<commit_message>
[MOD] Memoria Proyecto modificaciones y añadidos
</commit_message>
<xml_diff>
--- a/La Galería.docx
+++ b/La Galería.docx
@@ -1,36 +1,20 @@
 
 <file path=word/document.xml><?xml version="1.0" encoding="utf-8"?>
-<w:document xmlns:wpc="http://schemas.microsoft.com/office/word/2010/wordprocessingCanvas" xmlns:cx="http://schemas.microsoft.com/office/drawing/2014/chartex" xmlns:cx1="http://schemas.microsoft.com/office/drawing/2015/9/8/chartex" xmlns:cx2="http://schemas.microsoft.com/office/drawing/2015/10/21/chartex" xmlns:cx3="http://schemas.microsoft.com/office/drawing/2016/5/9/chartex" xmlns:cx4="http://schemas.microsoft.com/office/drawing/2016/5/10/chartex" xmlns:cx5="http://schemas.microsoft.com/office/drawing/2016/5/11/chartex" xmlns:cx6="http://schemas.microsoft.com/office/drawing/2016/5/12/chartex" xmlns:cx7="http://schemas.microsoft.com/office/drawing/2016/5/13/chartex" xmlns:cx8="http://schemas.microsoft.com/office/drawing/2016/5/14/chartex" xmlns:mc="http://schemas.openxmlformats.org/markup-compatibility/2006" xmlns:aink="http://schemas.microsoft.com/office/drawing/2016/ink" xmlns:am3d="http://schemas.microsoft.com/office/drawing/2017/model3d" xmlns:o="urn:schemas-microsoft-com:office:office" xmlns:oel="http://schemas.microsoft.com/office/2019/extlst" xmlns:r="http://schemas.openxmlformats.org/officeDocument/2006/relationships" xmlns:m="http://schemas.openxmlformats.org/officeDocument/2006/math" xmlns:v="urn:schemas-microsoft-com:vml" xmlns:wp14="http://schemas.microsoft.com/office/word/2010/wordprocessingDrawing" xmlns:wp="http://schemas.openxmlformats.org/drawingml/2006/wordprocessingDrawing" xmlns:w10="urn:schemas-microsoft-com:office:word" xmlns:w="http://schemas.openxmlformats.org/wordprocessingml/2006/main" xmlns:w14="http://schemas.microsoft.com/office/word/2010/wordml" xmlns:w15="http://schemas.microsoft.com/office/word/2012/wordml" xmlns:w16cex="http://schemas.microsoft.com/office/word/2018/wordml/cex" xmlns:w16cid="http://schemas.microsoft.com/office/word/2016/wordml/cid" xmlns:w16="http://schemas.microsoft.com/office/word/2018/wordml" xmlns:w16sdtdh="http://schemas.microsoft.com/office/word/2020/wordml/sdtdatahash" xmlns:w16se="http://schemas.microsoft.com/office/word/2015/wordml/symex" xmlns:wpg="http://schemas.microsoft.com/office/word/2010/wordprocessingGroup" xmlns:wpi="http://schemas.microsoft.com/office/word/2010/wordprocessingInk" xmlns:wne="http://schemas.microsoft.com/office/word/2006/wordml" xmlns:wps="http://schemas.microsoft.com/office/word/2010/wordprocessingShape" xmlns:a="http://schemas.openxmlformats.org/drawingml/2006/main" xmlns:pic="http://schemas.openxmlformats.org/drawingml/2006/picture" xmlns:a14="http://schemas.microsoft.com/office/drawing/2010/main" mc:Ignorable="w14 w15 w16se w16cid w16 w16cex w16sdtdh wp14">
+<w:document xmlns:wpc="http://schemas.microsoft.com/office/word/2010/wordprocessingCanvas" xmlns:cx="http://schemas.microsoft.com/office/drawing/2014/chartex" xmlns:cx1="http://schemas.microsoft.com/office/drawing/2015/9/8/chartex" xmlns:cx2="http://schemas.microsoft.com/office/drawing/2015/10/21/chartex" xmlns:cx3="http://schemas.microsoft.com/office/drawing/2016/5/9/chartex" xmlns:cx4="http://schemas.microsoft.com/office/drawing/2016/5/10/chartex" xmlns:cx5="http://schemas.microsoft.com/office/drawing/2016/5/11/chartex" xmlns:cx6="http://schemas.microsoft.com/office/drawing/2016/5/12/chartex" xmlns:cx7="http://schemas.microsoft.com/office/drawing/2016/5/13/chartex" xmlns:cx8="http://schemas.microsoft.com/office/drawing/2016/5/14/chartex" xmlns:mc="http://schemas.openxmlformats.org/markup-compatibility/2006" xmlns:aink="http://schemas.microsoft.com/office/drawing/2016/ink" xmlns:am3d="http://schemas.microsoft.com/office/drawing/2017/model3d" xmlns:o="urn:schemas-microsoft-com:office:office" xmlns:r="http://schemas.openxmlformats.org/officeDocument/2006/relationships" xmlns:m="http://schemas.openxmlformats.org/officeDocument/2006/math" xmlns:v="urn:schemas-microsoft-com:vml" xmlns:wp14="http://schemas.microsoft.com/office/word/2010/wordprocessingDrawing" xmlns:wp="http://schemas.openxmlformats.org/drawingml/2006/wordprocessingDrawing" xmlns:w10="urn:schemas-microsoft-com:office:word" xmlns:w="http://schemas.openxmlformats.org/wordprocessingml/2006/main" xmlns:w14="http://schemas.microsoft.com/office/word/2010/wordml" xmlns:w15="http://schemas.microsoft.com/office/word/2012/wordml" xmlns:w16cex="http://schemas.microsoft.com/office/word/2018/wordml/cex" xmlns:w16cid="http://schemas.microsoft.com/office/word/2016/wordml/cid" xmlns:w16="http://schemas.microsoft.com/office/word/2018/wordml" xmlns:w16sdtdh="http://schemas.microsoft.com/office/word/2020/wordml/sdtdatahash" xmlns:w16se="http://schemas.microsoft.com/office/word/2015/wordml/symex" xmlns:wpg="http://schemas.microsoft.com/office/word/2010/wordprocessingGroup" xmlns:wpi="http://schemas.microsoft.com/office/word/2010/wordprocessingInk" xmlns:wne="http://schemas.microsoft.com/office/word/2006/wordml" xmlns:wps="http://schemas.microsoft.com/office/word/2010/wordprocessingShape" mc:Ignorable="w14 w15 w16se w16cid w16 w16cex w16sdtdh wp14">
   <w:body>
     <w:p>
       <w:pPr>
-        <w:pStyle w:val="Normal"/>
-        <w:suppressLineNumbers w:val="0"/>
-        <w:bidi w:val="0"/>
-        <w:spacing w:before="0" w:beforeAutospacing="off" w:after="160" w:afterAutospacing="off" w:line="259" w:lineRule="auto"/>
-        <w:ind w:left="0" w:right="0"/>
         <w:jc w:val="center"/>
       </w:pPr>
       <w:r>
         <w:rPr>
-          <w:b w:val="1"/>
-          <w:bCs w:val="1"/>
+          <w:b/>
+          <w:bCs/>
           <w:sz w:val="144"/>
           <w:szCs w:val="144"/>
         </w:rPr>
         <w:t>LA GALERÍA</w:t>
       </w:r>
-    </w:p>
-    <w:p>
-      <w:pPr>
-        <w:jc w:val="center"/>
-        <w:rPr>
-          <w:b w:val="1"/>
-          <w:bCs w:val="1"/>
-          <w:sz w:val="32"/>
-          <w:szCs w:val="32"/>
-        </w:rPr>
-      </w:pPr>
     </w:p>
     <w:p>
       <w:pPr>
@@ -133,6 +117,17 @@
     </w:p>
     <w:p>
       <w:pPr>
+        <w:jc w:val="center"/>
+        <w:rPr>
+          <w:b/>
+          <w:bCs/>
+          <w:sz w:val="32"/>
+          <w:szCs w:val="32"/>
+        </w:rPr>
+      </w:pPr>
+    </w:p>
+    <w:p>
+      <w:pPr>
         <w:jc w:val="right"/>
       </w:pPr>
       <w:r>
@@ -152,11 +147,9 @@
         <w:jc w:val="right"/>
       </w:pPr>
       <w:r>
-        <w:rPr/>
         <w:t>PABLO GARCÍA LUCAS / PABLO VARELA TOVAR / GONZALO CAMPOS VICENTE</w:t>
       </w:r>
       <w:r>
-        <w:rPr/>
         <w:t xml:space="preserve"> </w:t>
       </w:r>
     </w:p>
@@ -232,7 +225,7 @@
       <w:r>
         <w:fldChar w:fldCharType="separate"/>
       </w:r>
-      <w:hyperlink w:history="1" w:anchor="_Toc149062065">
+      <w:hyperlink w:anchor="_Toc149062065" w:history="1">
         <w:r>
           <w:rPr>
             <w:rStyle w:val="Hipervnculo"/>
@@ -322,7 +315,7 @@
           <w14:ligatures w14:val="standardContextual"/>
         </w:rPr>
       </w:pPr>
-      <w:hyperlink w:history="1" w:anchor="_Toc149062066">
+      <w:hyperlink w:anchor="_Toc149062066" w:history="1">
         <w:r>
           <w:rPr>
             <w:rStyle w:val="Hipervnculo"/>
@@ -412,7 +405,7 @@
           <w14:ligatures w14:val="standardContextual"/>
         </w:rPr>
       </w:pPr>
-      <w:hyperlink w:history="1" w:anchor="_Toc149062067">
+      <w:hyperlink w:anchor="_Toc149062067" w:history="1">
         <w:r>
           <w:rPr>
             <w:rStyle w:val="Hipervnculo"/>
@@ -502,7 +495,7 @@
           <w14:ligatures w14:val="standardContextual"/>
         </w:rPr>
       </w:pPr>
-      <w:hyperlink w:history="1" w:anchor="_Toc149062068">
+      <w:hyperlink w:anchor="_Toc149062068" w:history="1">
         <w:r>
           <w:rPr>
             <w:rStyle w:val="Hipervnculo"/>
@@ -592,7 +585,7 @@
           <w14:ligatures w14:val="standardContextual"/>
         </w:rPr>
       </w:pPr>
-      <w:hyperlink w:history="1" w:anchor="_Toc149062069">
+      <w:hyperlink w:anchor="_Toc149062069" w:history="1">
         <w:r>
           <w:rPr>
             <w:rStyle w:val="Hipervnculo"/>
@@ -682,7 +675,7 @@
           <w14:ligatures w14:val="standardContextual"/>
         </w:rPr>
       </w:pPr>
-      <w:hyperlink w:history="1" w:anchor="_Toc149062070">
+      <w:hyperlink w:anchor="_Toc149062070" w:history="1">
         <w:r>
           <w:rPr>
             <w:rStyle w:val="Hipervnculo"/>
@@ -772,7 +765,7 @@
           <w14:ligatures w14:val="standardContextual"/>
         </w:rPr>
       </w:pPr>
-      <w:hyperlink w:history="1" w:anchor="_Toc149062071">
+      <w:hyperlink w:anchor="_Toc149062071" w:history="1">
         <w:r>
           <w:rPr>
             <w:rStyle w:val="Hipervnculo"/>
@@ -862,7 +855,7 @@
           <w14:ligatures w14:val="standardContextual"/>
         </w:rPr>
       </w:pPr>
-      <w:hyperlink w:history="1" w:anchor="_Toc149062072">
+      <w:hyperlink w:anchor="_Toc149062072" w:history="1">
         <w:r>
           <w:rPr>
             <w:rStyle w:val="Hipervnculo"/>
@@ -952,7 +945,7 @@
           <w14:ligatures w14:val="standardContextual"/>
         </w:rPr>
       </w:pPr>
-      <w:hyperlink w:history="1" w:anchor="_Toc149062073">
+      <w:hyperlink w:anchor="_Toc149062073" w:history="1">
         <w:r>
           <w:rPr>
             <w:rStyle w:val="Hipervnculo"/>
@@ -1042,7 +1035,7 @@
           <w14:ligatures w14:val="standardContextual"/>
         </w:rPr>
       </w:pPr>
-      <w:hyperlink w:history="1" w:anchor="_Toc149062074">
+      <w:hyperlink w:anchor="_Toc149062074" w:history="1">
         <w:r>
           <w:rPr>
             <w:rStyle w:val="Hipervnculo"/>
@@ -1132,7 +1125,7 @@
           <w14:ligatures w14:val="standardContextual"/>
         </w:rPr>
       </w:pPr>
-      <w:hyperlink w:history="1" w:anchor="_Toc149062075">
+      <w:hyperlink w:anchor="_Toc149062075" w:history="1">
         <w:r>
           <w:rPr>
             <w:rStyle w:val="Hipervnculo"/>
@@ -1222,7 +1215,7 @@
           <w14:ligatures w14:val="standardContextual"/>
         </w:rPr>
       </w:pPr>
-      <w:hyperlink w:history="1" w:anchor="_Toc149062076">
+      <w:hyperlink w:anchor="_Toc149062076" w:history="1">
         <w:r>
           <w:rPr>
             <w:rStyle w:val="Hipervnculo"/>
@@ -1312,7 +1305,7 @@
           <w14:ligatures w14:val="standardContextual"/>
         </w:rPr>
       </w:pPr>
-      <w:hyperlink w:history="1" w:anchor="_Toc149062077">
+      <w:hyperlink w:anchor="_Toc149062077" w:history="1">
         <w:r>
           <w:rPr>
             <w:rStyle w:val="Hipervnculo"/>
@@ -1398,63 +1391,39 @@
     <w:p>
       <w:pPr>
         <w:pStyle w:val="Ttulo1"/>
-        <w:rPr/>
-      </w:pPr>
-      <w:bookmarkStart w:name="_Toc149062065" w:id="0"/>
-      <w:r>
-        <w:rPr/>
+      </w:pPr>
+      <w:bookmarkStart w:id="0" w:name="_Toc149062065"/>
+      <w:r>
+        <w:lastRenderedPageBreak/>
         <w:t>Introducción</w:t>
       </w:r>
       <w:bookmarkEnd w:id="0"/>
       <w:r>
-        <w:rPr/>
         <w:t xml:space="preserve"> </w:t>
       </w:r>
     </w:p>
-    <w:p>
-      <w:pPr>
-        <w:pStyle w:val="Normal"/>
-      </w:pPr>
-    </w:p>
-    <w:p>
-      <w:pPr>
-        <w:pStyle w:val="Normal"/>
-        <w:suppressLineNumbers w:val="0"/>
-        <w:bidi w:val="0"/>
-        <w:spacing w:before="0" w:beforeAutospacing="off" w:after="160" w:afterAutospacing="off" w:line="259" w:lineRule="auto"/>
-        <w:ind w:left="0" w:right="0"/>
-        <w:jc w:val="left"/>
-      </w:pPr>
-      <w:r>
-        <w:rPr/>
+    <w:p/>
+    <w:p>
+      <w:r>
         <w:t xml:space="preserve">Hemos optado por desarrollar una aplicación web </w:t>
       </w:r>
       <w:r>
-        <w:rPr/>
         <w:t xml:space="preserve">destinada al transporte a domicilio de cocteles elaborados por nosotros mismos </w:t>
       </w:r>
       <w:r>
-        <w:rPr/>
         <w:t>o personalizados por los propios usuarios de nuestra aplicación para que puedan degustarlos en sus hogares o en el lugar que quieran.</w:t>
       </w:r>
     </w:p>
-    <w:p w14:noSpellErr="1">
-      <w:pPr>
-        <w:pStyle w:val="Normal"/>
-      </w:pPr>
-    </w:p>
+    <w:p/>
     <w:p>
       <w:pPr>
         <w:pStyle w:val="Ttulo1"/>
-        <w:rPr/>
-      </w:pPr>
-      <w:bookmarkStart w:name="_Toc149062066" w:id="1"/>
-      <w:r>
-        <w:rPr/>
+      </w:pPr>
+      <w:bookmarkStart w:id="1" w:name="_Toc149062066"/>
+      <w:r>
         <w:t>Descripción de la aplicación</w:t>
       </w:r>
       <w:r>
-        <w:rPr/>
         <w:t>.</w:t>
       </w:r>
       <w:bookmarkEnd w:id="1"/>
@@ -1462,21 +1431,12 @@
     <w:p/>
     <w:p>
       <w:r>
-        <w:rPr/>
         <w:t>La aplicación web ofrece un menú con múltiples opciones, la más destacada es solicitar un producto, en esta opción el usuario puede escoger entre pedir un cóctel clásico con una cristalería adecuada o darle brillo a su imaginación y personalizar el cóctel que va a degustar, pudiendo personalizar el vaso en el que se servirá (puede escoger entre los distintos vasos que ofrecemos) y el cóctel que querrá consumir en él.</w:t>
       </w:r>
     </w:p>
-    <w:p>
-      <w:pPr>
-        <w:pStyle w:val="Normal"/>
-      </w:pPr>
-    </w:p>
-    <w:p>
-      <w:pPr>
-        <w:pStyle w:val="Normal"/>
-      </w:pPr>
-      <w:r>
-        <w:rPr/>
+    <w:p/>
+    <w:p>
+      <w:r>
         <w:t>Nuestra aplicación contará con las siguientes opciones en el menú:</w:t>
       </w:r>
     </w:p>
@@ -1485,16 +1445,13 @@
         <w:pStyle w:val="Prrafodelista"/>
         <w:numPr>
           <w:ilvl w:val="0"/>
-          <w:numId w:val="12"/>
+          <w:numId w:val="2"/>
         </w:numPr>
-        <w:rPr/>
-      </w:pPr>
-      <w:r>
-        <w:rPr/>
+      </w:pPr>
+      <w:r>
         <w:t xml:space="preserve">Inicio: Opción en la que, cuando el usuario pulse en ella, podrá ver información como a que nos dedicamos, de donde surgió la idea o </w:t>
       </w:r>
       <w:r>
-        <w:rPr/>
         <w:t>donde estamos ubicados.</w:t>
       </w:r>
     </w:p>
@@ -1503,12 +1460,10 @@
         <w:pStyle w:val="Prrafodelista"/>
         <w:numPr>
           <w:ilvl w:val="0"/>
-          <w:numId w:val="12"/>
+          <w:numId w:val="2"/>
         </w:numPr>
-        <w:rPr/>
-      </w:pPr>
-      <w:r>
-        <w:rPr/>
+      </w:pPr>
+      <w:r>
         <w:t>Solicitar un producto: Esta opción se divide en dos mediante un desplegable, “Solicitar un Cóctel” o “Personalizar tu Cóctel”</w:t>
       </w:r>
     </w:p>
@@ -1517,12 +1472,10 @@
         <w:pStyle w:val="Prrafodelista"/>
         <w:numPr>
           <w:ilvl w:val="1"/>
-          <w:numId w:val="12"/>
+          <w:numId w:val="2"/>
         </w:numPr>
-        <w:rPr/>
-      </w:pPr>
-      <w:r>
-        <w:rPr/>
+      </w:pPr>
+      <w:r>
         <w:t>Solicitar un Cóctel: Opción en la que el usuario podrá ver los distintos cócteles con los que contamos y solicitarlo.</w:t>
       </w:r>
     </w:p>
@@ -1531,12 +1484,10 @@
         <w:pStyle w:val="Prrafodelista"/>
         <w:numPr>
           <w:ilvl w:val="1"/>
-          <w:numId w:val="12"/>
+          <w:numId w:val="2"/>
         </w:numPr>
-        <w:rPr/>
-      </w:pPr>
-      <w:r>
-        <w:rPr/>
+      </w:pPr>
+      <w:r>
         <w:t>Personalizar tu Cóctel: Opción en la que el usuario indicará primero la cristalería que tenga su cóctel pulsando en la imagen del vaso que quiera, luego le aparecerán los distintos cócteles que hay y este pulsará en el que más quiera y guste para que se sirva en la cristalería solicitada.</w:t>
       </w:r>
     </w:p>
@@ -1545,16 +1496,13 @@
         <w:pStyle w:val="Prrafodelista"/>
         <w:numPr>
           <w:ilvl w:val="1"/>
-          <w:numId w:val="12"/>
+          <w:numId w:val="2"/>
         </w:numPr>
-        <w:rPr/>
-      </w:pPr>
-      <w:r>
-        <w:rPr/>
+      </w:pPr>
+      <w:r>
         <w:t>Por último, ambas opciones acabaran indicando la ubicación a la que deberá de ser enviada siempre y cuando el usuario este registrado ya en la página con un usuario y cont</w:t>
       </w:r>
       <w:r>
-        <w:rPr/>
         <w:t>raseña (en caso de que no antes de enviar al usuario a la opción de seleccionar el lugar a enviar, este será reenviado a la opción de “Inicio de Sesión”).</w:t>
       </w:r>
     </w:p>
@@ -1563,16 +1511,13 @@
         <w:pStyle w:val="Prrafodelista"/>
         <w:numPr>
           <w:ilvl w:val="0"/>
-          <w:numId w:val="12"/>
+          <w:numId w:val="2"/>
         </w:numPr>
-        <w:rPr/>
-      </w:pPr>
-      <w:r>
-        <w:rPr/>
+      </w:pPr>
+      <w:r>
         <w:t>Dudas: Opción en la que se podrán ver las respuestas a posibles dudas que el usuario tenga acerca de la aplicación</w:t>
       </w:r>
       <w:r>
-        <w:rPr/>
         <w:t>.</w:t>
       </w:r>
     </w:p>
@@ -1581,61 +1526,39 @@
         <w:pStyle w:val="Prrafodelista"/>
         <w:numPr>
           <w:ilvl w:val="0"/>
-          <w:numId w:val="12"/>
+          <w:numId w:val="2"/>
         </w:numPr>
-        <w:rPr/>
-      </w:pPr>
-      <w:r>
-        <w:rPr/>
+      </w:pPr>
+      <w:r>
         <w:t>Inicio de Sesión: Opción para que el usuario pueda registrarse en nuestra aplicación mediante un usuario y contraseña.</w:t>
       </w:r>
     </w:p>
     <w:p>
-      <w:pPr>
-        <w:pStyle w:val="Normal"/>
-      </w:pPr>
-      <w:r>
-        <w:rPr/>
+      <w:r>
         <w:t>Además, los cocteles se almacenarán en un carrito</w:t>
       </w:r>
       <w:r>
-        <w:rPr/>
         <w:t xml:space="preserve"> y una vez el cliente seleccione el lugar al que quiere que llegue el pedido en cuestión se le enviará una factura con el pedido solicitado por el mismo.</w:t>
       </w:r>
     </w:p>
-    <w:p>
-      <w:pPr>
-        <w:pStyle w:val="Normal"/>
-      </w:pPr>
-    </w:p>
+    <w:p/>
     <w:p>
       <w:pPr>
         <w:pStyle w:val="Ttulo1"/>
-        <w:rPr/>
-      </w:pPr>
-      <w:bookmarkStart w:name="_Toc149062067" w:id="2"/>
-      <w:r>
-        <w:rPr/>
+      </w:pPr>
+      <w:bookmarkStart w:id="2" w:name="_Toc149062067"/>
+      <w:r>
         <w:t>Plan de empresa</w:t>
       </w:r>
       <w:bookmarkEnd w:id="2"/>
     </w:p>
-    <w:p>
-      <w:pPr>
-        <w:rPr/>
-      </w:pPr>
-    </w:p>
-    <w:p>
-      <w:pPr>
-        <w:pStyle w:val="Normal"/>
-        <w:rPr/>
-      </w:pPr>
-      <w:r>
-        <w:rPr/>
+    <w:p/>
+    <w:p>
+      <w:r>
+        <w:lastRenderedPageBreak/>
         <w:t>Nuestra aplicación web podría ser utilizada para jóvenes fiesteros a los cuales les gusta hacer previas en sus casas y les gust</w:t>
       </w:r>
       <w:r>
-        <w:rPr/>
         <w:t>e degustar de un delicioso cóctel predefinido o personalizado por ellos mismos elaborado por nosotros mismos.</w:t>
       </w:r>
     </w:p>
@@ -1643,318 +1566,182 @@
     <w:p>
       <w:pPr>
         <w:pStyle w:val="Ttulo1"/>
-        <w:rPr/>
-      </w:pPr>
-      <w:bookmarkStart w:name="_Toc149062068" w:id="3"/>
-      <w:r>
-        <w:rPr/>
-        <w:t>Plan de empresa</w:t>
+      </w:pPr>
+      <w:bookmarkStart w:id="3" w:name="_Toc149062069"/>
+      <w:r>
+        <w:t>Tecnologías escogidas y justificación</w:t>
       </w:r>
       <w:bookmarkEnd w:id="3"/>
+    </w:p>
+    <w:p/>
+    <w:p>
+      <w:r>
+        <w:t>Las tecnologías que utilizaremos en nuestro proyecto serán las siguientes:</w:t>
+      </w:r>
+    </w:p>
+    <w:p/>
+    <w:p>
+      <w:r>
+        <w:t xml:space="preserve">En el apartado del </w:t>
+      </w:r>
+      <w:proofErr w:type="spellStart"/>
+      <w:r>
+        <w:rPr>
+          <w:b/>
+          <w:bCs/>
+        </w:rPr>
+        <w:t>Backend</w:t>
+      </w:r>
+      <w:proofErr w:type="spellEnd"/>
+      <w:r>
+        <w:t>:</w:t>
+      </w:r>
+    </w:p>
+    <w:p>
+      <w:r>
+        <w:t xml:space="preserve">Spring: Para el funcionamiento de la parte </w:t>
+      </w:r>
+      <w:proofErr w:type="spellStart"/>
+      <w:r>
+        <w:t>backend</w:t>
+      </w:r>
+      <w:proofErr w:type="spellEnd"/>
+      <w:r>
+        <w:t xml:space="preserve"> de nuestra aplicación</w:t>
+      </w:r>
+      <w:r>
+        <w:t>.</w:t>
+      </w:r>
+    </w:p>
+    <w:p>
+      <w:proofErr w:type="spellStart"/>
+      <w:r>
+        <w:t>Rest</w:t>
+      </w:r>
+      <w:proofErr w:type="spellEnd"/>
+      <w:r>
+        <w:t>: Para los controladores a los cuales realizaremos las llamadas.</w:t>
+      </w:r>
+    </w:p>
+    <w:p>
+      <w:r>
+        <w:t>JPA: Para las llamadas de los datos.</w:t>
+      </w:r>
+    </w:p>
+    <w:p/>
+    <w:p>
+      <w:r>
+        <w:t xml:space="preserve">En el apartado del </w:t>
+      </w:r>
+      <w:proofErr w:type="spellStart"/>
+      <w:r>
+        <w:t>Frontend</w:t>
+      </w:r>
+      <w:proofErr w:type="spellEnd"/>
+      <w:r>
+        <w:t>:</w:t>
+      </w:r>
+    </w:p>
+    <w:p>
+      <w:r>
+        <w:t xml:space="preserve">VUE: Para trabajar toda la parte </w:t>
+      </w:r>
+      <w:proofErr w:type="spellStart"/>
+      <w:r>
+        <w:t>frontend</w:t>
+      </w:r>
+      <w:proofErr w:type="spellEnd"/>
+      <w:r>
+        <w:t>.</w:t>
+      </w:r>
+    </w:p>
+    <w:p>
+      <w:r>
+        <w:t xml:space="preserve">VUE </w:t>
+      </w:r>
+      <w:proofErr w:type="spellStart"/>
+      <w:r>
+        <w:t>Router</w:t>
+      </w:r>
+      <w:proofErr w:type="spellEnd"/>
+      <w:r>
+        <w:t>: Para todos los enlaces a las distintas páginas de la aplicación.</w:t>
+      </w:r>
+    </w:p>
+    <w:p>
+      <w:r>
+        <w:t>HTML y CSS: Para el esqueleto de la página y los estilos.</w:t>
+      </w:r>
+    </w:p>
+    <w:p>
+      <w:r>
+        <w:t xml:space="preserve">Bootstrap: Para </w:t>
+      </w:r>
+      <w:proofErr w:type="gramStart"/>
+      <w:r>
+        <w:t>el slider</w:t>
+      </w:r>
+      <w:proofErr w:type="gramEnd"/>
+      <w:r>
+        <w:t xml:space="preserve"> (principalmente) y más estilos de la página</w:t>
+      </w:r>
+      <w:r>
+        <w:t>, principalmente el responsive</w:t>
+      </w:r>
+      <w:r>
+        <w:t>.</w:t>
+      </w:r>
+    </w:p>
+    <w:p/>
+    <w:p>
+      <w:pPr>
+        <w:pStyle w:val="Ttulo1"/>
+      </w:pPr>
+      <w:bookmarkStart w:id="4" w:name="_Toc149062070"/>
+      <w:r>
+        <w:t>Diseño de la aplicación</w:t>
+      </w:r>
+      <w:bookmarkEnd w:id="4"/>
     </w:p>
     <w:p/>
     <w:p/>
     <w:p>
       <w:pPr>
-        <w:pStyle w:val="Ttulo1"/>
-        <w:rPr/>
-      </w:pPr>
-      <w:bookmarkStart w:name="_Toc149062069" w:id="4"/>
-      <w:r>
-        <w:rPr/>
-        <w:t>Tecnologías escogidas y justificación</w:t>
-      </w:r>
-      <w:bookmarkEnd w:id="4"/>
+        <w:pStyle w:val="Ttulo2"/>
+      </w:pPr>
+      <w:bookmarkStart w:id="5" w:name="_Toc149062071"/>
+      <w:r>
+        <w:t>Diagramas y definición de casos de uso</w:t>
+      </w:r>
+      <w:bookmarkEnd w:id="5"/>
     </w:p>
     <w:p/>
     <w:p>
-      <w:pPr>
-        <w:rPr/>
-      </w:pPr>
-      <w:r>
-        <w:rPr/>
-        <w:t>Las tecnologías que utilizaremos en nuestro proyecto serán las siguientes:</w:t>
-      </w:r>
-    </w:p>
-    <w:p>
-      <w:pPr>
-        <w:pStyle w:val="Normal"/>
-        <w:rPr/>
-      </w:pPr>
-    </w:p>
-    <w:p>
-      <w:pPr>
-        <w:pStyle w:val="Normal"/>
-        <w:rPr/>
-      </w:pPr>
-      <w:r>
-        <w:rPr/>
-        <w:t xml:space="preserve">En el apartado del </w:t>
-      </w:r>
       <w:r>
         <w:rPr>
-          <w:b w:val="1"/>
-          <w:bCs w:val="1"/>
+          <w:noProof/>
         </w:rPr>
-        <w:t>Backend</w:t>
-      </w:r>
-      <w:r>
-        <w:rPr/>
-        <w:t>:</w:t>
-      </w:r>
-    </w:p>
-    <w:p>
-      <w:pPr>
-        <w:pStyle w:val="Normal"/>
-        <w:rPr/>
-      </w:pPr>
-      <w:r>
-        <w:rPr/>
-        <w:t xml:space="preserve">Spring: Para el funcionamiento de la parte </w:t>
-      </w:r>
-      <w:r>
-        <w:rPr/>
-        <w:t>backend</w:t>
-      </w:r>
-      <w:r>
-        <w:rPr/>
-        <w:t xml:space="preserve"> de nuestra aplicación</w:t>
-      </w:r>
-      <w:r>
-        <w:rPr/>
-        <w:t>.</w:t>
-      </w:r>
-    </w:p>
-    <w:p>
-      <w:pPr>
-        <w:pStyle w:val="Normal"/>
-      </w:pPr>
-      <w:r>
-        <w:rPr/>
-        <w:t>Rest</w:t>
-      </w:r>
-      <w:r>
-        <w:rPr/>
-        <w:t>: Para los controladores a los cuales realizaremos las llamadas.</w:t>
-      </w:r>
-    </w:p>
-    <w:p>
-      <w:pPr>
-        <w:pStyle w:val="Normal"/>
-      </w:pPr>
-      <w:r>
-        <w:rPr/>
-        <w:t>JPA: Para las llamadas de los datos.</w:t>
-      </w:r>
-    </w:p>
-    <w:p>
-      <w:pPr>
-        <w:pStyle w:val="Normal"/>
-      </w:pPr>
-    </w:p>
-    <w:p>
-      <w:pPr>
-        <w:pStyle w:val="Normal"/>
-        <w:rPr/>
-      </w:pPr>
-      <w:r>
-        <w:rPr/>
-        <w:t xml:space="preserve">En el apartado del </w:t>
-      </w:r>
-      <w:r>
-        <w:rPr/>
-        <w:t>Frontend</w:t>
-      </w:r>
-      <w:r>
-        <w:rPr/>
-        <w:t>:</w:t>
-      </w:r>
-    </w:p>
-    <w:p>
-      <w:pPr>
-        <w:pStyle w:val="Normal"/>
-        <w:rPr/>
-      </w:pPr>
-      <w:r>
-        <w:rPr/>
-        <w:t xml:space="preserve">VUE: Para trabajar toda la parte </w:t>
-      </w:r>
-      <w:r>
-        <w:rPr/>
-        <w:t>frontend</w:t>
-      </w:r>
-      <w:r>
-        <w:rPr/>
-        <w:t>.</w:t>
-      </w:r>
-    </w:p>
-    <w:p>
-      <w:pPr>
-        <w:pStyle w:val="Normal"/>
-        <w:rPr/>
-      </w:pPr>
-      <w:r>
-        <w:rPr/>
-        <w:t xml:space="preserve">VUE </w:t>
-      </w:r>
-      <w:r>
-        <w:rPr/>
-        <w:t>Router</w:t>
-      </w:r>
-      <w:r>
-        <w:rPr/>
-        <w:t>: Para todos los enlaces a las distintas páginas de la aplicación.</w:t>
-      </w:r>
-    </w:p>
-    <w:p>
-      <w:pPr>
-        <w:pStyle w:val="Normal"/>
-        <w:rPr/>
-      </w:pPr>
-      <w:r>
-        <w:rPr/>
-        <w:t>HTML y CSS: Para el esqueleto de la página y los estilos.</w:t>
-      </w:r>
-    </w:p>
-    <w:p>
-      <w:pPr>
-        <w:pStyle w:val="Normal"/>
-        <w:rPr/>
-      </w:pPr>
-      <w:r>
-        <w:rPr/>
-        <w:t xml:space="preserve">Bootstrap: Para </w:t>
-      </w:r>
-      <w:r>
-        <w:rPr/>
-        <w:t>el slider</w:t>
-      </w:r>
-      <w:r>
-        <w:rPr/>
-        <w:t xml:space="preserve"> (principalmente) y más estilos de la página.</w:t>
-      </w:r>
-    </w:p>
-    <w:p>
-      <w:pPr>
-        <w:pStyle w:val="Normal"/>
-        <w:rPr/>
-      </w:pPr>
-    </w:p>
-    <w:p>
-      <w:pPr>
-        <w:pStyle w:val="Normal"/>
-        <w:rPr/>
-      </w:pPr>
-      <w:r>
-        <w:rPr/>
-        <w:t>En el despliegue de la aplicación:</w:t>
-      </w:r>
-    </w:p>
-    <w:p>
-      <w:pPr>
-        <w:pStyle w:val="Normal"/>
-        <w:rPr/>
-      </w:pPr>
-      <w:r>
-        <w:rPr/>
-        <w:t xml:space="preserve">Docker: Usaremos </w:t>
-      </w:r>
-      <w:r>
-        <w:rPr/>
-        <w:t>docker</w:t>
-      </w:r>
-      <w:r>
-        <w:rPr/>
-        <w:t xml:space="preserve">, contenedores e imágenes para poder desplegar correctamente la aplicación, es decir, la parte </w:t>
-      </w:r>
-      <w:r>
-        <w:rPr/>
-        <w:t>backend</w:t>
-      </w:r>
-      <w:r>
-        <w:rPr/>
-        <w:t xml:space="preserve">, la parte </w:t>
-      </w:r>
-      <w:r>
-        <w:rPr/>
-        <w:t>frontend</w:t>
-      </w:r>
-      <w:r>
-        <w:rPr/>
-        <w:t xml:space="preserve"> y la base de datos mediante el uso de </w:t>
-      </w:r>
-      <w:r>
-        <w:rPr/>
-        <w:t>Docker</w:t>
-      </w:r>
-      <w:r>
-        <w:rPr/>
-        <w:t>.</w:t>
-      </w:r>
-    </w:p>
-    <w:p>
-      <w:pPr>
-        <w:pStyle w:val="Normal"/>
-        <w:rPr/>
-      </w:pPr>
-    </w:p>
-    <w:p>
-      <w:pPr>
-        <w:pStyle w:val="Ttulo1"/>
-        <w:rPr/>
-      </w:pPr>
-      <w:bookmarkStart w:name="_Toc149062070" w:id="5"/>
-      <w:r>
-        <w:rPr/>
-        <w:t>Diseño de la aplicación</w:t>
-      </w:r>
-      <w:bookmarkEnd w:id="5"/>
-    </w:p>
-    <w:p/>
-    <w:p/>
-    <w:p>
-      <w:pPr>
-        <w:pStyle w:val="Ttulo2"/>
-        <w:rPr/>
-      </w:pPr>
-      <w:bookmarkStart w:name="_Toc149062071" w:id="6"/>
-      <w:r>
-        <w:rPr/>
-        <w:t>Diagramas y definición de casos de uso</w:t>
-      </w:r>
-      <w:bookmarkEnd w:id="6"/>
-    </w:p>
-    <w:p>
-      <w:pPr>
-        <w:rPr/>
-      </w:pPr>
-    </w:p>
-    <w:p>
-      <w:pPr>
-        <w:pStyle w:val="Normal"/>
-        <w:rPr/>
-      </w:pPr>
-      <w:r>
+        <w:lastRenderedPageBreak/>
         <w:drawing>
-          <wp:inline wp14:editId="1974B292" wp14:anchorId="167585A3">
+          <wp:inline distT="0" distB="0" distL="0" distR="0" wp14:anchorId="167585A3" wp14:editId="1974B292">
             <wp:extent cx="3486150" cy="5400675"/>
             <wp:effectExtent l="0" t="0" r="0" b="0"/>
-            <wp:docPr id="1577100062" name="" title=""/>
+            <wp:docPr id="1577100062" name="Imagen 1577100062"/>
             <wp:cNvGraphicFramePr>
-              <a:graphicFrameLocks noChangeAspect="1"/>
+              <a:graphicFrameLocks xmlns:a="http://schemas.openxmlformats.org/drawingml/2006/main" noChangeAspect="1"/>
             </wp:cNvGraphicFramePr>
-            <a:graphic>
+            <a:graphic xmlns:a="http://schemas.openxmlformats.org/drawingml/2006/main">
               <a:graphicData uri="http://schemas.openxmlformats.org/drawingml/2006/picture">
-                <pic:pic>
+                <pic:pic xmlns:pic="http://schemas.openxmlformats.org/drawingml/2006/picture">
                   <pic:nvPicPr>
                     <pic:cNvPr id="0" name=""/>
                     <pic:cNvPicPr/>
                   </pic:nvPicPr>
                   <pic:blipFill>
-                    <a:blip r:embed="R01eef94c406e405d">
+                    <a:blip r:embed="rId11">
                       <a:extLst>
-                        <a:ext xmlns:a="http://schemas.openxmlformats.org/drawingml/2006/main" uri="{28A0092B-C50C-407E-A947-70E740481C1C}">
-                          <a14:useLocalDpi val="0"/>
+                        <a:ext uri="{28A0092B-C50C-407E-A947-70E740481C1C}">
+                          <a14:useLocalDpi xmlns:a14="http://schemas.microsoft.com/office/drawing/2010/main" val="0"/>
                         </a:ext>
                       </a:extLst>
                     </a:blip>
@@ -1979,9 +1766,6 @@
       </w:r>
     </w:p>
     <w:p>
-      <w:pPr>
-        <w:rPr/>
-      </w:pPr>
       <w:r>
         <w:br w:type="page"/>
       </w:r>
@@ -1990,51 +1774,44 @@
     <w:p>
       <w:pPr>
         <w:pStyle w:val="Ttulo2"/>
-        <w:rPr/>
-      </w:pPr>
-      <w:bookmarkStart w:name="_Toc149062072" w:id="7"/>
-      <w:r>
-        <w:rPr/>
+      </w:pPr>
+      <w:bookmarkStart w:id="6" w:name="_Toc149062072"/>
+      <w:r>
         <w:t>Diagramas de clase</w:t>
       </w:r>
-      <w:bookmarkEnd w:id="7"/>
-    </w:p>
-    <w:p>
-      <w:pPr>
-        <w:rPr/>
-      </w:pPr>
-    </w:p>
-    <w:p>
-      <w:pPr>
-        <w:pStyle w:val="Normal"/>
-      </w:pPr>
-    </w:p>
-    <w:p>
-      <w:pPr/>
+      <w:bookmarkEnd w:id="6"/>
+    </w:p>
+    <w:p/>
+    <w:p/>
+    <w:p>
       <w:r>
         <w:br w:type="page"/>
       </w:r>
       <w:r>
+        <w:rPr>
+          <w:noProof/>
+        </w:rPr>
+        <w:lastRenderedPageBreak/>
         <w:drawing>
-          <wp:inline wp14:editId="34D430EB" wp14:anchorId="0ACE3825">
+          <wp:inline distT="0" distB="0" distL="0" distR="0" wp14:anchorId="0ACE3825" wp14:editId="34D430EB">
             <wp:extent cx="5400675" cy="4229100"/>
             <wp:effectExtent l="0" t="0" r="0" b="0"/>
-            <wp:docPr id="1391276230" name="" title=""/>
+            <wp:docPr id="1391276230" name="Imagen 1391276230"/>
             <wp:cNvGraphicFramePr>
-              <a:graphicFrameLocks noChangeAspect="1"/>
+              <a:graphicFrameLocks xmlns:a="http://schemas.openxmlformats.org/drawingml/2006/main" noChangeAspect="1"/>
             </wp:cNvGraphicFramePr>
-            <a:graphic>
+            <a:graphic xmlns:a="http://schemas.openxmlformats.org/drawingml/2006/main">
               <a:graphicData uri="http://schemas.openxmlformats.org/drawingml/2006/picture">
-                <pic:pic>
+                <pic:pic xmlns:pic="http://schemas.openxmlformats.org/drawingml/2006/picture">
                   <pic:nvPicPr>
                     <pic:cNvPr id="0" name=""/>
                     <pic:cNvPicPr/>
                   </pic:nvPicPr>
                   <pic:blipFill>
-                    <a:blip r:embed="Rd70995f6f92a41da">
+                    <a:blip r:embed="rId12">
                       <a:extLst>
-                        <a:ext xmlns:a="http://schemas.openxmlformats.org/drawingml/2006/main" uri="{28A0092B-C50C-407E-A947-70E740481C1C}">
-                          <a14:useLocalDpi val="0"/>
+                        <a:ext uri="{28A0092B-C50C-407E-A947-70E740481C1C}">
+                          <a14:useLocalDpi xmlns:a14="http://schemas.microsoft.com/office/drawing/2010/main" val="0"/>
                         </a:ext>
                       </a:extLst>
                     </a:blip>
@@ -2062,39 +1839,39 @@
     <w:p>
       <w:pPr>
         <w:pStyle w:val="Ttulo2"/>
-        <w:rPr/>
-      </w:pPr>
-      <w:bookmarkStart w:name="_Toc149062073" w:id="8"/>
-      <w:r>
-        <w:rPr/>
+      </w:pPr>
+      <w:bookmarkStart w:id="7" w:name="_Toc149062073"/>
+      <w:r>
         <w:t>Modelo entidad relación</w:t>
       </w:r>
-      <w:bookmarkEnd w:id="8"/>
+      <w:bookmarkEnd w:id="7"/>
     </w:p>
     <w:p/>
     <w:p>
-      <w:pPr/>
-      <w:r>
+      <w:r>
+        <w:rPr>
+          <w:noProof/>
+        </w:rPr>
         <w:drawing>
-          <wp:inline wp14:editId="66031A58" wp14:anchorId="62EC6F8D">
+          <wp:inline distT="0" distB="0" distL="0" distR="0" wp14:anchorId="62EC6F8D" wp14:editId="66031A58">
             <wp:extent cx="5400675" cy="1771650"/>
             <wp:effectExtent l="0" t="0" r="0" b="0"/>
-            <wp:docPr id="1429109585" name="" title=""/>
+            <wp:docPr id="1429109585" name="Imagen 1429109585"/>
             <wp:cNvGraphicFramePr>
-              <a:graphicFrameLocks noChangeAspect="1"/>
+              <a:graphicFrameLocks xmlns:a="http://schemas.openxmlformats.org/drawingml/2006/main" noChangeAspect="1"/>
             </wp:cNvGraphicFramePr>
-            <a:graphic>
+            <a:graphic xmlns:a="http://schemas.openxmlformats.org/drawingml/2006/main">
               <a:graphicData uri="http://schemas.openxmlformats.org/drawingml/2006/picture">
-                <pic:pic>
+                <pic:pic xmlns:pic="http://schemas.openxmlformats.org/drawingml/2006/picture">
                   <pic:nvPicPr>
                     <pic:cNvPr id="0" name=""/>
                     <pic:cNvPicPr/>
                   </pic:nvPicPr>
                   <pic:blipFill>
-                    <a:blip r:embed="R05a51be7483f427c">
+                    <a:blip r:embed="rId13">
                       <a:extLst>
-                        <a:ext xmlns:a="http://schemas.openxmlformats.org/drawingml/2006/main" uri="{28A0092B-C50C-407E-A947-70E740481C1C}">
-                          <a14:useLocalDpi val="0"/>
+                        <a:ext uri="{28A0092B-C50C-407E-A947-70E740481C1C}">
+                          <a14:useLocalDpi xmlns:a14="http://schemas.microsoft.com/office/drawing/2010/main" val="0"/>
                         </a:ext>
                       </a:extLst>
                     </a:blip>
@@ -2121,128 +1898,212 @@
     <w:p>
       <w:pPr>
         <w:pStyle w:val="Ttulo1"/>
-        <w:rPr/>
-      </w:pPr>
-      <w:bookmarkStart w:name="_Toc149062074" w:id="9"/>
-      <w:r>
-        <w:rPr/>
+      </w:pPr>
+      <w:bookmarkStart w:id="8" w:name="_Toc149062074"/>
+      <w:r>
         <w:t>Arquitectura de la aplicación</w:t>
       </w:r>
+      <w:bookmarkEnd w:id="8"/>
+    </w:p>
+    <w:p/>
+    <w:p>
+      <w:r>
+        <w:t>El modelo de la arquitectura que se va a utilizar será el clásico Modelo-Vista-Controlador (MVC)</w:t>
+      </w:r>
+    </w:p>
+    <w:p/>
+    <w:p>
+      <w:pPr>
+        <w:pStyle w:val="Ttulo2"/>
+      </w:pPr>
+      <w:bookmarkStart w:id="9" w:name="_Toc149062075"/>
+      <w:r>
+        <w:t>Estructura del proyecto</w:t>
+      </w:r>
       <w:bookmarkEnd w:id="9"/>
     </w:p>
-    <w:p>
-      <w:pPr>
-        <w:rPr/>
-      </w:pPr>
-    </w:p>
-    <w:p>
-      <w:pPr>
-        <w:pStyle w:val="Normal"/>
-        <w:rPr/>
-      </w:pPr>
-      <w:r>
-        <w:rPr/>
-        <w:t>El modelo de la arquitectura que se va a utilizar será el clásico Modelo-Vista-Controlador (MVC)</w:t>
-      </w:r>
-    </w:p>
     <w:p/>
     <w:p>
+      <w:r>
+        <w:lastRenderedPageBreak/>
+        <w:t xml:space="preserve">Estructura Proyecto parte </w:t>
+      </w:r>
+      <w:proofErr w:type="spellStart"/>
+      <w:r>
+        <w:t>Backend</w:t>
+      </w:r>
+      <w:proofErr w:type="spellEnd"/>
+      <w:r>
+        <w:t>:</w:t>
+      </w:r>
+    </w:p>
+    <w:p>
+      <w:r>
+        <w:rPr>
+          <w:noProof/>
+        </w:rPr>
+        <w:drawing>
+          <wp:inline distT="0" distB="0" distL="0" distR="0" wp14:anchorId="520BDD36" wp14:editId="7E4878E7">
+            <wp:extent cx="2276793" cy="3934374"/>
+            <wp:effectExtent l="0" t="0" r="9525" b="0"/>
+            <wp:docPr id="1" name="Imagen 1"/>
+            <wp:cNvGraphicFramePr>
+              <a:graphicFrameLocks xmlns:a="http://schemas.openxmlformats.org/drawingml/2006/main" noChangeAspect="1"/>
+            </wp:cNvGraphicFramePr>
+            <a:graphic xmlns:a="http://schemas.openxmlformats.org/drawingml/2006/main">
+              <a:graphicData uri="http://schemas.openxmlformats.org/drawingml/2006/picture">
+                <pic:pic xmlns:pic="http://schemas.openxmlformats.org/drawingml/2006/picture">
+                  <pic:nvPicPr>
+                    <pic:cNvPr id="1" name="Imagen 1"/>
+                    <pic:cNvPicPr/>
+                  </pic:nvPicPr>
+                  <pic:blipFill>
+                    <a:blip r:embed="rId14">
+                      <a:extLst>
+                        <a:ext uri="{28A0092B-C50C-407E-A947-70E740481C1C}">
+                          <a14:useLocalDpi xmlns:a14="http://schemas.microsoft.com/office/drawing/2010/main" val="0"/>
+                        </a:ext>
+                      </a:extLst>
+                    </a:blip>
+                    <a:stretch>
+                      <a:fillRect/>
+                    </a:stretch>
+                  </pic:blipFill>
+                  <pic:spPr>
+                    <a:xfrm>
+                      <a:off x="0" y="0"/>
+                      <a:ext cx="2276793" cy="3934374"/>
+                    </a:xfrm>
+                    <a:prstGeom prst="rect">
+                      <a:avLst/>
+                    </a:prstGeom>
+                  </pic:spPr>
+                </pic:pic>
+              </a:graphicData>
+            </a:graphic>
+          </wp:inline>
+        </w:drawing>
+      </w:r>
+    </w:p>
+    <w:p/>
+    <w:p>
+      <w:r>
+        <w:t xml:space="preserve">Estructura Proyecto parte </w:t>
+      </w:r>
+      <w:proofErr w:type="spellStart"/>
+      <w:r>
+        <w:t>Frontend</w:t>
+      </w:r>
+      <w:proofErr w:type="spellEnd"/>
+      <w:r>
+        <w:t>:</w:t>
+      </w:r>
+    </w:p>
+    <w:p>
+      <w:r>
+        <w:rPr>
+          <w:noProof/>
+        </w:rPr>
+        <w:lastRenderedPageBreak/>
+        <w:drawing>
+          <wp:inline distT="0" distB="0" distL="0" distR="0" wp14:anchorId="3F013A27" wp14:editId="5AF88A53">
+            <wp:extent cx="2419688" cy="6315956"/>
+            <wp:effectExtent l="0" t="0" r="0" b="0"/>
+            <wp:docPr id="2" name="Imagen 2"/>
+            <wp:cNvGraphicFramePr>
+              <a:graphicFrameLocks xmlns:a="http://schemas.openxmlformats.org/drawingml/2006/main" noChangeAspect="1"/>
+            </wp:cNvGraphicFramePr>
+            <a:graphic xmlns:a="http://schemas.openxmlformats.org/drawingml/2006/main">
+              <a:graphicData uri="http://schemas.openxmlformats.org/drawingml/2006/picture">
+                <pic:pic xmlns:pic="http://schemas.openxmlformats.org/drawingml/2006/picture">
+                  <pic:nvPicPr>
+                    <pic:cNvPr id="2" name="Imagen 2"/>
+                    <pic:cNvPicPr/>
+                  </pic:nvPicPr>
+                  <pic:blipFill>
+                    <a:blip r:embed="rId15">
+                      <a:extLst>
+                        <a:ext uri="{28A0092B-C50C-407E-A947-70E740481C1C}">
+                          <a14:useLocalDpi xmlns:a14="http://schemas.microsoft.com/office/drawing/2010/main" val="0"/>
+                        </a:ext>
+                      </a:extLst>
+                    </a:blip>
+                    <a:stretch>
+                      <a:fillRect/>
+                    </a:stretch>
+                  </pic:blipFill>
+                  <pic:spPr>
+                    <a:xfrm>
+                      <a:off x="0" y="0"/>
+                      <a:ext cx="2419688" cy="6315956"/>
+                    </a:xfrm>
+                    <a:prstGeom prst="rect">
+                      <a:avLst/>
+                    </a:prstGeom>
+                  </pic:spPr>
+                </pic:pic>
+              </a:graphicData>
+            </a:graphic>
+          </wp:inline>
+        </w:drawing>
+      </w:r>
+    </w:p>
+    <w:p/>
+    <w:p>
       <w:pPr>
         <w:pStyle w:val="Ttulo2"/>
-        <w:rPr/>
-      </w:pPr>
-      <w:bookmarkStart w:name="_Toc149062075" w:id="10"/>
-      <w:r>
-        <w:rPr/>
-        <w:t>Estructura del proyecto</w:t>
+      </w:pPr>
+      <w:bookmarkStart w:id="10" w:name="_Toc149062076"/>
+      <w:r>
+        <w:t>Librerías externas utilizadas</w:t>
       </w:r>
       <w:bookmarkEnd w:id="10"/>
     </w:p>
-    <w:p>
-      <w:pPr>
-        <w:rPr/>
-      </w:pPr>
-    </w:p>
-    <w:p>
-      <w:pPr>
-        <w:pStyle w:val="Normal"/>
-        <w:rPr/>
-      </w:pPr>
-      <w:r>
-        <w:rPr/>
-        <w:t>(Imagen de la estructura del Proyecto una vez acabado)</w:t>
-      </w:r>
-    </w:p>
     <w:p/>
-    <w:p>
-      <w:pPr>
-        <w:pStyle w:val="Ttulo2"/>
-        <w:rPr/>
-      </w:pPr>
-      <w:bookmarkStart w:name="_Toc149062076" w:id="11"/>
-      <w:r>
-        <w:rPr/>
-        <w:t>Librerías externas utilizadas</w:t>
-      </w:r>
-      <w:bookmarkEnd w:id="11"/>
-    </w:p>
-    <w:p>
-      <w:pPr>
-        <w:rPr/>
-      </w:pPr>
-    </w:p>
     <w:p>
       <w:pPr>
         <w:pStyle w:val="Prrafodelista"/>
         <w:numPr>
           <w:ilvl w:val="0"/>
-          <w:numId w:val="13"/>
+          <w:numId w:val="1"/>
         </w:numPr>
-        <w:suppressLineNumbers w:val="0"/>
-        <w:bidi w:val="0"/>
-        <w:spacing w:before="0" w:beforeAutospacing="off" w:after="160" w:afterAutospacing="off" w:line="259" w:lineRule="auto"/>
-        <w:ind w:right="0"/>
-        <w:jc w:val="left"/>
-        <w:rPr/>
-      </w:pPr>
-      <w:r>
-        <w:rPr/>
+      </w:pPr>
+      <w:proofErr w:type="spellStart"/>
+      <w:r>
         <w:t>JsPDF</w:t>
       </w:r>
-      <w:r>
-        <w:rPr/>
+      <w:proofErr w:type="spellEnd"/>
+      <w:r>
         <w:t xml:space="preserve">: Es un módulo basado en </w:t>
       </w:r>
-      <w:r>
-        <w:rPr/>
+      <w:proofErr w:type="spellStart"/>
+      <w:r>
         <w:t>Javascript</w:t>
       </w:r>
-      <w:r>
-        <w:rPr/>
+      <w:proofErr w:type="spellEnd"/>
+      <w:r>
         <w:t>, principalmente utilizado para generar archivos PDF desde el lado cliente.</w:t>
       </w:r>
       <w:r>
-        <w:rPr/>
         <w:t xml:space="preserve"> Hemos escogido este módulo para poder generar los </w:t>
       </w:r>
-      <w:r>
-        <w:rPr/>
+      <w:proofErr w:type="spellStart"/>
+      <w:r>
         <w:t>PDFs</w:t>
       </w:r>
-      <w:r>
-        <w:rPr/>
+      <w:proofErr w:type="spellEnd"/>
+      <w:r>
         <w:t xml:space="preserve"> ya que nos </w:t>
       </w:r>
       <w:r>
-        <w:rPr/>
         <w:t xml:space="preserve">cuenta con gran cantidad de métodos para trabajar y personalizar los </w:t>
       </w:r>
-      <w:r>
-        <w:rPr/>
+      <w:proofErr w:type="spellStart"/>
+      <w:r>
         <w:t>PDFs</w:t>
       </w:r>
-      <w:r>
-        <w:rPr/>
+      <w:proofErr w:type="spellEnd"/>
+      <w:r>
         <w:t xml:space="preserve"> que queramos generar.</w:t>
       </w:r>
     </w:p>
@@ -2251,93 +2112,128 @@
         <w:pStyle w:val="Prrafodelista"/>
         <w:numPr>
           <w:ilvl w:val="0"/>
-          <w:numId w:val="13"/>
+          <w:numId w:val="1"/>
         </w:numPr>
-        <w:suppressLineNumbers w:val="0"/>
-        <w:bidi w:val="0"/>
-        <w:spacing w:before="0" w:beforeAutospacing="off" w:after="160" w:afterAutospacing="off" w:line="259" w:lineRule="auto"/>
-        <w:ind w:right="0"/>
-        <w:jc w:val="left"/>
-        <w:rPr/>
-      </w:pPr>
-      <w:r>
-        <w:rPr/>
+      </w:pPr>
+      <w:r>
         <w:t xml:space="preserve">Font </w:t>
       </w:r>
-      <w:r>
-        <w:rPr/>
+      <w:proofErr w:type="spellStart"/>
+      <w:r>
         <w:t>Awesome</w:t>
       </w:r>
-      <w:r>
-        <w:rPr/>
+      <w:proofErr w:type="spellEnd"/>
+      <w:r>
         <w:t xml:space="preserve">: Es un conjunto de herramientas de fuentes e iconos basados en CSS y </w:t>
       </w:r>
-      <w:r>
-        <w:rPr/>
+      <w:proofErr w:type="spellStart"/>
+      <w:r>
         <w:t>Less</w:t>
       </w:r>
-      <w:r>
-        <w:rPr/>
+      <w:proofErr w:type="spellEnd"/>
+      <w:r>
         <w:t xml:space="preserve">. </w:t>
       </w:r>
       <w:r>
-        <w:rPr/>
         <w:t>Hemos decidido usar estas herramientas para que nos facilite al momento de colocar los iconos de las redes sociales de nuestra aplicación.</w:t>
       </w:r>
     </w:p>
-    <w:p>
-      <w:pPr>
-        <w:pStyle w:val="Normal"/>
-        <w:suppressLineNumbers w:val="0"/>
-        <w:bidi w:val="0"/>
-        <w:spacing w:before="0" w:beforeAutospacing="off" w:after="160" w:afterAutospacing="off" w:line="259" w:lineRule="auto"/>
-        <w:ind w:left="0" w:right="0"/>
-        <w:jc w:val="left"/>
-      </w:pPr>
-    </w:p>
+    <w:p/>
     <w:p>
       <w:pPr>
         <w:pStyle w:val="Ttulo1"/>
-        <w:rPr/>
-      </w:pPr>
-      <w:bookmarkStart w:name="_Toc149062077" w:id="12"/>
-      <w:r>
-        <w:rPr/>
+      </w:pPr>
+      <w:bookmarkStart w:id="11" w:name="_Toc149062077"/>
+      <w:r>
+        <w:lastRenderedPageBreak/>
         <w:t>Manual de despliegue</w:t>
       </w:r>
-      <w:bookmarkEnd w:id="12"/>
+      <w:bookmarkEnd w:id="11"/>
     </w:p>
     <w:p/>
     <w:p>
-      <w:pPr>
-        <w:rPr/>
-      </w:pPr>
-      <w:r>
-        <w:rPr/>
-        <w:t>Por ahora el único despliegue que hay es al arrancar Spring mediante Eclipse</w:t>
-      </w:r>
-    </w:p>
-    <w:p>
-      <w:pPr>
-        <w:pStyle w:val="Normal"/>
-      </w:pPr>
-      <w:r>
-        <w:rPr/>
+      <w:r>
+        <w:t>Por ahora el único despliegue que hay es</w:t>
+      </w:r>
+      <w:r>
+        <w:t>:</w:t>
+      </w:r>
+    </w:p>
+    <w:p>
+      <w:pPr>
+        <w:pStyle w:val="Prrafodelista"/>
+        <w:numPr>
+          <w:ilvl w:val="0"/>
+          <w:numId w:val="14"/>
+        </w:numPr>
+      </w:pPr>
+      <w:r>
+        <w:t xml:space="preserve">Iniciar la </w:t>
+      </w:r>
+      <w:proofErr w:type="spellStart"/>
+      <w:r>
+        <w:t>bdd</w:t>
+      </w:r>
+      <w:proofErr w:type="spellEnd"/>
+      <w:r>
+        <w:t xml:space="preserve"> siendo el usuario "</w:t>
+      </w:r>
+      <w:proofErr w:type="spellStart"/>
+      <w:r>
+        <w:t>root</w:t>
+      </w:r>
+      <w:proofErr w:type="spellEnd"/>
+      <w:r>
+        <w:t>" y con la contraseña "</w:t>
+      </w:r>
+      <w:proofErr w:type="spellStart"/>
+      <w:r>
+        <w:t>PracticaRoot</w:t>
+      </w:r>
+      <w:proofErr w:type="spellEnd"/>
+      <w:r>
+        <w:t>"</w:t>
+      </w:r>
+    </w:p>
+    <w:p>
+      <w:pPr>
+        <w:pStyle w:val="Prrafodelista"/>
+        <w:numPr>
+          <w:ilvl w:val="0"/>
+          <w:numId w:val="14"/>
+        </w:numPr>
+      </w:pPr>
+      <w:r>
+        <w:t>A</w:t>
+      </w:r>
+      <w:r>
+        <w:t>rrancar Spring mediante Eclipse</w:t>
+      </w:r>
+    </w:p>
+    <w:p>
+      <w:pPr>
+        <w:pStyle w:val="Prrafodelista"/>
+        <w:numPr>
+          <w:ilvl w:val="0"/>
+          <w:numId w:val="14"/>
+        </w:numPr>
+      </w:pPr>
+      <w:r>
         <w:t xml:space="preserve">Y arrancar el proyecto de VUE con </w:t>
       </w:r>
-      <w:r>
-        <w:rPr/>
+      <w:proofErr w:type="spellStart"/>
+      <w:r>
         <w:t>npm</w:t>
       </w:r>
-      <w:r>
-        <w:rPr/>
+      <w:proofErr w:type="spellEnd"/>
+      <w:r>
         <w:t xml:space="preserve"> run serve.</w:t>
       </w:r>
     </w:p>
     <w:p/>
     <w:sectPr>
-      <w:footerReference w:type="default" r:id="rId8"/>
-      <w:pgSz w:w="11906" w:h="16838" w:orient="portrait"/>
+      <w:footerReference w:type="default" r:id="rId16"/>
+      <w:pgSz w:w="11906" w:h="16838"/>
       <w:pgMar w:top="1417" w:right="1701" w:bottom="1417" w:left="1701" w:header="708" w:footer="708" w:gutter="0"/>
       <w:cols w:space="708"/>
       <w:docGrid w:linePitch="360"/>
@@ -2347,7 +2243,7 @@
 </file>
 
 <file path=word/endnotes.xml><?xml version="1.0" encoding="utf-8"?>
-<w:endnotes xmlns:wpc="http://schemas.microsoft.com/office/word/2010/wordprocessingCanvas" xmlns:cx="http://schemas.microsoft.com/office/drawing/2014/chartex" xmlns:cx1="http://schemas.microsoft.com/office/drawing/2015/9/8/chartex" xmlns:cx2="http://schemas.microsoft.com/office/drawing/2015/10/21/chartex" xmlns:cx3="http://schemas.microsoft.com/office/drawing/2016/5/9/chartex" xmlns:cx4="http://schemas.microsoft.com/office/drawing/2016/5/10/chartex" xmlns:cx5="http://schemas.microsoft.com/office/drawing/2016/5/11/chartex" xmlns:cx6="http://schemas.microsoft.com/office/drawing/2016/5/12/chartex" xmlns:cx7="http://schemas.microsoft.com/office/drawing/2016/5/13/chartex" xmlns:cx8="http://schemas.microsoft.com/office/drawing/2016/5/14/chartex" xmlns:mc="http://schemas.openxmlformats.org/markup-compatibility/2006" xmlns:aink="http://schemas.microsoft.com/office/drawing/2016/ink" xmlns:am3d="http://schemas.microsoft.com/office/drawing/2017/model3d" xmlns:o="urn:schemas-microsoft-com:office:office" xmlns:oel="http://schemas.microsoft.com/office/2019/extlst" xmlns:r="http://schemas.openxmlformats.org/officeDocument/2006/relationships" xmlns:m="http://schemas.openxmlformats.org/officeDocument/2006/math" xmlns:v="urn:schemas-microsoft-com:vml" xmlns:wp14="http://schemas.microsoft.com/office/word/2010/wordprocessingDrawing" xmlns:wp="http://schemas.openxmlformats.org/drawingml/2006/wordprocessingDrawing" xmlns:w10="urn:schemas-microsoft-com:office:word" xmlns:w="http://schemas.openxmlformats.org/wordprocessingml/2006/main" xmlns:w14="http://schemas.microsoft.com/office/word/2010/wordml" xmlns:w15="http://schemas.microsoft.com/office/word/2012/wordml" xmlns:w16cex="http://schemas.microsoft.com/office/word/2018/wordml/cex" xmlns:w16cid="http://schemas.microsoft.com/office/word/2016/wordml/cid" xmlns:w16="http://schemas.microsoft.com/office/word/2018/wordml" xmlns:w16sdtdh="http://schemas.microsoft.com/office/word/2020/wordml/sdtdatahash" xmlns:w16se="http://schemas.microsoft.com/office/word/2015/wordml/symex" xmlns:wpg="http://schemas.microsoft.com/office/word/2010/wordprocessingGroup" xmlns:wpi="http://schemas.microsoft.com/office/word/2010/wordprocessingInk" xmlns:wne="http://schemas.microsoft.com/office/word/2006/wordml" xmlns:wps="http://schemas.microsoft.com/office/word/2010/wordprocessingShape" mc:Ignorable="w14 w15 w16se w16cid w16 w16cex w16sdtdh wp14">
+<w:endnotes xmlns:wpc="http://schemas.microsoft.com/office/word/2010/wordprocessingCanvas" xmlns:cx="http://schemas.microsoft.com/office/drawing/2014/chartex" xmlns:cx1="http://schemas.microsoft.com/office/drawing/2015/9/8/chartex" xmlns:cx2="http://schemas.microsoft.com/office/drawing/2015/10/21/chartex" xmlns:cx3="http://schemas.microsoft.com/office/drawing/2016/5/9/chartex" xmlns:cx4="http://schemas.microsoft.com/office/drawing/2016/5/10/chartex" xmlns:cx5="http://schemas.microsoft.com/office/drawing/2016/5/11/chartex" xmlns:cx6="http://schemas.microsoft.com/office/drawing/2016/5/12/chartex" xmlns:cx7="http://schemas.microsoft.com/office/drawing/2016/5/13/chartex" xmlns:cx8="http://schemas.microsoft.com/office/drawing/2016/5/14/chartex" xmlns:mc="http://schemas.openxmlformats.org/markup-compatibility/2006" xmlns:aink="http://schemas.microsoft.com/office/drawing/2016/ink" xmlns:am3d="http://schemas.microsoft.com/office/drawing/2017/model3d" xmlns:o="urn:schemas-microsoft-com:office:office" xmlns:r="http://schemas.openxmlformats.org/officeDocument/2006/relationships" xmlns:m="http://schemas.openxmlformats.org/officeDocument/2006/math" xmlns:v="urn:schemas-microsoft-com:vml" xmlns:wp14="http://schemas.microsoft.com/office/word/2010/wordprocessingDrawing" xmlns:wp="http://schemas.openxmlformats.org/drawingml/2006/wordprocessingDrawing" xmlns:w10="urn:schemas-microsoft-com:office:word" xmlns:w="http://schemas.openxmlformats.org/wordprocessingml/2006/main" xmlns:w14="http://schemas.microsoft.com/office/word/2010/wordml" xmlns:w15="http://schemas.microsoft.com/office/word/2012/wordml" xmlns:w16cex="http://schemas.microsoft.com/office/word/2018/wordml/cex" xmlns:w16cid="http://schemas.microsoft.com/office/word/2016/wordml/cid" xmlns:w16="http://schemas.microsoft.com/office/word/2018/wordml" xmlns:w16sdtdh="http://schemas.microsoft.com/office/word/2020/wordml/sdtdatahash" xmlns:w16se="http://schemas.microsoft.com/office/word/2015/wordml/symex" xmlns:wpg="http://schemas.microsoft.com/office/word/2010/wordprocessingGroup" xmlns:wpi="http://schemas.microsoft.com/office/word/2010/wordprocessingInk" xmlns:wne="http://schemas.microsoft.com/office/word/2006/wordml" xmlns:wps="http://schemas.microsoft.com/office/word/2010/wordprocessingShape" mc:Ignorable="w14 w15 w16se w16cid w16 w16cex w16sdtdh wp14">
   <w:endnote w:type="separator" w:id="-1">
     <w:p>
       <w:pPr>
@@ -2372,39 +2268,41 @@
 </file>
 
 <file path=word/footer1.xml><?xml version="1.0" encoding="utf-8"?>
-<w:ftr xmlns:wpc="http://schemas.microsoft.com/office/word/2010/wordprocessingCanvas" xmlns:cx="http://schemas.microsoft.com/office/drawing/2014/chartex" xmlns:cx1="http://schemas.microsoft.com/office/drawing/2015/9/8/chartex" xmlns:cx2="http://schemas.microsoft.com/office/drawing/2015/10/21/chartex" xmlns:cx3="http://schemas.microsoft.com/office/drawing/2016/5/9/chartex" xmlns:cx4="http://schemas.microsoft.com/office/drawing/2016/5/10/chartex" xmlns:cx5="http://schemas.microsoft.com/office/drawing/2016/5/11/chartex" xmlns:cx6="http://schemas.microsoft.com/office/drawing/2016/5/12/chartex" xmlns:cx7="http://schemas.microsoft.com/office/drawing/2016/5/13/chartex" xmlns:cx8="http://schemas.microsoft.com/office/drawing/2016/5/14/chartex" xmlns:mc="http://schemas.openxmlformats.org/markup-compatibility/2006" xmlns:aink="http://schemas.microsoft.com/office/drawing/2016/ink" xmlns:am3d="http://schemas.microsoft.com/office/drawing/2017/model3d" xmlns:o="urn:schemas-microsoft-com:office:office" xmlns:oel="http://schemas.microsoft.com/office/2019/extlst" xmlns:r="http://schemas.openxmlformats.org/officeDocument/2006/relationships" xmlns:m="http://schemas.openxmlformats.org/officeDocument/2006/math" xmlns:v="urn:schemas-microsoft-com:vml" xmlns:wp14="http://schemas.microsoft.com/office/word/2010/wordprocessingDrawing" xmlns:wp="http://schemas.openxmlformats.org/drawingml/2006/wordprocessingDrawing" xmlns:w10="urn:schemas-microsoft-com:office:word" xmlns:w="http://schemas.openxmlformats.org/wordprocessingml/2006/main" xmlns:w14="http://schemas.microsoft.com/office/word/2010/wordml" xmlns:w15="http://schemas.microsoft.com/office/word/2012/wordml" xmlns:w16cex="http://schemas.microsoft.com/office/word/2018/wordml/cex" xmlns:w16cid="http://schemas.microsoft.com/office/word/2016/wordml/cid" xmlns:w16="http://schemas.microsoft.com/office/word/2018/wordml" xmlns:w16sdtdh="http://schemas.microsoft.com/office/word/2020/wordml/sdtdatahash" xmlns:w16se="http://schemas.microsoft.com/office/word/2015/wordml/symex" xmlns:wpg="http://schemas.microsoft.com/office/word/2010/wordprocessingGroup" xmlns:wpi="http://schemas.microsoft.com/office/word/2010/wordprocessingInk" xmlns:wne="http://schemas.microsoft.com/office/word/2006/wordml" xmlns:wps="http://schemas.microsoft.com/office/word/2010/wordprocessingShape" xmlns:a="http://schemas.openxmlformats.org/drawingml/2006/main" mc:Ignorable="w14 w15 w16se w16cid w16 w16cex w16sdtdh wp14">
+<w:ftr xmlns:wpc="http://schemas.microsoft.com/office/word/2010/wordprocessingCanvas" xmlns:cx="http://schemas.microsoft.com/office/drawing/2014/chartex" xmlns:cx1="http://schemas.microsoft.com/office/drawing/2015/9/8/chartex" xmlns:cx2="http://schemas.microsoft.com/office/drawing/2015/10/21/chartex" xmlns:cx3="http://schemas.microsoft.com/office/drawing/2016/5/9/chartex" xmlns:cx4="http://schemas.microsoft.com/office/drawing/2016/5/10/chartex" xmlns:cx5="http://schemas.microsoft.com/office/drawing/2016/5/11/chartex" xmlns:cx6="http://schemas.microsoft.com/office/drawing/2016/5/12/chartex" xmlns:cx7="http://schemas.microsoft.com/office/drawing/2016/5/13/chartex" xmlns:cx8="http://schemas.microsoft.com/office/drawing/2016/5/14/chartex" xmlns:mc="http://schemas.openxmlformats.org/markup-compatibility/2006" xmlns:aink="http://schemas.microsoft.com/office/drawing/2016/ink" xmlns:am3d="http://schemas.microsoft.com/office/drawing/2017/model3d" xmlns:o="urn:schemas-microsoft-com:office:office" xmlns:r="http://schemas.openxmlformats.org/officeDocument/2006/relationships" xmlns:m="http://schemas.openxmlformats.org/officeDocument/2006/math" xmlns:v="urn:schemas-microsoft-com:vml" xmlns:wp14="http://schemas.microsoft.com/office/word/2010/wordprocessingDrawing" xmlns:wp="http://schemas.openxmlformats.org/drawingml/2006/wordprocessingDrawing" xmlns:w10="urn:schemas-microsoft-com:office:word" xmlns:w="http://schemas.openxmlformats.org/wordprocessingml/2006/main" xmlns:w14="http://schemas.microsoft.com/office/word/2010/wordml" xmlns:w15="http://schemas.microsoft.com/office/word/2012/wordml" xmlns:w16cex="http://schemas.microsoft.com/office/word/2018/wordml/cex" xmlns:w16cid="http://schemas.microsoft.com/office/word/2016/wordml/cid" xmlns:w16="http://schemas.microsoft.com/office/word/2018/wordml" xmlns:w16sdtdh="http://schemas.microsoft.com/office/word/2020/wordml/sdtdatahash" xmlns:w16se="http://schemas.microsoft.com/office/word/2015/wordml/symex" xmlns:wpg="http://schemas.microsoft.com/office/word/2010/wordprocessingGroup" xmlns:wpi="http://schemas.microsoft.com/office/word/2010/wordprocessingInk" xmlns:wne="http://schemas.microsoft.com/office/word/2006/wordml" xmlns:wps="http://schemas.microsoft.com/office/word/2010/wordprocessingShape" mc:Ignorable="w14 w15 w16se w16cid w16 w16cex w16sdtdh wp14">
   <w:sdt>
     <w:sdtPr>
+      <w:rPr>
+        <w:rFonts w:asciiTheme="majorHAnsi" w:eastAsiaTheme="majorEastAsia" w:hAnsiTheme="majorHAnsi" w:cstheme="majorBidi"/>
+      </w:rPr>
       <w:id w:val="-1661612724"/>
       <w:docPartObj>
         <w:docPartGallery w:val="Page Numbers (Bottom of Page)"/>
         <w:docPartUnique/>
       </w:docPartObj>
-      <w:rPr>
-        <w:rFonts w:ascii="Calibri Light" w:hAnsi="Calibri Light" w:eastAsia="" w:cs="" w:asciiTheme="majorAscii" w:hAnsiTheme="majorAscii" w:eastAsiaTheme="majorEastAsia" w:cstheme="majorBidi"/>
-      </w:rPr>
     </w:sdtPr>
+    <w:sdtEndPr/>
     <w:sdtContent>
       <w:sdt>
         <w:sdtPr>
+          <w:rPr>
+            <w:rFonts w:asciiTheme="majorHAnsi" w:eastAsiaTheme="majorEastAsia" w:hAnsiTheme="majorHAnsi" w:cstheme="majorBidi"/>
+          </w:rPr>
           <w:id w:val="1806425445"/>
           <w:placeholder>
             <w:docPart w:val="DefaultPlaceholder_1081868574"/>
           </w:placeholder>
-          <w:rPr>
-            <w:rFonts w:ascii="Calibri Light" w:hAnsi="Calibri Light" w:eastAsia="" w:cs="" w:asciiTheme="majorAscii" w:hAnsiTheme="majorAscii" w:eastAsiaTheme="majorEastAsia" w:cstheme="majorBidi"/>
-          </w:rPr>
         </w:sdtPr>
+        <w:sdtEndPr/>
         <w:sdtContent>
           <w:p>
             <w:pPr>
               <w:rPr>
-                <w:rFonts w:asciiTheme="majorHAnsi" w:hAnsiTheme="majorHAnsi" w:eastAsiaTheme="majorEastAsia" w:cstheme="majorBidi"/>
+                <w:rFonts w:asciiTheme="majorHAnsi" w:eastAsiaTheme="majorEastAsia" w:hAnsiTheme="majorHAnsi" w:cstheme="majorBidi"/>
               </w:rPr>
             </w:pPr>
             <w:r>
               <w:rPr>
-                <w:rFonts w:asciiTheme="majorHAnsi" w:hAnsiTheme="majorHAnsi" w:eastAsiaTheme="majorEastAsia" w:cstheme="majorBidi"/>
+                <w:rFonts w:asciiTheme="majorHAnsi" w:eastAsiaTheme="majorEastAsia" w:hAnsiTheme="majorHAnsi" w:cstheme="majorBidi"/>
                 <w:noProof/>
               </w:rPr>
               <mc:AlternateContent>
@@ -2507,7 +2405,7 @@
                     </wp:anchor>
                   </w:drawing>
                 </mc:Choice>
-                <mc:Fallback>
+                <mc:Fallback xmlns:a="http://schemas.openxmlformats.org/drawingml/2006/main" xmlns:oel="http://schemas.microsoft.com/office/2019/extlst">
                   <w:pict>
                     <v:oval id="Elipse 3" style="position:absolute;margin-left:0;margin-top:0;width:49.35pt;height:49.35pt;z-index:251659264;visibility:visible;mso-wrap-style:square;mso-width-percent:0;mso-height-percent:0;mso-wrap-distance-left:9pt;mso-wrap-distance-top:0;mso-wrap-distance-right:9pt;mso-wrap-distance-bottom:0;mso-position-horizontal:center;mso-position-horizontal-relative:margin;mso-position-vertical:center;mso-position-vertical-relative:bottom-margin-area;mso-width-percent:0;mso-height-percent:0;mso-width-relative:page;mso-height-relative:page;v-text-anchor:middle" o:spid="_x0000_s1026" fillcolor="#00b050" stroked="f" w14:anchorId="7DB46D47" o:gfxdata="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">
                       <v:textbox>
@@ -2564,18 +2462,8 @@
             </w:r>
           </w:p>
         </w:sdtContent>
-        <w:sdtEndPr>
-          <w:rPr>
-            <w:rFonts w:ascii="Calibri Light" w:hAnsi="Calibri Light" w:eastAsia="" w:cs="" w:asciiTheme="majorAscii" w:hAnsiTheme="majorAscii" w:eastAsiaTheme="majorEastAsia" w:cstheme="majorBidi"/>
-          </w:rPr>
-        </w:sdtEndPr>
       </w:sdt>
     </w:sdtContent>
-    <w:sdtEndPr>
-      <w:rPr>
-        <w:rFonts w:ascii="Calibri Light" w:hAnsi="Calibri Light" w:eastAsia="" w:cs="" w:asciiTheme="majorAscii" w:hAnsiTheme="majorAscii" w:eastAsiaTheme="majorEastAsia" w:cstheme="majorBidi"/>
-      </w:rPr>
-    </w:sdtEndPr>
   </w:sdt>
   <w:p>
     <w:pPr>
@@ -2586,7 +2474,7 @@
 </file>
 
 <file path=word/footnotes.xml><?xml version="1.0" encoding="utf-8"?>
-<w:footnotes xmlns:wpc="http://schemas.microsoft.com/office/word/2010/wordprocessingCanvas" xmlns:cx="http://schemas.microsoft.com/office/drawing/2014/chartex" xmlns:cx1="http://schemas.microsoft.com/office/drawing/2015/9/8/chartex" xmlns:cx2="http://schemas.microsoft.com/office/drawing/2015/10/21/chartex" xmlns:cx3="http://schemas.microsoft.com/office/drawing/2016/5/9/chartex" xmlns:cx4="http://schemas.microsoft.com/office/drawing/2016/5/10/chartex" xmlns:cx5="http://schemas.microsoft.com/office/drawing/2016/5/11/chartex" xmlns:cx6="http://schemas.microsoft.com/office/drawing/2016/5/12/chartex" xmlns:cx7="http://schemas.microsoft.com/office/drawing/2016/5/13/chartex" xmlns:cx8="http://schemas.microsoft.com/office/drawing/2016/5/14/chartex" xmlns:mc="http://schemas.openxmlformats.org/markup-compatibility/2006" xmlns:aink="http://schemas.microsoft.com/office/drawing/2016/ink" xmlns:am3d="http://schemas.microsoft.com/office/drawing/2017/model3d" xmlns:o="urn:schemas-microsoft-com:office:office" xmlns:oel="http://schemas.microsoft.com/office/2019/extlst" xmlns:r="http://schemas.openxmlformats.org/officeDocument/2006/relationships" xmlns:m="http://schemas.openxmlformats.org/officeDocument/2006/math" xmlns:v="urn:schemas-microsoft-com:vml" xmlns:wp14="http://schemas.microsoft.com/office/word/2010/wordprocessingDrawing" xmlns:wp="http://schemas.openxmlformats.org/drawingml/2006/wordprocessingDrawing" xmlns:w10="urn:schemas-microsoft-com:office:word" xmlns:w="http://schemas.openxmlformats.org/wordprocessingml/2006/main" xmlns:w14="http://schemas.microsoft.com/office/word/2010/wordml" xmlns:w15="http://schemas.microsoft.com/office/word/2012/wordml" xmlns:w16cex="http://schemas.microsoft.com/office/word/2018/wordml/cex" xmlns:w16cid="http://schemas.microsoft.com/office/word/2016/wordml/cid" xmlns:w16="http://schemas.microsoft.com/office/word/2018/wordml" xmlns:w16sdtdh="http://schemas.microsoft.com/office/word/2020/wordml/sdtdatahash" xmlns:w16se="http://schemas.microsoft.com/office/word/2015/wordml/symex" xmlns:wpg="http://schemas.microsoft.com/office/word/2010/wordprocessingGroup" xmlns:wpi="http://schemas.microsoft.com/office/word/2010/wordprocessingInk" xmlns:wne="http://schemas.microsoft.com/office/word/2006/wordml" xmlns:wps="http://schemas.microsoft.com/office/word/2010/wordprocessingShape" mc:Ignorable="w14 w15 w16se w16cid w16 w16cex w16sdtdh wp14">
+<w:footnotes xmlns:wpc="http://schemas.microsoft.com/office/word/2010/wordprocessingCanvas" xmlns:cx="http://schemas.microsoft.com/office/drawing/2014/chartex" xmlns:cx1="http://schemas.microsoft.com/office/drawing/2015/9/8/chartex" xmlns:cx2="http://schemas.microsoft.com/office/drawing/2015/10/21/chartex" xmlns:cx3="http://schemas.microsoft.com/office/drawing/2016/5/9/chartex" xmlns:cx4="http://schemas.microsoft.com/office/drawing/2016/5/10/chartex" xmlns:cx5="http://schemas.microsoft.com/office/drawing/2016/5/11/chartex" xmlns:cx6="http://schemas.microsoft.com/office/drawing/2016/5/12/chartex" xmlns:cx7="http://schemas.microsoft.com/office/drawing/2016/5/13/chartex" xmlns:cx8="http://schemas.microsoft.com/office/drawing/2016/5/14/chartex" xmlns:mc="http://schemas.openxmlformats.org/markup-compatibility/2006" xmlns:aink="http://schemas.microsoft.com/office/drawing/2016/ink" xmlns:am3d="http://schemas.microsoft.com/office/drawing/2017/model3d" xmlns:o="urn:schemas-microsoft-com:office:office" xmlns:r="http://schemas.openxmlformats.org/officeDocument/2006/relationships" xmlns:m="http://schemas.openxmlformats.org/officeDocument/2006/math" xmlns:v="urn:schemas-microsoft-com:vml" xmlns:wp14="http://schemas.microsoft.com/office/word/2010/wordprocessingDrawing" xmlns:wp="http://schemas.openxmlformats.org/drawingml/2006/wordprocessingDrawing" xmlns:w10="urn:schemas-microsoft-com:office:word" xmlns:w="http://schemas.openxmlformats.org/wordprocessingml/2006/main" xmlns:w14="http://schemas.microsoft.com/office/word/2010/wordml" xmlns:w15="http://schemas.microsoft.com/office/word/2012/wordml" xmlns:w16cex="http://schemas.microsoft.com/office/word/2018/wordml/cex" xmlns:w16cid="http://schemas.microsoft.com/office/word/2016/wordml/cid" xmlns:w16="http://schemas.microsoft.com/office/word/2018/wordml" xmlns:w16sdtdh="http://schemas.microsoft.com/office/word/2020/wordml/sdtdatahash" xmlns:w16se="http://schemas.microsoft.com/office/word/2015/wordml/symex" xmlns:wpg="http://schemas.microsoft.com/office/word/2010/wordprocessingGroup" xmlns:wpi="http://schemas.microsoft.com/office/word/2010/wordprocessingInk" xmlns:wne="http://schemas.microsoft.com/office/word/2006/wordml" xmlns:wps="http://schemas.microsoft.com/office/word/2010/wordprocessingShape" mc:Ignorable="w14 w15 w16se w16cid w16 w16cex w16sdtdh wp14">
   <w:footnote w:type="separator" w:id="-1">
     <w:p>
       <w:pPr>
@@ -2611,343 +2499,7 @@
 </file>
 
 <file path=word/numbering.xml><?xml version="1.0" encoding="utf-8"?>
-<w:numbering xmlns:wpc="http://schemas.microsoft.com/office/word/2010/wordprocessingCanvas" xmlns:cx="http://schemas.microsoft.com/office/drawing/2014/chartex" xmlns:cx1="http://schemas.microsoft.com/office/drawing/2015/9/8/chartex" xmlns:cx2="http://schemas.microsoft.com/office/drawing/2015/10/21/chartex" xmlns:cx3="http://schemas.microsoft.com/office/drawing/2016/5/9/chartex" xmlns:cx4="http://schemas.microsoft.com/office/drawing/2016/5/10/chartex" xmlns:cx5="http://schemas.microsoft.com/office/drawing/2016/5/11/chartex" xmlns:cx6="http://schemas.microsoft.com/office/drawing/2016/5/12/chartex" xmlns:cx7="http://schemas.microsoft.com/office/drawing/2016/5/13/chartex" xmlns:cx8="http://schemas.microsoft.com/office/drawing/2016/5/14/chartex" xmlns:mc="http://schemas.openxmlformats.org/markup-compatibility/2006" xmlns:aink="http://schemas.microsoft.com/office/drawing/2016/ink" xmlns:am3d="http://schemas.microsoft.com/office/drawing/2017/model3d" xmlns:o="urn:schemas-microsoft-com:office:office" xmlns:oel="http://schemas.microsoft.com/office/2019/extlst" xmlns:r="http://schemas.openxmlformats.org/officeDocument/2006/relationships" xmlns:m="http://schemas.openxmlformats.org/officeDocument/2006/math" xmlns:v="urn:schemas-microsoft-com:vml" xmlns:wp14="http://schemas.microsoft.com/office/word/2010/wordprocessingDrawing" xmlns:wp="http://schemas.openxmlformats.org/drawingml/2006/wordprocessingDrawing" xmlns:w10="urn:schemas-microsoft-com:office:word" xmlns:w="http://schemas.openxmlformats.org/wordprocessingml/2006/main" xmlns:w14="http://schemas.microsoft.com/office/word/2010/wordml" xmlns:w15="http://schemas.microsoft.com/office/word/2012/wordml" xmlns:w16cex="http://schemas.microsoft.com/office/word/2018/wordml/cex" xmlns:w16cid="http://schemas.microsoft.com/office/word/2016/wordml/cid" xmlns:w16="http://schemas.microsoft.com/office/word/2018/wordml" xmlns:w16sdtdh="http://schemas.microsoft.com/office/word/2020/wordml/sdtdatahash" xmlns:w16se="http://schemas.microsoft.com/office/word/2015/wordml/symex" xmlns:wpg="http://schemas.microsoft.com/office/word/2010/wordprocessingGroup" xmlns:wpi="http://schemas.microsoft.com/office/word/2010/wordprocessingInk" xmlns:wne="http://schemas.microsoft.com/office/word/2006/wordml" xmlns:wps="http://schemas.microsoft.com/office/word/2010/wordprocessingShape" mc:Ignorable="w14 w15 w16se w16cid w16 w16cex w16sdtdh wp14">
-  <w:abstractNum xmlns:w="http://schemas.openxmlformats.org/wordprocessingml/2006/main" w:abstractNumId="12">
-    <w:nsid w:val="14e7fdfd"/>
-    <w:multiLevelType xmlns:w="http://schemas.openxmlformats.org/wordprocessingml/2006/main" w:val="hybridMultilevel"/>
-    <w:lvl xmlns:w="http://schemas.openxmlformats.org/wordprocessingml/2006/main" w:ilvl="0">
-      <w:start w:val="1"/>
-      <w:numFmt w:val="bullet"/>
-      <w:lvlText w:val=""/>
-      <w:lvlJc w:val="left"/>
-      <w:pPr>
-        <w:ind w:left="720" w:hanging="360"/>
-      </w:pPr>
-      <w:rPr>
-        <w:rFonts w:hint="default" w:ascii="Symbol" w:hAnsi="Symbol"/>
-      </w:rPr>
-    </w:lvl>
-    <w:lvl xmlns:w="http://schemas.openxmlformats.org/wordprocessingml/2006/main" w:ilvl="1">
-      <w:start w:val="1"/>
-      <w:numFmt w:val="bullet"/>
-      <w:lvlText w:val="o"/>
-      <w:lvlJc w:val="left"/>
-      <w:pPr>
-        <w:ind w:left="1440" w:hanging="360"/>
-      </w:pPr>
-      <w:rPr>
-        <w:rFonts w:hint="default" w:ascii="Courier New" w:hAnsi="Courier New"/>
-      </w:rPr>
-    </w:lvl>
-    <w:lvl xmlns:w="http://schemas.openxmlformats.org/wordprocessingml/2006/main" w:ilvl="2">
-      <w:start w:val="1"/>
-      <w:numFmt w:val="bullet"/>
-      <w:lvlText w:val=""/>
-      <w:lvlJc w:val="left"/>
-      <w:pPr>
-        <w:ind w:left="2160" w:hanging="360"/>
-      </w:pPr>
-      <w:rPr>
-        <w:rFonts w:hint="default" w:ascii="Wingdings" w:hAnsi="Wingdings"/>
-      </w:rPr>
-    </w:lvl>
-    <w:lvl xmlns:w="http://schemas.openxmlformats.org/wordprocessingml/2006/main" w:ilvl="3">
-      <w:start w:val="1"/>
-      <w:numFmt w:val="bullet"/>
-      <w:lvlText w:val=""/>
-      <w:lvlJc w:val="left"/>
-      <w:pPr>
-        <w:ind w:left="2880" w:hanging="360"/>
-      </w:pPr>
-      <w:rPr>
-        <w:rFonts w:hint="default" w:ascii="Symbol" w:hAnsi="Symbol"/>
-      </w:rPr>
-    </w:lvl>
-    <w:lvl xmlns:w="http://schemas.openxmlformats.org/wordprocessingml/2006/main" w:ilvl="4">
-      <w:start w:val="1"/>
-      <w:numFmt w:val="bullet"/>
-      <w:lvlText w:val="o"/>
-      <w:lvlJc w:val="left"/>
-      <w:pPr>
-        <w:ind w:left="3600" w:hanging="360"/>
-      </w:pPr>
-      <w:rPr>
-        <w:rFonts w:hint="default" w:ascii="Courier New" w:hAnsi="Courier New"/>
-      </w:rPr>
-    </w:lvl>
-    <w:lvl xmlns:w="http://schemas.openxmlformats.org/wordprocessingml/2006/main" w:ilvl="5">
-      <w:start w:val="1"/>
-      <w:numFmt w:val="bullet"/>
-      <w:lvlText w:val=""/>
-      <w:lvlJc w:val="left"/>
-      <w:pPr>
-        <w:ind w:left="4320" w:hanging="360"/>
-      </w:pPr>
-      <w:rPr>
-        <w:rFonts w:hint="default" w:ascii="Wingdings" w:hAnsi="Wingdings"/>
-      </w:rPr>
-    </w:lvl>
-    <w:lvl xmlns:w="http://schemas.openxmlformats.org/wordprocessingml/2006/main" w:ilvl="6">
-      <w:start w:val="1"/>
-      <w:numFmt w:val="bullet"/>
-      <w:lvlText w:val=""/>
-      <w:lvlJc w:val="left"/>
-      <w:pPr>
-        <w:ind w:left="5040" w:hanging="360"/>
-      </w:pPr>
-      <w:rPr>
-        <w:rFonts w:hint="default" w:ascii="Symbol" w:hAnsi="Symbol"/>
-      </w:rPr>
-    </w:lvl>
-    <w:lvl xmlns:w="http://schemas.openxmlformats.org/wordprocessingml/2006/main" w:ilvl="7">
-      <w:start w:val="1"/>
-      <w:numFmt w:val="bullet"/>
-      <w:lvlText w:val="o"/>
-      <w:lvlJc w:val="left"/>
-      <w:pPr>
-        <w:ind w:left="5760" w:hanging="360"/>
-      </w:pPr>
-      <w:rPr>
-        <w:rFonts w:hint="default" w:ascii="Courier New" w:hAnsi="Courier New"/>
-      </w:rPr>
-    </w:lvl>
-    <w:lvl xmlns:w="http://schemas.openxmlformats.org/wordprocessingml/2006/main" w:ilvl="8">
-      <w:start w:val="1"/>
-      <w:numFmt w:val="bullet"/>
-      <w:lvlText w:val=""/>
-      <w:lvlJc w:val="left"/>
-      <w:pPr>
-        <w:ind w:left="6480" w:hanging="360"/>
-      </w:pPr>
-      <w:rPr>
-        <w:rFonts w:hint="default" w:ascii="Wingdings" w:hAnsi="Wingdings"/>
-      </w:rPr>
-    </w:lvl>
-  </w:abstractNum>
-  <w:abstractNum xmlns:w="http://schemas.openxmlformats.org/wordprocessingml/2006/main" w:abstractNumId="11">
-    <w:nsid w:val="7dc7f948"/>
-    <w:multiLevelType xmlns:w="http://schemas.openxmlformats.org/wordprocessingml/2006/main" w:val="hybridMultilevel"/>
-    <w:lvl xmlns:w="http://schemas.openxmlformats.org/wordprocessingml/2006/main" w:ilvl="0">
-      <w:start w:val="1"/>
-      <w:numFmt w:val="bullet"/>
-      <w:lvlText w:val="-"/>
-      <w:lvlJc w:val="left"/>
-      <w:pPr>
-        <w:ind w:left="720" w:hanging="360"/>
-      </w:pPr>
-      <w:rPr>
-        <w:rFonts w:hint="default" w:ascii="Calibri" w:hAnsi="Calibri"/>
-      </w:rPr>
-    </w:lvl>
-    <w:lvl xmlns:w="http://schemas.openxmlformats.org/wordprocessingml/2006/main" w:ilvl="1">
-      <w:start w:val="1"/>
-      <w:numFmt w:val="bullet"/>
-      <w:lvlText w:val="o"/>
-      <w:lvlJc w:val="left"/>
-      <w:pPr>
-        <w:ind w:left="1440" w:hanging="360"/>
-      </w:pPr>
-      <w:rPr>
-        <w:rFonts w:hint="default" w:ascii="Courier New" w:hAnsi="Courier New"/>
-      </w:rPr>
-    </w:lvl>
-    <w:lvl xmlns:w="http://schemas.openxmlformats.org/wordprocessingml/2006/main" w:ilvl="2">
-      <w:start w:val="1"/>
-      <w:numFmt w:val="bullet"/>
-      <w:lvlText w:val=""/>
-      <w:lvlJc w:val="left"/>
-      <w:pPr>
-        <w:ind w:left="2160" w:hanging="360"/>
-      </w:pPr>
-      <w:rPr>
-        <w:rFonts w:hint="default" w:ascii="Wingdings" w:hAnsi="Wingdings"/>
-      </w:rPr>
-    </w:lvl>
-    <w:lvl xmlns:w="http://schemas.openxmlformats.org/wordprocessingml/2006/main" w:ilvl="3">
-      <w:start w:val="1"/>
-      <w:numFmt w:val="bullet"/>
-      <w:lvlText w:val=""/>
-      <w:lvlJc w:val="left"/>
-      <w:pPr>
-        <w:ind w:left="2880" w:hanging="360"/>
-      </w:pPr>
-      <w:rPr>
-        <w:rFonts w:hint="default" w:ascii="Symbol" w:hAnsi="Symbol"/>
-      </w:rPr>
-    </w:lvl>
-    <w:lvl xmlns:w="http://schemas.openxmlformats.org/wordprocessingml/2006/main" w:ilvl="4">
-      <w:start w:val="1"/>
-      <w:numFmt w:val="bullet"/>
-      <w:lvlText w:val="o"/>
-      <w:lvlJc w:val="left"/>
-      <w:pPr>
-        <w:ind w:left="3600" w:hanging="360"/>
-      </w:pPr>
-      <w:rPr>
-        <w:rFonts w:hint="default" w:ascii="Courier New" w:hAnsi="Courier New"/>
-      </w:rPr>
-    </w:lvl>
-    <w:lvl xmlns:w="http://schemas.openxmlformats.org/wordprocessingml/2006/main" w:ilvl="5">
-      <w:start w:val="1"/>
-      <w:numFmt w:val="bullet"/>
-      <w:lvlText w:val=""/>
-      <w:lvlJc w:val="left"/>
-      <w:pPr>
-        <w:ind w:left="4320" w:hanging="360"/>
-      </w:pPr>
-      <w:rPr>
-        <w:rFonts w:hint="default" w:ascii="Wingdings" w:hAnsi="Wingdings"/>
-      </w:rPr>
-    </w:lvl>
-    <w:lvl xmlns:w="http://schemas.openxmlformats.org/wordprocessingml/2006/main" w:ilvl="6">
-      <w:start w:val="1"/>
-      <w:numFmt w:val="bullet"/>
-      <w:lvlText w:val=""/>
-      <w:lvlJc w:val="left"/>
-      <w:pPr>
-        <w:ind w:left="5040" w:hanging="360"/>
-      </w:pPr>
-      <w:rPr>
-        <w:rFonts w:hint="default" w:ascii="Symbol" w:hAnsi="Symbol"/>
-      </w:rPr>
-    </w:lvl>
-    <w:lvl xmlns:w="http://schemas.openxmlformats.org/wordprocessingml/2006/main" w:ilvl="7">
-      <w:start w:val="1"/>
-      <w:numFmt w:val="bullet"/>
-      <w:lvlText w:val="o"/>
-      <w:lvlJc w:val="left"/>
-      <w:pPr>
-        <w:ind w:left="5760" w:hanging="360"/>
-      </w:pPr>
-      <w:rPr>
-        <w:rFonts w:hint="default" w:ascii="Courier New" w:hAnsi="Courier New"/>
-      </w:rPr>
-    </w:lvl>
-    <w:lvl xmlns:w="http://schemas.openxmlformats.org/wordprocessingml/2006/main" w:ilvl="8">
-      <w:start w:val="1"/>
-      <w:numFmt w:val="bullet"/>
-      <w:lvlText w:val=""/>
-      <w:lvlJc w:val="left"/>
-      <w:pPr>
-        <w:ind w:left="6480" w:hanging="360"/>
-      </w:pPr>
-      <w:rPr>
-        <w:rFonts w:hint="default" w:ascii="Wingdings" w:hAnsi="Wingdings"/>
-      </w:rPr>
-    </w:lvl>
-  </w:abstractNum>
-  <w:abstractNum xmlns:w="http://schemas.openxmlformats.org/wordprocessingml/2006/main" w:abstractNumId="10">
-    <w:nsid w:val="31eb71ac"/>
-    <w:multiLevelType xmlns:w="http://schemas.openxmlformats.org/wordprocessingml/2006/main" w:val="hybridMultilevel"/>
-    <w:lvl xmlns:w="http://schemas.openxmlformats.org/wordprocessingml/2006/main" w:ilvl="0">
-      <w:start w:val="1"/>
-      <w:numFmt w:val="bullet"/>
-      <w:lvlText w:val="-"/>
-      <w:lvlJc w:val="left"/>
-      <w:pPr>
-        <w:ind w:left="720" w:hanging="360"/>
-      </w:pPr>
-      <w:rPr>
-        <w:rFonts w:hint="default" w:ascii="Calibri" w:hAnsi="Calibri"/>
-      </w:rPr>
-    </w:lvl>
-    <w:lvl xmlns:w="http://schemas.openxmlformats.org/wordprocessingml/2006/main" w:ilvl="1">
-      <w:start w:val="1"/>
-      <w:numFmt w:val="bullet"/>
-      <w:lvlText w:val="o"/>
-      <w:lvlJc w:val="left"/>
-      <w:pPr>
-        <w:ind w:left="1440" w:hanging="360"/>
-      </w:pPr>
-      <w:rPr>
-        <w:rFonts w:hint="default" w:ascii="Courier New" w:hAnsi="Courier New"/>
-      </w:rPr>
-    </w:lvl>
-    <w:lvl xmlns:w="http://schemas.openxmlformats.org/wordprocessingml/2006/main" w:ilvl="2">
-      <w:start w:val="1"/>
-      <w:numFmt w:val="bullet"/>
-      <w:lvlText w:val=""/>
-      <w:lvlJc w:val="left"/>
-      <w:pPr>
-        <w:ind w:left="2160" w:hanging="360"/>
-      </w:pPr>
-      <w:rPr>
-        <w:rFonts w:hint="default" w:ascii="Wingdings" w:hAnsi="Wingdings"/>
-      </w:rPr>
-    </w:lvl>
-    <w:lvl xmlns:w="http://schemas.openxmlformats.org/wordprocessingml/2006/main" w:ilvl="3">
-      <w:start w:val="1"/>
-      <w:numFmt w:val="bullet"/>
-      <w:lvlText w:val=""/>
-      <w:lvlJc w:val="left"/>
-      <w:pPr>
-        <w:ind w:left="2880" w:hanging="360"/>
-      </w:pPr>
-      <w:rPr>
-        <w:rFonts w:hint="default" w:ascii="Symbol" w:hAnsi="Symbol"/>
-      </w:rPr>
-    </w:lvl>
-    <w:lvl xmlns:w="http://schemas.openxmlformats.org/wordprocessingml/2006/main" w:ilvl="4">
-      <w:start w:val="1"/>
-      <w:numFmt w:val="bullet"/>
-      <w:lvlText w:val="o"/>
-      <w:lvlJc w:val="left"/>
-      <w:pPr>
-        <w:ind w:left="3600" w:hanging="360"/>
-      </w:pPr>
-      <w:rPr>
-        <w:rFonts w:hint="default" w:ascii="Courier New" w:hAnsi="Courier New"/>
-      </w:rPr>
-    </w:lvl>
-    <w:lvl xmlns:w="http://schemas.openxmlformats.org/wordprocessingml/2006/main" w:ilvl="5">
-      <w:start w:val="1"/>
-      <w:numFmt w:val="bullet"/>
-      <w:lvlText w:val=""/>
-      <w:lvlJc w:val="left"/>
-      <w:pPr>
-        <w:ind w:left="4320" w:hanging="360"/>
-      </w:pPr>
-      <w:rPr>
-        <w:rFonts w:hint="default" w:ascii="Wingdings" w:hAnsi="Wingdings"/>
-      </w:rPr>
-    </w:lvl>
-    <w:lvl xmlns:w="http://schemas.openxmlformats.org/wordprocessingml/2006/main" w:ilvl="6">
-      <w:start w:val="1"/>
-      <w:numFmt w:val="bullet"/>
-      <w:lvlText w:val=""/>
-      <w:lvlJc w:val="left"/>
-      <w:pPr>
-        <w:ind w:left="5040" w:hanging="360"/>
-      </w:pPr>
-      <w:rPr>
-        <w:rFonts w:hint="default" w:ascii="Symbol" w:hAnsi="Symbol"/>
-      </w:rPr>
-    </w:lvl>
-    <w:lvl xmlns:w="http://schemas.openxmlformats.org/wordprocessingml/2006/main" w:ilvl="7">
-      <w:start w:val="1"/>
-      <w:numFmt w:val="bullet"/>
-      <w:lvlText w:val="o"/>
-      <w:lvlJc w:val="left"/>
-      <w:pPr>
-        <w:ind w:left="5760" w:hanging="360"/>
-      </w:pPr>
-      <w:rPr>
-        <w:rFonts w:hint="default" w:ascii="Courier New" w:hAnsi="Courier New"/>
-      </w:rPr>
-    </w:lvl>
-    <w:lvl xmlns:w="http://schemas.openxmlformats.org/wordprocessingml/2006/main" w:ilvl="8">
-      <w:start w:val="1"/>
-      <w:numFmt w:val="bullet"/>
-      <w:lvlText w:val=""/>
-      <w:lvlJc w:val="left"/>
-      <w:pPr>
-        <w:ind w:left="6480" w:hanging="360"/>
-      </w:pPr>
-      <w:rPr>
-        <w:rFonts w:hint="default" w:ascii="Wingdings" w:hAnsi="Wingdings"/>
-      </w:rPr>
-    </w:lvl>
-  </w:abstractNum>
+<w:numbering xmlns:wpc="http://schemas.microsoft.com/office/word/2010/wordprocessingCanvas" xmlns:cx="http://schemas.microsoft.com/office/drawing/2014/chartex" xmlns:cx1="http://schemas.microsoft.com/office/drawing/2015/9/8/chartex" xmlns:cx2="http://schemas.microsoft.com/office/drawing/2015/10/21/chartex" xmlns:cx3="http://schemas.microsoft.com/office/drawing/2016/5/9/chartex" xmlns:cx4="http://schemas.microsoft.com/office/drawing/2016/5/10/chartex" xmlns:cx5="http://schemas.microsoft.com/office/drawing/2016/5/11/chartex" xmlns:cx6="http://schemas.microsoft.com/office/drawing/2016/5/12/chartex" xmlns:cx7="http://schemas.microsoft.com/office/drawing/2016/5/13/chartex" xmlns:cx8="http://schemas.microsoft.com/office/drawing/2016/5/14/chartex" xmlns:mc="http://schemas.openxmlformats.org/markup-compatibility/2006" xmlns:aink="http://schemas.microsoft.com/office/drawing/2016/ink" xmlns:am3d="http://schemas.microsoft.com/office/drawing/2017/model3d" xmlns:o="urn:schemas-microsoft-com:office:office" xmlns:r="http://schemas.openxmlformats.org/officeDocument/2006/relationships" xmlns:m="http://schemas.openxmlformats.org/officeDocument/2006/math" xmlns:v="urn:schemas-microsoft-com:vml" xmlns:wp14="http://schemas.microsoft.com/office/word/2010/wordprocessingDrawing" xmlns:wp="http://schemas.openxmlformats.org/drawingml/2006/wordprocessingDrawing" xmlns:w10="urn:schemas-microsoft-com:office:word" xmlns:w="http://schemas.openxmlformats.org/wordprocessingml/2006/main" xmlns:w14="http://schemas.microsoft.com/office/word/2010/wordml" xmlns:w15="http://schemas.microsoft.com/office/word/2012/wordml" xmlns:w16cex="http://schemas.microsoft.com/office/word/2018/wordml/cex" xmlns:w16cid="http://schemas.microsoft.com/office/word/2016/wordml/cid" xmlns:w16="http://schemas.microsoft.com/office/word/2018/wordml" xmlns:w16sdtdh="http://schemas.microsoft.com/office/word/2020/wordml/sdtdatahash" xmlns:w16se="http://schemas.microsoft.com/office/word/2015/wordml/symex" xmlns:wpg="http://schemas.microsoft.com/office/word/2010/wordprocessingGroup" xmlns:wpi="http://schemas.microsoft.com/office/word/2010/wordprocessingInk" xmlns:wne="http://schemas.microsoft.com/office/word/2006/wordml" xmlns:wps="http://schemas.microsoft.com/office/word/2010/wordprocessingShape" mc:Ignorable="w14 w15 w16se w16cid w16 w16cex w16sdtdh wp14">
   <w:abstractNum w:abstractNumId="0" w15:restartNumberingAfterBreak="0">
     <w:nsid w:val="014D040F"/>
     <w:multiLevelType w:val="hybridMultilevel"/>
@@ -2961,7 +2513,7 @@
         <w:ind w:left="720" w:hanging="360"/>
       </w:pPr>
       <w:rPr>
-        <w:rFonts w:hint="default" w:ascii="Symbol" w:hAnsi="Symbol"/>
+        <w:rFonts w:ascii="Symbol" w:hAnsi="Symbol" w:hint="default"/>
       </w:rPr>
     </w:lvl>
     <w:lvl w:ilvl="1" w:tplc="0C0A0003" w:tentative="1">
@@ -2973,7 +2525,7 @@
         <w:ind w:left="1440" w:hanging="360"/>
       </w:pPr>
       <w:rPr>
-        <w:rFonts w:hint="default" w:ascii="Courier New" w:hAnsi="Courier New" w:cs="Courier New"/>
+        <w:rFonts w:ascii="Courier New" w:hAnsi="Courier New" w:cs="Courier New" w:hint="default"/>
       </w:rPr>
     </w:lvl>
     <w:lvl w:ilvl="2" w:tplc="0C0A0005" w:tentative="1">
@@ -2985,7 +2537,7 @@
         <w:ind w:left="2160" w:hanging="360"/>
       </w:pPr>
       <w:rPr>
-        <w:rFonts w:hint="default" w:ascii="Wingdings" w:hAnsi="Wingdings"/>
+        <w:rFonts w:ascii="Wingdings" w:hAnsi="Wingdings" w:hint="default"/>
       </w:rPr>
     </w:lvl>
     <w:lvl w:ilvl="3" w:tplc="0C0A0001" w:tentative="1">
@@ -2997,7 +2549,7 @@
         <w:ind w:left="2880" w:hanging="360"/>
       </w:pPr>
       <w:rPr>
-        <w:rFonts w:hint="default" w:ascii="Symbol" w:hAnsi="Symbol"/>
+        <w:rFonts w:ascii="Symbol" w:hAnsi="Symbol" w:hint="default"/>
       </w:rPr>
     </w:lvl>
     <w:lvl w:ilvl="4" w:tplc="0C0A0003" w:tentative="1">
@@ -3009,7 +2561,7 @@
         <w:ind w:left="3600" w:hanging="360"/>
       </w:pPr>
       <w:rPr>
-        <w:rFonts w:hint="default" w:ascii="Courier New" w:hAnsi="Courier New" w:cs="Courier New"/>
+        <w:rFonts w:ascii="Courier New" w:hAnsi="Courier New" w:cs="Courier New" w:hint="default"/>
       </w:rPr>
     </w:lvl>
     <w:lvl w:ilvl="5" w:tplc="0C0A0005" w:tentative="1">
@@ -3021,7 +2573,7 @@
         <w:ind w:left="4320" w:hanging="360"/>
       </w:pPr>
       <w:rPr>
-        <w:rFonts w:hint="default" w:ascii="Wingdings" w:hAnsi="Wingdings"/>
+        <w:rFonts w:ascii="Wingdings" w:hAnsi="Wingdings" w:hint="default"/>
       </w:rPr>
     </w:lvl>
     <w:lvl w:ilvl="6" w:tplc="0C0A0001" w:tentative="1">
@@ -3033,7 +2585,7 @@
         <w:ind w:left="5040" w:hanging="360"/>
       </w:pPr>
       <w:rPr>
-        <w:rFonts w:hint="default" w:ascii="Symbol" w:hAnsi="Symbol"/>
+        <w:rFonts w:ascii="Symbol" w:hAnsi="Symbol" w:hint="default"/>
       </w:rPr>
     </w:lvl>
     <w:lvl w:ilvl="7" w:tplc="0C0A0003" w:tentative="1">
@@ -3045,7 +2597,7 @@
         <w:ind w:left="5760" w:hanging="360"/>
       </w:pPr>
       <w:rPr>
-        <w:rFonts w:hint="default" w:ascii="Courier New" w:hAnsi="Courier New" w:cs="Courier New"/>
+        <w:rFonts w:ascii="Courier New" w:hAnsi="Courier New" w:cs="Courier New" w:hint="default"/>
       </w:rPr>
     </w:lvl>
     <w:lvl w:ilvl="8" w:tplc="0C0A0005" w:tentative="1">
@@ -3057,7 +2609,7 @@
         <w:ind w:left="6480" w:hanging="360"/>
       </w:pPr>
       <w:rPr>
-        <w:rFonts w:hint="default" w:ascii="Wingdings" w:hAnsi="Wingdings"/>
+        <w:rFonts w:ascii="Wingdings" w:hAnsi="Wingdings" w:hint="default"/>
       </w:rPr>
     </w:lvl>
   </w:abstractNum>
@@ -3188,7 +2740,7 @@
         <w:ind w:left="720" w:hanging="360"/>
       </w:pPr>
       <w:rPr>
-        <w:rFonts w:hint="default" w:ascii="Symbol" w:hAnsi="Symbol"/>
+        <w:rFonts w:ascii="Symbol" w:hAnsi="Symbol" w:hint="default"/>
       </w:rPr>
     </w:lvl>
     <w:lvl w:ilvl="1" w:tplc="0C0A0003" w:tentative="1">
@@ -3200,7 +2752,7 @@
         <w:ind w:left="1440" w:hanging="360"/>
       </w:pPr>
       <w:rPr>
-        <w:rFonts w:hint="default" w:ascii="Courier New" w:hAnsi="Courier New" w:cs="Courier New"/>
+        <w:rFonts w:ascii="Courier New" w:hAnsi="Courier New" w:cs="Courier New" w:hint="default"/>
       </w:rPr>
     </w:lvl>
     <w:lvl w:ilvl="2" w:tplc="0C0A0005" w:tentative="1">
@@ -3212,7 +2764,7 @@
         <w:ind w:left="2160" w:hanging="360"/>
       </w:pPr>
       <w:rPr>
-        <w:rFonts w:hint="default" w:ascii="Wingdings" w:hAnsi="Wingdings"/>
+        <w:rFonts w:ascii="Wingdings" w:hAnsi="Wingdings" w:hint="default"/>
       </w:rPr>
     </w:lvl>
     <w:lvl w:ilvl="3" w:tplc="0C0A0001" w:tentative="1">
@@ -3224,7 +2776,7 @@
         <w:ind w:left="2880" w:hanging="360"/>
       </w:pPr>
       <w:rPr>
-        <w:rFonts w:hint="default" w:ascii="Symbol" w:hAnsi="Symbol"/>
+        <w:rFonts w:ascii="Symbol" w:hAnsi="Symbol" w:hint="default"/>
       </w:rPr>
     </w:lvl>
     <w:lvl w:ilvl="4" w:tplc="0C0A0003" w:tentative="1">
@@ -3236,7 +2788,7 @@
         <w:ind w:left="3600" w:hanging="360"/>
       </w:pPr>
       <w:rPr>
-        <w:rFonts w:hint="default" w:ascii="Courier New" w:hAnsi="Courier New" w:cs="Courier New"/>
+        <w:rFonts w:ascii="Courier New" w:hAnsi="Courier New" w:cs="Courier New" w:hint="default"/>
       </w:rPr>
     </w:lvl>
     <w:lvl w:ilvl="5" w:tplc="0C0A0005" w:tentative="1">
@@ -3248,7 +2800,7 @@
         <w:ind w:left="4320" w:hanging="360"/>
       </w:pPr>
       <w:rPr>
-        <w:rFonts w:hint="default" w:ascii="Wingdings" w:hAnsi="Wingdings"/>
+        <w:rFonts w:ascii="Wingdings" w:hAnsi="Wingdings" w:hint="default"/>
       </w:rPr>
     </w:lvl>
     <w:lvl w:ilvl="6" w:tplc="0C0A0001" w:tentative="1">
@@ -3260,7 +2812,7 @@
         <w:ind w:left="5040" w:hanging="360"/>
       </w:pPr>
       <w:rPr>
-        <w:rFonts w:hint="default" w:ascii="Symbol" w:hAnsi="Symbol"/>
+        <w:rFonts w:ascii="Symbol" w:hAnsi="Symbol" w:hint="default"/>
       </w:rPr>
     </w:lvl>
     <w:lvl w:ilvl="7" w:tplc="0C0A0003" w:tentative="1">
@@ -3272,7 +2824,7 @@
         <w:ind w:left="5760" w:hanging="360"/>
       </w:pPr>
       <w:rPr>
-        <w:rFonts w:hint="default" w:ascii="Courier New" w:hAnsi="Courier New" w:cs="Courier New"/>
+        <w:rFonts w:ascii="Courier New" w:hAnsi="Courier New" w:cs="Courier New" w:hint="default"/>
       </w:rPr>
     </w:lvl>
     <w:lvl w:ilvl="8" w:tplc="0C0A0005" w:tentative="1">
@@ -3284,11 +2836,124 @@
         <w:ind w:left="6480" w:hanging="360"/>
       </w:pPr>
       <w:rPr>
-        <w:rFonts w:hint="default" w:ascii="Wingdings" w:hAnsi="Wingdings"/>
+        <w:rFonts w:ascii="Wingdings" w:hAnsi="Wingdings" w:hint="default"/>
       </w:rPr>
     </w:lvl>
   </w:abstractNum>
   <w:abstractNum w:abstractNumId="3" w15:restartNumberingAfterBreak="0">
+    <w:nsid w:val="14E7FDFD"/>
+    <w:multiLevelType w:val="hybridMultilevel"/>
+    <w:tmpl w:val="E208CF26"/>
+    <w:lvl w:ilvl="0" w:tplc="772A24DA">
+      <w:start w:val="1"/>
+      <w:numFmt w:val="bullet"/>
+      <w:lvlText w:val=""/>
+      <w:lvlJc w:val="left"/>
+      <w:pPr>
+        <w:ind w:left="720" w:hanging="360"/>
+      </w:pPr>
+      <w:rPr>
+        <w:rFonts w:ascii="Symbol" w:hAnsi="Symbol" w:hint="default"/>
+      </w:rPr>
+    </w:lvl>
+    <w:lvl w:ilvl="1" w:tplc="1A64DB5A">
+      <w:start w:val="1"/>
+      <w:numFmt w:val="bullet"/>
+      <w:lvlText w:val="o"/>
+      <w:lvlJc w:val="left"/>
+      <w:pPr>
+        <w:ind w:left="1440" w:hanging="360"/>
+      </w:pPr>
+      <w:rPr>
+        <w:rFonts w:ascii="Courier New" w:hAnsi="Courier New" w:hint="default"/>
+      </w:rPr>
+    </w:lvl>
+    <w:lvl w:ilvl="2" w:tplc="BCA8FA12">
+      <w:start w:val="1"/>
+      <w:numFmt w:val="bullet"/>
+      <w:lvlText w:val=""/>
+      <w:lvlJc w:val="left"/>
+      <w:pPr>
+        <w:ind w:left="2160" w:hanging="360"/>
+      </w:pPr>
+      <w:rPr>
+        <w:rFonts w:ascii="Wingdings" w:hAnsi="Wingdings" w:hint="default"/>
+      </w:rPr>
+    </w:lvl>
+    <w:lvl w:ilvl="3" w:tplc="4E50D93C">
+      <w:start w:val="1"/>
+      <w:numFmt w:val="bullet"/>
+      <w:lvlText w:val=""/>
+      <w:lvlJc w:val="left"/>
+      <w:pPr>
+        <w:ind w:left="2880" w:hanging="360"/>
+      </w:pPr>
+      <w:rPr>
+        <w:rFonts w:ascii="Symbol" w:hAnsi="Symbol" w:hint="default"/>
+      </w:rPr>
+    </w:lvl>
+    <w:lvl w:ilvl="4" w:tplc="62F0095E">
+      <w:start w:val="1"/>
+      <w:numFmt w:val="bullet"/>
+      <w:lvlText w:val="o"/>
+      <w:lvlJc w:val="left"/>
+      <w:pPr>
+        <w:ind w:left="3600" w:hanging="360"/>
+      </w:pPr>
+      <w:rPr>
+        <w:rFonts w:ascii="Courier New" w:hAnsi="Courier New" w:hint="default"/>
+      </w:rPr>
+    </w:lvl>
+    <w:lvl w:ilvl="5" w:tplc="C3901574">
+      <w:start w:val="1"/>
+      <w:numFmt w:val="bullet"/>
+      <w:lvlText w:val=""/>
+      <w:lvlJc w:val="left"/>
+      <w:pPr>
+        <w:ind w:left="4320" w:hanging="360"/>
+      </w:pPr>
+      <w:rPr>
+        <w:rFonts w:ascii="Wingdings" w:hAnsi="Wingdings" w:hint="default"/>
+      </w:rPr>
+    </w:lvl>
+    <w:lvl w:ilvl="6" w:tplc="704A699E">
+      <w:start w:val="1"/>
+      <w:numFmt w:val="bullet"/>
+      <w:lvlText w:val=""/>
+      <w:lvlJc w:val="left"/>
+      <w:pPr>
+        <w:ind w:left="5040" w:hanging="360"/>
+      </w:pPr>
+      <w:rPr>
+        <w:rFonts w:ascii="Symbol" w:hAnsi="Symbol" w:hint="default"/>
+      </w:rPr>
+    </w:lvl>
+    <w:lvl w:ilvl="7" w:tplc="3CC0EC1A">
+      <w:start w:val="1"/>
+      <w:numFmt w:val="bullet"/>
+      <w:lvlText w:val="o"/>
+      <w:lvlJc w:val="left"/>
+      <w:pPr>
+        <w:ind w:left="5760" w:hanging="360"/>
+      </w:pPr>
+      <w:rPr>
+        <w:rFonts w:ascii="Courier New" w:hAnsi="Courier New" w:hint="default"/>
+      </w:rPr>
+    </w:lvl>
+    <w:lvl w:ilvl="8" w:tplc="21A07FEE">
+      <w:start w:val="1"/>
+      <w:numFmt w:val="bullet"/>
+      <w:lvlText w:val=""/>
+      <w:lvlJc w:val="left"/>
+      <w:pPr>
+        <w:ind w:left="6480" w:hanging="360"/>
+      </w:pPr>
+      <w:rPr>
+        <w:rFonts w:ascii="Wingdings" w:hAnsi="Wingdings" w:hint="default"/>
+      </w:rPr>
+    </w:lvl>
+  </w:abstractNum>
+  <w:abstractNum w:abstractNumId="4" w15:restartNumberingAfterBreak="0">
     <w:nsid w:val="298106B0"/>
     <w:multiLevelType w:val="multilevel"/>
     <w:tmpl w:val="2BA26F70"/>
@@ -3378,7 +3043,7 @@
       </w:pPr>
     </w:lvl>
   </w:abstractNum>
-  <w:abstractNum w:abstractNumId="4" w15:restartNumberingAfterBreak="0">
+  <w:abstractNum w:abstractNumId="5" w15:restartNumberingAfterBreak="0">
     <w:nsid w:val="2B190C83"/>
     <w:multiLevelType w:val="multilevel"/>
     <w:tmpl w:val="A4247E46"/>
@@ -3492,7 +3157,7 @@
       </w:rPr>
     </w:lvl>
   </w:abstractNum>
-  <w:abstractNum w:abstractNumId="5" w15:restartNumberingAfterBreak="0">
+  <w:abstractNum w:abstractNumId="6" w15:restartNumberingAfterBreak="0">
     <w:nsid w:val="2CA87354"/>
     <w:multiLevelType w:val="hybridMultilevel"/>
     <w:tmpl w:val="7A4E711C"/>
@@ -3505,7 +3170,7 @@
         <w:ind w:left="720" w:hanging="360"/>
       </w:pPr>
       <w:rPr>
-        <w:rFonts w:hint="default" w:ascii="Symbol" w:hAnsi="Symbol"/>
+        <w:rFonts w:ascii="Symbol" w:hAnsi="Symbol" w:hint="default"/>
       </w:rPr>
     </w:lvl>
     <w:lvl w:ilvl="1" w:tplc="0C0A0003" w:tentative="1">
@@ -3517,7 +3182,7 @@
         <w:ind w:left="1440" w:hanging="360"/>
       </w:pPr>
       <w:rPr>
-        <w:rFonts w:hint="default" w:ascii="Courier New" w:hAnsi="Courier New" w:cs="Courier New"/>
+        <w:rFonts w:ascii="Courier New" w:hAnsi="Courier New" w:cs="Courier New" w:hint="default"/>
       </w:rPr>
     </w:lvl>
     <w:lvl w:ilvl="2" w:tplc="0C0A0005" w:tentative="1">
@@ -3529,7 +3194,7 @@
         <w:ind w:left="2160" w:hanging="360"/>
       </w:pPr>
       <w:rPr>
-        <w:rFonts w:hint="default" w:ascii="Wingdings" w:hAnsi="Wingdings"/>
+        <w:rFonts w:ascii="Wingdings" w:hAnsi="Wingdings" w:hint="default"/>
       </w:rPr>
     </w:lvl>
     <w:lvl w:ilvl="3" w:tplc="0C0A0001" w:tentative="1">
@@ -3541,7 +3206,7 @@
         <w:ind w:left="2880" w:hanging="360"/>
       </w:pPr>
       <w:rPr>
-        <w:rFonts w:hint="default" w:ascii="Symbol" w:hAnsi="Symbol"/>
+        <w:rFonts w:ascii="Symbol" w:hAnsi="Symbol" w:hint="default"/>
       </w:rPr>
     </w:lvl>
     <w:lvl w:ilvl="4" w:tplc="0C0A0003" w:tentative="1">
@@ -3553,7 +3218,7 @@
         <w:ind w:left="3600" w:hanging="360"/>
       </w:pPr>
       <w:rPr>
-        <w:rFonts w:hint="default" w:ascii="Courier New" w:hAnsi="Courier New" w:cs="Courier New"/>
+        <w:rFonts w:ascii="Courier New" w:hAnsi="Courier New" w:cs="Courier New" w:hint="default"/>
       </w:rPr>
     </w:lvl>
     <w:lvl w:ilvl="5" w:tplc="0C0A0005" w:tentative="1">
@@ -3565,7 +3230,7 @@
         <w:ind w:left="4320" w:hanging="360"/>
       </w:pPr>
       <w:rPr>
-        <w:rFonts w:hint="default" w:ascii="Wingdings" w:hAnsi="Wingdings"/>
+        <w:rFonts w:ascii="Wingdings" w:hAnsi="Wingdings" w:hint="default"/>
       </w:rPr>
     </w:lvl>
     <w:lvl w:ilvl="6" w:tplc="0C0A0001" w:tentative="1">
@@ -3577,7 +3242,7 @@
         <w:ind w:left="5040" w:hanging="360"/>
       </w:pPr>
       <w:rPr>
-        <w:rFonts w:hint="default" w:ascii="Symbol" w:hAnsi="Symbol"/>
+        <w:rFonts w:ascii="Symbol" w:hAnsi="Symbol" w:hint="default"/>
       </w:rPr>
     </w:lvl>
     <w:lvl w:ilvl="7" w:tplc="0C0A0003" w:tentative="1">
@@ -3589,7 +3254,7 @@
         <w:ind w:left="5760" w:hanging="360"/>
       </w:pPr>
       <w:rPr>
-        <w:rFonts w:hint="default" w:ascii="Courier New" w:hAnsi="Courier New" w:cs="Courier New"/>
+        <w:rFonts w:ascii="Courier New" w:hAnsi="Courier New" w:cs="Courier New" w:hint="default"/>
       </w:rPr>
     </w:lvl>
     <w:lvl w:ilvl="8" w:tplc="0C0A0005" w:tentative="1">
@@ -3601,11 +3266,237 @@
         <w:ind w:left="6480" w:hanging="360"/>
       </w:pPr>
       <w:rPr>
-        <w:rFonts w:hint="default" w:ascii="Wingdings" w:hAnsi="Wingdings"/>
+        <w:rFonts w:ascii="Wingdings" w:hAnsi="Wingdings" w:hint="default"/>
       </w:rPr>
     </w:lvl>
   </w:abstractNum>
-  <w:abstractNum w:abstractNumId="6" w15:restartNumberingAfterBreak="0">
+  <w:abstractNum w:abstractNumId="7" w15:restartNumberingAfterBreak="0">
+    <w:nsid w:val="31EB71AC"/>
+    <w:multiLevelType w:val="hybridMultilevel"/>
+    <w:tmpl w:val="7A52004E"/>
+    <w:lvl w:ilvl="0" w:tplc="0750D032">
+      <w:start w:val="1"/>
+      <w:numFmt w:val="bullet"/>
+      <w:lvlText w:val="-"/>
+      <w:lvlJc w:val="left"/>
+      <w:pPr>
+        <w:ind w:left="720" w:hanging="360"/>
+      </w:pPr>
+      <w:rPr>
+        <w:rFonts w:ascii="Calibri" w:hAnsi="Calibri" w:hint="default"/>
+      </w:rPr>
+    </w:lvl>
+    <w:lvl w:ilvl="1" w:tplc="AB5C6B70">
+      <w:start w:val="1"/>
+      <w:numFmt w:val="bullet"/>
+      <w:lvlText w:val="o"/>
+      <w:lvlJc w:val="left"/>
+      <w:pPr>
+        <w:ind w:left="1440" w:hanging="360"/>
+      </w:pPr>
+      <w:rPr>
+        <w:rFonts w:ascii="Courier New" w:hAnsi="Courier New" w:hint="default"/>
+      </w:rPr>
+    </w:lvl>
+    <w:lvl w:ilvl="2" w:tplc="29504758">
+      <w:start w:val="1"/>
+      <w:numFmt w:val="bullet"/>
+      <w:lvlText w:val=""/>
+      <w:lvlJc w:val="left"/>
+      <w:pPr>
+        <w:ind w:left="2160" w:hanging="360"/>
+      </w:pPr>
+      <w:rPr>
+        <w:rFonts w:ascii="Wingdings" w:hAnsi="Wingdings" w:hint="default"/>
+      </w:rPr>
+    </w:lvl>
+    <w:lvl w:ilvl="3" w:tplc="5F76C0D6">
+      <w:start w:val="1"/>
+      <w:numFmt w:val="bullet"/>
+      <w:lvlText w:val=""/>
+      <w:lvlJc w:val="left"/>
+      <w:pPr>
+        <w:ind w:left="2880" w:hanging="360"/>
+      </w:pPr>
+      <w:rPr>
+        <w:rFonts w:ascii="Symbol" w:hAnsi="Symbol" w:hint="default"/>
+      </w:rPr>
+    </w:lvl>
+    <w:lvl w:ilvl="4" w:tplc="86B09F26">
+      <w:start w:val="1"/>
+      <w:numFmt w:val="bullet"/>
+      <w:lvlText w:val="o"/>
+      <w:lvlJc w:val="left"/>
+      <w:pPr>
+        <w:ind w:left="3600" w:hanging="360"/>
+      </w:pPr>
+      <w:rPr>
+        <w:rFonts w:ascii="Courier New" w:hAnsi="Courier New" w:hint="default"/>
+      </w:rPr>
+    </w:lvl>
+    <w:lvl w:ilvl="5" w:tplc="FBB4DA38">
+      <w:start w:val="1"/>
+      <w:numFmt w:val="bullet"/>
+      <w:lvlText w:val=""/>
+      <w:lvlJc w:val="left"/>
+      <w:pPr>
+        <w:ind w:left="4320" w:hanging="360"/>
+      </w:pPr>
+      <w:rPr>
+        <w:rFonts w:ascii="Wingdings" w:hAnsi="Wingdings" w:hint="default"/>
+      </w:rPr>
+    </w:lvl>
+    <w:lvl w:ilvl="6" w:tplc="1FC2A0C8">
+      <w:start w:val="1"/>
+      <w:numFmt w:val="bullet"/>
+      <w:lvlText w:val=""/>
+      <w:lvlJc w:val="left"/>
+      <w:pPr>
+        <w:ind w:left="5040" w:hanging="360"/>
+      </w:pPr>
+      <w:rPr>
+        <w:rFonts w:ascii="Symbol" w:hAnsi="Symbol" w:hint="default"/>
+      </w:rPr>
+    </w:lvl>
+    <w:lvl w:ilvl="7" w:tplc="A4D61B26">
+      <w:start w:val="1"/>
+      <w:numFmt w:val="bullet"/>
+      <w:lvlText w:val="o"/>
+      <w:lvlJc w:val="left"/>
+      <w:pPr>
+        <w:ind w:left="5760" w:hanging="360"/>
+      </w:pPr>
+      <w:rPr>
+        <w:rFonts w:ascii="Courier New" w:hAnsi="Courier New" w:hint="default"/>
+      </w:rPr>
+    </w:lvl>
+    <w:lvl w:ilvl="8" w:tplc="CDB670B6">
+      <w:start w:val="1"/>
+      <w:numFmt w:val="bullet"/>
+      <w:lvlText w:val=""/>
+      <w:lvlJc w:val="left"/>
+      <w:pPr>
+        <w:ind w:left="6480" w:hanging="360"/>
+      </w:pPr>
+      <w:rPr>
+        <w:rFonts w:ascii="Wingdings" w:hAnsi="Wingdings" w:hint="default"/>
+      </w:rPr>
+    </w:lvl>
+  </w:abstractNum>
+  <w:abstractNum w:abstractNumId="8" w15:restartNumberingAfterBreak="0">
+    <w:nsid w:val="47DC0868"/>
+    <w:multiLevelType w:val="hybridMultilevel"/>
+    <w:tmpl w:val="7DE66FB4"/>
+    <w:lvl w:ilvl="0" w:tplc="0C0A0001">
+      <w:start w:val="1"/>
+      <w:numFmt w:val="bullet"/>
+      <w:lvlText w:val=""/>
+      <w:lvlJc w:val="left"/>
+      <w:pPr>
+        <w:ind w:left="720" w:hanging="360"/>
+      </w:pPr>
+      <w:rPr>
+        <w:rFonts w:ascii="Symbol" w:hAnsi="Symbol" w:hint="default"/>
+      </w:rPr>
+    </w:lvl>
+    <w:lvl w:ilvl="1" w:tplc="0C0A0003" w:tentative="1">
+      <w:start w:val="1"/>
+      <w:numFmt w:val="bullet"/>
+      <w:lvlText w:val="o"/>
+      <w:lvlJc w:val="left"/>
+      <w:pPr>
+        <w:ind w:left="1440" w:hanging="360"/>
+      </w:pPr>
+      <w:rPr>
+        <w:rFonts w:ascii="Courier New" w:hAnsi="Courier New" w:cs="Courier New" w:hint="default"/>
+      </w:rPr>
+    </w:lvl>
+    <w:lvl w:ilvl="2" w:tplc="0C0A0005" w:tentative="1">
+      <w:start w:val="1"/>
+      <w:numFmt w:val="bullet"/>
+      <w:lvlText w:val=""/>
+      <w:lvlJc w:val="left"/>
+      <w:pPr>
+        <w:ind w:left="2160" w:hanging="360"/>
+      </w:pPr>
+      <w:rPr>
+        <w:rFonts w:ascii="Wingdings" w:hAnsi="Wingdings" w:hint="default"/>
+      </w:rPr>
+    </w:lvl>
+    <w:lvl w:ilvl="3" w:tplc="0C0A0001" w:tentative="1">
+      <w:start w:val="1"/>
+      <w:numFmt w:val="bullet"/>
+      <w:lvlText w:val=""/>
+      <w:lvlJc w:val="left"/>
+      <w:pPr>
+        <w:ind w:left="2880" w:hanging="360"/>
+      </w:pPr>
+      <w:rPr>
+        <w:rFonts w:ascii="Symbol" w:hAnsi="Symbol" w:hint="default"/>
+      </w:rPr>
+    </w:lvl>
+    <w:lvl w:ilvl="4" w:tplc="0C0A0003" w:tentative="1">
+      <w:start w:val="1"/>
+      <w:numFmt w:val="bullet"/>
+      <w:lvlText w:val="o"/>
+      <w:lvlJc w:val="left"/>
+      <w:pPr>
+        <w:ind w:left="3600" w:hanging="360"/>
+      </w:pPr>
+      <w:rPr>
+        <w:rFonts w:ascii="Courier New" w:hAnsi="Courier New" w:cs="Courier New" w:hint="default"/>
+      </w:rPr>
+    </w:lvl>
+    <w:lvl w:ilvl="5" w:tplc="0C0A0005" w:tentative="1">
+      <w:start w:val="1"/>
+      <w:numFmt w:val="bullet"/>
+      <w:lvlText w:val=""/>
+      <w:lvlJc w:val="left"/>
+      <w:pPr>
+        <w:ind w:left="4320" w:hanging="360"/>
+      </w:pPr>
+      <w:rPr>
+        <w:rFonts w:ascii="Wingdings" w:hAnsi="Wingdings" w:hint="default"/>
+      </w:rPr>
+    </w:lvl>
+    <w:lvl w:ilvl="6" w:tplc="0C0A0001" w:tentative="1">
+      <w:start w:val="1"/>
+      <w:numFmt w:val="bullet"/>
+      <w:lvlText w:val=""/>
+      <w:lvlJc w:val="left"/>
+      <w:pPr>
+        <w:ind w:left="5040" w:hanging="360"/>
+      </w:pPr>
+      <w:rPr>
+        <w:rFonts w:ascii="Symbol" w:hAnsi="Symbol" w:hint="default"/>
+      </w:rPr>
+    </w:lvl>
+    <w:lvl w:ilvl="7" w:tplc="0C0A0003" w:tentative="1">
+      <w:start w:val="1"/>
+      <w:numFmt w:val="bullet"/>
+      <w:lvlText w:val="o"/>
+      <w:lvlJc w:val="left"/>
+      <w:pPr>
+        <w:ind w:left="5760" w:hanging="360"/>
+      </w:pPr>
+      <w:rPr>
+        <w:rFonts w:ascii="Courier New" w:hAnsi="Courier New" w:cs="Courier New" w:hint="default"/>
+      </w:rPr>
+    </w:lvl>
+    <w:lvl w:ilvl="8" w:tplc="0C0A0005" w:tentative="1">
+      <w:start w:val="1"/>
+      <w:numFmt w:val="bullet"/>
+      <w:lvlText w:val=""/>
+      <w:lvlJc w:val="left"/>
+      <w:pPr>
+        <w:ind w:left="6480" w:hanging="360"/>
+      </w:pPr>
+      <w:rPr>
+        <w:rFonts w:ascii="Wingdings" w:hAnsi="Wingdings" w:hint="default"/>
+      </w:rPr>
+    </w:lvl>
+  </w:abstractNum>
+  <w:abstractNum w:abstractNumId="9" w15:restartNumberingAfterBreak="0">
     <w:nsid w:val="47F661F2"/>
     <w:multiLevelType w:val="hybridMultilevel"/>
     <w:tmpl w:val="8160DA42"/>
@@ -3618,7 +3509,7 @@
         <w:ind w:left="720" w:hanging="360"/>
       </w:pPr>
       <w:rPr>
-        <w:rFonts w:hint="default" w:ascii="Symbol" w:hAnsi="Symbol"/>
+        <w:rFonts w:ascii="Symbol" w:hAnsi="Symbol" w:hint="default"/>
       </w:rPr>
     </w:lvl>
     <w:lvl w:ilvl="1" w:tplc="0C0A0003" w:tentative="1">
@@ -3630,7 +3521,7 @@
         <w:ind w:left="1440" w:hanging="360"/>
       </w:pPr>
       <w:rPr>
-        <w:rFonts w:hint="default" w:ascii="Courier New" w:hAnsi="Courier New" w:cs="Courier New"/>
+        <w:rFonts w:ascii="Courier New" w:hAnsi="Courier New" w:cs="Courier New" w:hint="default"/>
       </w:rPr>
     </w:lvl>
     <w:lvl w:ilvl="2" w:tplc="0C0A0005" w:tentative="1">
@@ -3642,7 +3533,7 @@
         <w:ind w:left="2160" w:hanging="360"/>
       </w:pPr>
       <w:rPr>
-        <w:rFonts w:hint="default" w:ascii="Wingdings" w:hAnsi="Wingdings"/>
+        <w:rFonts w:ascii="Wingdings" w:hAnsi="Wingdings" w:hint="default"/>
       </w:rPr>
     </w:lvl>
     <w:lvl w:ilvl="3" w:tplc="0C0A0001" w:tentative="1">
@@ -3654,7 +3545,7 @@
         <w:ind w:left="2880" w:hanging="360"/>
       </w:pPr>
       <w:rPr>
-        <w:rFonts w:hint="default" w:ascii="Symbol" w:hAnsi="Symbol"/>
+        <w:rFonts w:ascii="Symbol" w:hAnsi="Symbol" w:hint="default"/>
       </w:rPr>
     </w:lvl>
     <w:lvl w:ilvl="4" w:tplc="0C0A0003" w:tentative="1">
@@ -3666,7 +3557,7 @@
         <w:ind w:left="3600" w:hanging="360"/>
       </w:pPr>
       <w:rPr>
-        <w:rFonts w:hint="default" w:ascii="Courier New" w:hAnsi="Courier New" w:cs="Courier New"/>
+        <w:rFonts w:ascii="Courier New" w:hAnsi="Courier New" w:cs="Courier New" w:hint="default"/>
       </w:rPr>
     </w:lvl>
     <w:lvl w:ilvl="5" w:tplc="0C0A0005" w:tentative="1">
@@ -3678,7 +3569,7 @@
         <w:ind w:left="4320" w:hanging="360"/>
       </w:pPr>
       <w:rPr>
-        <w:rFonts w:hint="default" w:ascii="Wingdings" w:hAnsi="Wingdings"/>
+        <w:rFonts w:ascii="Wingdings" w:hAnsi="Wingdings" w:hint="default"/>
       </w:rPr>
     </w:lvl>
     <w:lvl w:ilvl="6" w:tplc="0C0A0001" w:tentative="1">
@@ -3690,7 +3581,7 @@
         <w:ind w:left="5040" w:hanging="360"/>
       </w:pPr>
       <w:rPr>
-        <w:rFonts w:hint="default" w:ascii="Symbol" w:hAnsi="Symbol"/>
+        <w:rFonts w:ascii="Symbol" w:hAnsi="Symbol" w:hint="default"/>
       </w:rPr>
     </w:lvl>
     <w:lvl w:ilvl="7" w:tplc="0C0A0003" w:tentative="1">
@@ -3702,7 +3593,7 @@
         <w:ind w:left="5760" w:hanging="360"/>
       </w:pPr>
       <w:rPr>
-        <w:rFonts w:hint="default" w:ascii="Courier New" w:hAnsi="Courier New" w:cs="Courier New"/>
+        <w:rFonts w:ascii="Courier New" w:hAnsi="Courier New" w:cs="Courier New" w:hint="default"/>
       </w:rPr>
     </w:lvl>
     <w:lvl w:ilvl="8" w:tplc="0C0A0005" w:tentative="1">
@@ -3714,11 +3605,11 @@
         <w:ind w:left="6480" w:hanging="360"/>
       </w:pPr>
       <w:rPr>
-        <w:rFonts w:hint="default" w:ascii="Wingdings" w:hAnsi="Wingdings"/>
+        <w:rFonts w:ascii="Wingdings" w:hAnsi="Wingdings" w:hint="default"/>
       </w:rPr>
     </w:lvl>
   </w:abstractNum>
-  <w:abstractNum w:abstractNumId="7" w15:restartNumberingAfterBreak="0">
+  <w:abstractNum w:abstractNumId="10" w15:restartNumberingAfterBreak="0">
     <w:nsid w:val="6C7F1057"/>
     <w:multiLevelType w:val="multilevel"/>
     <w:tmpl w:val="B61E51AE"/>
@@ -3836,7 +3727,7 @@
       </w:rPr>
     </w:lvl>
   </w:abstractNum>
-  <w:abstractNum w:abstractNumId="8" w15:restartNumberingAfterBreak="0">
+  <w:abstractNum w:abstractNumId="11" w15:restartNumberingAfterBreak="0">
     <w:nsid w:val="7B455785"/>
     <w:multiLevelType w:val="multilevel"/>
     <w:tmpl w:val="0C0A001F"/>
@@ -3922,7 +3813,120 @@
       </w:pPr>
     </w:lvl>
   </w:abstractNum>
-  <w:abstractNum w:abstractNumId="9" w15:restartNumberingAfterBreak="0">
+  <w:abstractNum w:abstractNumId="12" w15:restartNumberingAfterBreak="0">
+    <w:nsid w:val="7DC7F948"/>
+    <w:multiLevelType w:val="hybridMultilevel"/>
+    <w:tmpl w:val="62ACC39A"/>
+    <w:lvl w:ilvl="0" w:tplc="90E8A37C">
+      <w:start w:val="1"/>
+      <w:numFmt w:val="bullet"/>
+      <w:lvlText w:val="-"/>
+      <w:lvlJc w:val="left"/>
+      <w:pPr>
+        <w:ind w:left="720" w:hanging="360"/>
+      </w:pPr>
+      <w:rPr>
+        <w:rFonts w:ascii="Calibri" w:hAnsi="Calibri" w:hint="default"/>
+      </w:rPr>
+    </w:lvl>
+    <w:lvl w:ilvl="1" w:tplc="3682727E">
+      <w:start w:val="1"/>
+      <w:numFmt w:val="bullet"/>
+      <w:lvlText w:val="o"/>
+      <w:lvlJc w:val="left"/>
+      <w:pPr>
+        <w:ind w:left="1440" w:hanging="360"/>
+      </w:pPr>
+      <w:rPr>
+        <w:rFonts w:ascii="Courier New" w:hAnsi="Courier New" w:hint="default"/>
+      </w:rPr>
+    </w:lvl>
+    <w:lvl w:ilvl="2" w:tplc="C14048E2">
+      <w:start w:val="1"/>
+      <w:numFmt w:val="bullet"/>
+      <w:lvlText w:val=""/>
+      <w:lvlJc w:val="left"/>
+      <w:pPr>
+        <w:ind w:left="2160" w:hanging="360"/>
+      </w:pPr>
+      <w:rPr>
+        <w:rFonts w:ascii="Wingdings" w:hAnsi="Wingdings" w:hint="default"/>
+      </w:rPr>
+    </w:lvl>
+    <w:lvl w:ilvl="3" w:tplc="694269BA">
+      <w:start w:val="1"/>
+      <w:numFmt w:val="bullet"/>
+      <w:lvlText w:val=""/>
+      <w:lvlJc w:val="left"/>
+      <w:pPr>
+        <w:ind w:left="2880" w:hanging="360"/>
+      </w:pPr>
+      <w:rPr>
+        <w:rFonts w:ascii="Symbol" w:hAnsi="Symbol" w:hint="default"/>
+      </w:rPr>
+    </w:lvl>
+    <w:lvl w:ilvl="4" w:tplc="8494A3F4">
+      <w:start w:val="1"/>
+      <w:numFmt w:val="bullet"/>
+      <w:lvlText w:val="o"/>
+      <w:lvlJc w:val="left"/>
+      <w:pPr>
+        <w:ind w:left="3600" w:hanging="360"/>
+      </w:pPr>
+      <w:rPr>
+        <w:rFonts w:ascii="Courier New" w:hAnsi="Courier New" w:hint="default"/>
+      </w:rPr>
+    </w:lvl>
+    <w:lvl w:ilvl="5" w:tplc="3FC25E2A">
+      <w:start w:val="1"/>
+      <w:numFmt w:val="bullet"/>
+      <w:lvlText w:val=""/>
+      <w:lvlJc w:val="left"/>
+      <w:pPr>
+        <w:ind w:left="4320" w:hanging="360"/>
+      </w:pPr>
+      <w:rPr>
+        <w:rFonts w:ascii="Wingdings" w:hAnsi="Wingdings" w:hint="default"/>
+      </w:rPr>
+    </w:lvl>
+    <w:lvl w:ilvl="6" w:tplc="C91029D8">
+      <w:start w:val="1"/>
+      <w:numFmt w:val="bullet"/>
+      <w:lvlText w:val=""/>
+      <w:lvlJc w:val="left"/>
+      <w:pPr>
+        <w:ind w:left="5040" w:hanging="360"/>
+      </w:pPr>
+      <w:rPr>
+        <w:rFonts w:ascii="Symbol" w:hAnsi="Symbol" w:hint="default"/>
+      </w:rPr>
+    </w:lvl>
+    <w:lvl w:ilvl="7" w:tplc="C38082EE">
+      <w:start w:val="1"/>
+      <w:numFmt w:val="bullet"/>
+      <w:lvlText w:val="o"/>
+      <w:lvlJc w:val="left"/>
+      <w:pPr>
+        <w:ind w:left="5760" w:hanging="360"/>
+      </w:pPr>
+      <w:rPr>
+        <w:rFonts w:ascii="Courier New" w:hAnsi="Courier New" w:hint="default"/>
+      </w:rPr>
+    </w:lvl>
+    <w:lvl w:ilvl="8" w:tplc="6A50ED48">
+      <w:start w:val="1"/>
+      <w:numFmt w:val="bullet"/>
+      <w:lvlText w:val=""/>
+      <w:lvlJc w:val="left"/>
+      <w:pPr>
+        <w:ind w:left="6480" w:hanging="360"/>
+      </w:pPr>
+      <w:rPr>
+        <w:rFonts w:ascii="Wingdings" w:hAnsi="Wingdings" w:hint="default"/>
+      </w:rPr>
+    </w:lvl>
+  </w:abstractNum>
+  <w:abstractNum w:abstractNumId="13" w15:restartNumberingAfterBreak="0">
     <w:nsid w:val="7EEC0A54"/>
     <w:multiLevelType w:val="multilevel"/>
     <w:tmpl w:val="4420E9A6"/>
@@ -4036,44 +4040,47 @@
       </w:rPr>
     </w:lvl>
   </w:abstractNum>
-  <w:num w:numId="13">
+  <w:num w:numId="1">
+    <w:abstractNumId w:val="3"/>
+  </w:num>
+  <w:num w:numId="2">
     <w:abstractNumId w:val="12"/>
   </w:num>
-  <w:num w:numId="12">
+  <w:num w:numId="3">
+    <w:abstractNumId w:val="7"/>
+  </w:num>
+  <w:num w:numId="4">
+    <w:abstractNumId w:val="6"/>
+  </w:num>
+  <w:num w:numId="5">
+    <w:abstractNumId w:val="9"/>
+  </w:num>
+  <w:num w:numId="6">
     <w:abstractNumId w:val="11"/>
   </w:num>
+  <w:num w:numId="7">
+    <w:abstractNumId w:val="0"/>
+  </w:num>
+  <w:num w:numId="8">
+    <w:abstractNumId w:val="2"/>
+  </w:num>
+  <w:num w:numId="9">
+    <w:abstractNumId w:val="1"/>
+  </w:num>
+  <w:num w:numId="10">
+    <w:abstractNumId w:val="5"/>
+  </w:num>
   <w:num w:numId="11">
+    <w:abstractNumId w:val="4"/>
+  </w:num>
+  <w:num w:numId="12">
+    <w:abstractNumId w:val="13"/>
+  </w:num>
+  <w:num w:numId="13">
     <w:abstractNumId w:val="10"/>
   </w:num>
-  <w:num w:numId="1" w16cid:durableId="152455739">
-    <w:abstractNumId w:val="5"/>
-  </w:num>
-  <w:num w:numId="2" w16cid:durableId="1315329655">
-    <w:abstractNumId w:val="6"/>
-  </w:num>
-  <w:num w:numId="3" w16cid:durableId="1657414992">
+  <w:num w:numId="14">
     <w:abstractNumId w:val="8"/>
-  </w:num>
-  <w:num w:numId="4" w16cid:durableId="780806981">
-    <w:abstractNumId w:val="0"/>
-  </w:num>
-  <w:num w:numId="5" w16cid:durableId="333150682">
-    <w:abstractNumId w:val="2"/>
-  </w:num>
-  <w:num w:numId="6" w16cid:durableId="132716367">
-    <w:abstractNumId w:val="1"/>
-  </w:num>
-  <w:num w:numId="7" w16cid:durableId="504780746">
-    <w:abstractNumId w:val="4"/>
-  </w:num>
-  <w:num w:numId="8" w16cid:durableId="1850637507">
-    <w:abstractNumId w:val="3"/>
-  </w:num>
-  <w:num w:numId="9" w16cid:durableId="287055245">
-    <w:abstractNumId w:val="9"/>
-  </w:num>
-  <w:num w:numId="10" w16cid:durableId="1170876123">
-    <w:abstractNumId w:val="7"/>
   </w:num>
   <w:numIdMacAtCleanup w:val="9"/>
 </w:numbering>
@@ -4084,7 +4091,7 @@
   <w:docDefaults>
     <w:rPrDefault>
       <w:rPr>
-        <w:rFonts w:asciiTheme="minorHAnsi" w:hAnsiTheme="minorHAnsi" w:eastAsiaTheme="minorHAnsi" w:cstheme="minorBidi"/>
+        <w:rFonts w:asciiTheme="minorHAnsi" w:eastAsiaTheme="minorHAnsi" w:hAnsiTheme="minorHAnsi" w:cstheme="minorBidi"/>
         <w:sz w:val="22"/>
         <w:szCs w:val="22"/>
         <w:lang w:val="es-ES" w:eastAsia="en-US" w:bidi="ar-SA"/>
@@ -4099,14 +4106,14 @@
   <w:latentStyles w:defLockedState="0" w:defUIPriority="99" w:defSemiHidden="0" w:defUnhideWhenUsed="0" w:defQFormat="0" w:count="376">
     <w:lsdException w:name="Normal" w:uiPriority="0" w:qFormat="1"/>
     <w:lsdException w:name="heading 1" w:uiPriority="9" w:qFormat="1"/>
-    <w:lsdException w:name="heading 2" w:uiPriority="9" w:semiHidden="1" w:unhideWhenUsed="1" w:qFormat="1"/>
-    <w:lsdException w:name="heading 3" w:uiPriority="9" w:semiHidden="1" w:unhideWhenUsed="1" w:qFormat="1"/>
-    <w:lsdException w:name="heading 4" w:uiPriority="9" w:semiHidden="1" w:unhideWhenUsed="1" w:qFormat="1"/>
-    <w:lsdException w:name="heading 5" w:uiPriority="9" w:semiHidden="1" w:unhideWhenUsed="1" w:qFormat="1"/>
-    <w:lsdException w:name="heading 6" w:uiPriority="9" w:semiHidden="1" w:unhideWhenUsed="1" w:qFormat="1"/>
-    <w:lsdException w:name="heading 7" w:uiPriority="9" w:semiHidden="1" w:unhideWhenUsed="1" w:qFormat="1"/>
-    <w:lsdException w:name="heading 8" w:uiPriority="9" w:semiHidden="1" w:unhideWhenUsed="1" w:qFormat="1"/>
-    <w:lsdException w:name="heading 9" w:uiPriority="9" w:semiHidden="1" w:unhideWhenUsed="1" w:qFormat="1"/>
+    <w:lsdException w:name="heading 2" w:semiHidden="1" w:uiPriority="9" w:unhideWhenUsed="1" w:qFormat="1"/>
+    <w:lsdException w:name="heading 3" w:semiHidden="1" w:uiPriority="9" w:unhideWhenUsed="1" w:qFormat="1"/>
+    <w:lsdException w:name="heading 4" w:semiHidden="1" w:uiPriority="9" w:unhideWhenUsed="1" w:qFormat="1"/>
+    <w:lsdException w:name="heading 5" w:semiHidden="1" w:uiPriority="9" w:unhideWhenUsed="1" w:qFormat="1"/>
+    <w:lsdException w:name="heading 6" w:semiHidden="1" w:uiPriority="9" w:unhideWhenUsed="1" w:qFormat="1"/>
+    <w:lsdException w:name="heading 7" w:semiHidden="1" w:uiPriority="9" w:unhideWhenUsed="1" w:qFormat="1"/>
+    <w:lsdException w:name="heading 8" w:semiHidden="1" w:uiPriority="9" w:unhideWhenUsed="1" w:qFormat="1"/>
+    <w:lsdException w:name="heading 9" w:semiHidden="1" w:uiPriority="9" w:unhideWhenUsed="1" w:qFormat="1"/>
     <w:lsdException w:name="index 1" w:semiHidden="1" w:unhideWhenUsed="1"/>
     <w:lsdException w:name="index 2" w:semiHidden="1" w:unhideWhenUsed="1"/>
     <w:lsdException w:name="index 3" w:semiHidden="1" w:unhideWhenUsed="1"/>
@@ -4116,22 +4123,22 @@
     <w:lsdException w:name="index 7" w:semiHidden="1" w:unhideWhenUsed="1"/>
     <w:lsdException w:name="index 8" w:semiHidden="1" w:unhideWhenUsed="1"/>
     <w:lsdException w:name="index 9" w:semiHidden="1" w:unhideWhenUsed="1"/>
-    <w:lsdException w:name="toc 1" w:uiPriority="39" w:semiHidden="1" w:unhideWhenUsed="1"/>
-    <w:lsdException w:name="toc 2" w:uiPriority="39" w:semiHidden="1" w:unhideWhenUsed="1"/>
-    <w:lsdException w:name="toc 3" w:uiPriority="39" w:semiHidden="1" w:unhideWhenUsed="1"/>
-    <w:lsdException w:name="toc 4" w:uiPriority="39" w:semiHidden="1" w:unhideWhenUsed="1"/>
-    <w:lsdException w:name="toc 5" w:uiPriority="39" w:semiHidden="1" w:unhideWhenUsed="1"/>
-    <w:lsdException w:name="toc 6" w:uiPriority="39" w:semiHidden="1" w:unhideWhenUsed="1"/>
-    <w:lsdException w:name="toc 7" w:uiPriority="39" w:semiHidden="1" w:unhideWhenUsed="1"/>
-    <w:lsdException w:name="toc 8" w:uiPriority="39" w:semiHidden="1" w:unhideWhenUsed="1"/>
-    <w:lsdException w:name="toc 9" w:uiPriority="39" w:semiHidden="1" w:unhideWhenUsed="1"/>
+    <w:lsdException w:name="toc 1" w:semiHidden="1" w:uiPriority="39" w:unhideWhenUsed="1"/>
+    <w:lsdException w:name="toc 2" w:semiHidden="1" w:uiPriority="39" w:unhideWhenUsed="1"/>
+    <w:lsdException w:name="toc 3" w:semiHidden="1" w:uiPriority="39" w:unhideWhenUsed="1"/>
+    <w:lsdException w:name="toc 4" w:semiHidden="1" w:uiPriority="39" w:unhideWhenUsed="1"/>
+    <w:lsdException w:name="toc 5" w:semiHidden="1" w:uiPriority="39" w:unhideWhenUsed="1"/>
+    <w:lsdException w:name="toc 6" w:semiHidden="1" w:uiPriority="39" w:unhideWhenUsed="1"/>
+    <w:lsdException w:name="toc 7" w:semiHidden="1" w:uiPriority="39" w:unhideWhenUsed="1"/>
+    <w:lsdException w:name="toc 8" w:semiHidden="1" w:uiPriority="39" w:unhideWhenUsed="1"/>
+    <w:lsdException w:name="toc 9" w:semiHidden="1" w:uiPriority="39" w:unhideWhenUsed="1"/>
     <w:lsdException w:name="Normal Indent" w:semiHidden="1" w:unhideWhenUsed="1"/>
     <w:lsdException w:name="footnote text" w:semiHidden="1" w:unhideWhenUsed="1"/>
     <w:lsdException w:name="annotation text" w:semiHidden="1" w:unhideWhenUsed="1"/>
     <w:lsdException w:name="header" w:semiHidden="1" w:unhideWhenUsed="1"/>
     <w:lsdException w:name="footer" w:semiHidden="1" w:unhideWhenUsed="1"/>
     <w:lsdException w:name="index heading" w:semiHidden="1" w:unhideWhenUsed="1"/>
-    <w:lsdException w:name="caption" w:uiPriority="35" w:semiHidden="1" w:unhideWhenUsed="1" w:qFormat="1"/>
+    <w:lsdException w:name="caption" w:semiHidden="1" w:uiPriority="35" w:unhideWhenUsed="1" w:qFormat="1"/>
     <w:lsdException w:name="table of figures" w:semiHidden="1" w:unhideWhenUsed="1"/>
     <w:lsdException w:name="envelope address" w:semiHidden="1" w:unhideWhenUsed="1"/>
     <w:lsdException w:name="envelope return" w:semiHidden="1" w:unhideWhenUsed="1"/>
@@ -4162,7 +4169,7 @@
     <w:lsdException w:name="Title" w:uiPriority="10" w:qFormat="1"/>
     <w:lsdException w:name="Closing" w:semiHidden="1" w:unhideWhenUsed="1"/>
     <w:lsdException w:name="Signature" w:semiHidden="1" w:unhideWhenUsed="1"/>
-    <w:lsdException w:name="Default Paragraph Font" w:uiPriority="1" w:semiHidden="1" w:unhideWhenUsed="1"/>
+    <w:lsdException w:name="Default Paragraph Font" w:semiHidden="1" w:uiPriority="1" w:unhideWhenUsed="1"/>
     <w:lsdException w:name="Body Text" w:semiHidden="1" w:unhideWhenUsed="1"/>
     <w:lsdException w:name="Body Text Indent" w:semiHidden="1" w:unhideWhenUsed="1"/>
     <w:lsdException w:name="List Continue" w:semiHidden="1" w:unhideWhenUsed="1"/>
@@ -4362,8 +4369,8 @@
     <w:lsdException w:name="Subtle Reference" w:uiPriority="31" w:qFormat="1"/>
     <w:lsdException w:name="Intense Reference" w:uiPriority="32" w:qFormat="1"/>
     <w:lsdException w:name="Book Title" w:uiPriority="33" w:qFormat="1"/>
-    <w:lsdException w:name="Bibliography" w:uiPriority="37" w:semiHidden="1" w:unhideWhenUsed="1"/>
-    <w:lsdException w:name="TOC Heading" w:uiPriority="39" w:semiHidden="1" w:unhideWhenUsed="1" w:qFormat="1"/>
+    <w:lsdException w:name="Bibliography" w:semiHidden="1" w:uiPriority="37" w:unhideWhenUsed="1"/>
+    <w:lsdException w:name="TOC Heading" w:semiHidden="1" w:uiPriority="39" w:unhideWhenUsed="1" w:qFormat="1"/>
     <w:lsdException w:name="Plain Table 1" w:uiPriority="41"/>
     <w:lsdException w:name="Plain Table 2" w:uiPriority="42"/>
     <w:lsdException w:name="Plain Table 3" w:uiPriority="43"/>
@@ -4474,7 +4481,7 @@
     <w:lsdException w:name="Unresolved Mention" w:semiHidden="1" w:unhideWhenUsed="1"/>
     <w:lsdException w:name="Smart Link" w:semiHidden="1" w:unhideWhenUsed="1"/>
   </w:latentStyles>
-  <w:style w:type="paragraph" w:styleId="Normal" w:default="1">
+  <w:style w:type="paragraph" w:default="1" w:styleId="Normal">
     <w:name w:val="Normal"/>
     <w:qFormat/>
   </w:style>
@@ -4490,13 +4497,13 @@
       <w:keepNext/>
       <w:keepLines/>
       <w:numPr>
-        <w:numId w:val="10"/>
+        <w:numId w:val="13"/>
       </w:numPr>
       <w:spacing w:before="240" w:after="0"/>
       <w:outlineLvl w:val="0"/>
     </w:pPr>
     <w:rPr>
-      <w:rFonts w:asciiTheme="majorHAnsi" w:hAnsiTheme="majorHAnsi" w:eastAsiaTheme="majorEastAsia" w:cstheme="majorBidi"/>
+      <w:rFonts w:asciiTheme="majorHAnsi" w:eastAsiaTheme="majorEastAsia" w:hAnsiTheme="majorHAnsi" w:cstheme="majorBidi"/>
       <w:color w:val="2F5496" w:themeColor="accent1" w:themeShade="BF"/>
       <w:sz w:val="32"/>
       <w:szCs w:val="32"/>
@@ -4516,13 +4523,13 @@
       <w:keepLines/>
       <w:numPr>
         <w:ilvl w:val="1"/>
-        <w:numId w:val="10"/>
+        <w:numId w:val="13"/>
       </w:numPr>
       <w:spacing w:before="40" w:after="0"/>
       <w:outlineLvl w:val="1"/>
     </w:pPr>
     <w:rPr>
-      <w:rFonts w:asciiTheme="majorHAnsi" w:hAnsiTheme="majorHAnsi" w:eastAsiaTheme="majorEastAsia" w:cstheme="majorBidi"/>
+      <w:rFonts w:asciiTheme="majorHAnsi" w:eastAsiaTheme="majorEastAsia" w:hAnsiTheme="majorHAnsi" w:cstheme="majorBidi"/>
       <w:color w:val="2F5496" w:themeColor="accent1" w:themeShade="BF"/>
       <w:sz w:val="26"/>
       <w:szCs w:val="26"/>
@@ -4542,13 +4549,13 @@
       <w:keepLines/>
       <w:numPr>
         <w:ilvl w:val="2"/>
-        <w:numId w:val="10"/>
+        <w:numId w:val="13"/>
       </w:numPr>
       <w:spacing w:before="40" w:after="0"/>
       <w:outlineLvl w:val="2"/>
     </w:pPr>
     <w:rPr>
-      <w:rFonts w:asciiTheme="majorHAnsi" w:hAnsiTheme="majorHAnsi" w:eastAsiaTheme="majorEastAsia" w:cstheme="majorBidi"/>
+      <w:rFonts w:asciiTheme="majorHAnsi" w:eastAsiaTheme="majorEastAsia" w:hAnsiTheme="majorHAnsi" w:cstheme="majorBidi"/>
       <w:color w:val="1F3763" w:themeColor="accent1" w:themeShade="7F"/>
       <w:sz w:val="24"/>
       <w:szCs w:val="24"/>
@@ -4568,13 +4575,13 @@
       <w:keepLines/>
       <w:numPr>
         <w:ilvl w:val="3"/>
-        <w:numId w:val="10"/>
+        <w:numId w:val="13"/>
       </w:numPr>
       <w:spacing w:before="40" w:after="0"/>
       <w:outlineLvl w:val="3"/>
     </w:pPr>
     <w:rPr>
-      <w:rFonts w:asciiTheme="majorHAnsi" w:hAnsiTheme="majorHAnsi" w:eastAsiaTheme="majorEastAsia" w:cstheme="majorBidi"/>
+      <w:rFonts w:asciiTheme="majorHAnsi" w:eastAsiaTheme="majorEastAsia" w:hAnsiTheme="majorHAnsi" w:cstheme="majorBidi"/>
       <w:i/>
       <w:iCs/>
       <w:color w:val="2F5496" w:themeColor="accent1" w:themeShade="BF"/>
@@ -4594,13 +4601,13 @@
       <w:keepLines/>
       <w:numPr>
         <w:ilvl w:val="4"/>
-        <w:numId w:val="10"/>
+        <w:numId w:val="13"/>
       </w:numPr>
       <w:spacing w:before="40" w:after="0"/>
       <w:outlineLvl w:val="4"/>
     </w:pPr>
     <w:rPr>
-      <w:rFonts w:asciiTheme="majorHAnsi" w:hAnsiTheme="majorHAnsi" w:eastAsiaTheme="majorEastAsia" w:cstheme="majorBidi"/>
+      <w:rFonts w:asciiTheme="majorHAnsi" w:eastAsiaTheme="majorEastAsia" w:hAnsiTheme="majorHAnsi" w:cstheme="majorBidi"/>
       <w:color w:val="2F5496" w:themeColor="accent1" w:themeShade="BF"/>
     </w:rPr>
   </w:style>
@@ -4619,13 +4626,13 @@
       <w:keepLines/>
       <w:numPr>
         <w:ilvl w:val="5"/>
-        <w:numId w:val="8"/>
+        <w:numId w:val="11"/>
       </w:numPr>
       <w:spacing w:before="40" w:after="0"/>
       <w:outlineLvl w:val="5"/>
     </w:pPr>
     <w:rPr>
-      <w:rFonts w:asciiTheme="majorHAnsi" w:hAnsiTheme="majorHAnsi" w:eastAsiaTheme="majorEastAsia" w:cstheme="majorBidi"/>
+      <w:rFonts w:asciiTheme="majorHAnsi" w:eastAsiaTheme="majorEastAsia" w:hAnsiTheme="majorHAnsi" w:cstheme="majorBidi"/>
       <w:color w:val="1F3763" w:themeColor="accent1" w:themeShade="7F"/>
     </w:rPr>
   </w:style>
@@ -4644,13 +4651,13 @@
       <w:keepLines/>
       <w:numPr>
         <w:ilvl w:val="6"/>
-        <w:numId w:val="8"/>
+        <w:numId w:val="11"/>
       </w:numPr>
       <w:spacing w:before="40" w:after="0"/>
       <w:outlineLvl w:val="6"/>
     </w:pPr>
     <w:rPr>
-      <w:rFonts w:asciiTheme="majorHAnsi" w:hAnsiTheme="majorHAnsi" w:eastAsiaTheme="majorEastAsia" w:cstheme="majorBidi"/>
+      <w:rFonts w:asciiTheme="majorHAnsi" w:eastAsiaTheme="majorEastAsia" w:hAnsiTheme="majorHAnsi" w:cstheme="majorBidi"/>
       <w:i/>
       <w:iCs/>
       <w:color w:val="1F3763" w:themeColor="accent1" w:themeShade="7F"/>
@@ -4671,13 +4678,13 @@
       <w:keepLines/>
       <w:numPr>
         <w:ilvl w:val="7"/>
-        <w:numId w:val="8"/>
+        <w:numId w:val="11"/>
       </w:numPr>
       <w:spacing w:before="40" w:after="0"/>
       <w:outlineLvl w:val="7"/>
     </w:pPr>
     <w:rPr>
-      <w:rFonts w:asciiTheme="majorHAnsi" w:hAnsiTheme="majorHAnsi" w:eastAsiaTheme="majorEastAsia" w:cstheme="majorBidi"/>
+      <w:rFonts w:asciiTheme="majorHAnsi" w:eastAsiaTheme="majorEastAsia" w:hAnsiTheme="majorHAnsi" w:cstheme="majorBidi"/>
       <w:color w:val="272727" w:themeColor="text1" w:themeTint="D8"/>
       <w:sz w:val="21"/>
       <w:szCs w:val="21"/>
@@ -4698,13 +4705,13 @@
       <w:keepLines/>
       <w:numPr>
         <w:ilvl w:val="8"/>
-        <w:numId w:val="8"/>
+        <w:numId w:val="11"/>
       </w:numPr>
       <w:spacing w:before="40" w:after="0"/>
       <w:outlineLvl w:val="8"/>
     </w:pPr>
     <w:rPr>
-      <w:rFonts w:asciiTheme="majorHAnsi" w:hAnsiTheme="majorHAnsi" w:eastAsiaTheme="majorEastAsia" w:cstheme="majorBidi"/>
+      <w:rFonts w:asciiTheme="majorHAnsi" w:eastAsiaTheme="majorEastAsia" w:hAnsiTheme="majorHAnsi" w:cstheme="majorBidi"/>
       <w:i/>
       <w:iCs/>
       <w:color w:val="272727" w:themeColor="text1" w:themeTint="D8"/>
@@ -4712,13 +4719,13 @@
       <w:szCs w:val="21"/>
     </w:rPr>
   </w:style>
-  <w:style w:type="character" w:styleId="Fuentedeprrafopredeter" w:default="1">
+  <w:style w:type="character" w:default="1" w:styleId="Fuentedeprrafopredeter">
     <w:name w:val="Default Paragraph Font"/>
     <w:uiPriority w:val="1"/>
     <w:semiHidden/>
     <w:unhideWhenUsed/>
   </w:style>
-  <w:style w:type="table" w:styleId="Tablanormal" w:default="1">
+  <w:style w:type="table" w:default="1" w:styleId="Tablanormal">
     <w:name w:val="Normal Table"/>
     <w:uiPriority w:val="99"/>
     <w:semiHidden/>
@@ -4733,7 +4740,7 @@
       </w:tblCellMar>
     </w:tblPr>
   </w:style>
-  <w:style w:type="numbering" w:styleId="Sinlista" w:default="1">
+  <w:style w:type="numbering" w:default="1" w:styleId="Sinlista">
     <w:name w:val="No List"/>
     <w:uiPriority w:val="99"/>
     <w:semiHidden/>
@@ -4750,14 +4757,14 @@
       <w:contextualSpacing/>
     </w:pPr>
   </w:style>
-  <w:style w:type="character" w:styleId="Ttulo1Car" w:customStyle="1">
+  <w:style w:type="character" w:customStyle="1" w:styleId="Ttulo1Car">
     <w:name w:val="Título 1 Car"/>
     <w:basedOn w:val="Fuentedeprrafopredeter"/>
     <w:link w:val="Ttulo1"/>
     <w:uiPriority w:val="9"/>
     <w:rsid w:val="00376AE8"/>
     <w:rPr>
-      <w:rFonts w:asciiTheme="majorHAnsi" w:hAnsiTheme="majorHAnsi" w:eastAsiaTheme="majorEastAsia" w:cstheme="majorBidi"/>
+      <w:rFonts w:asciiTheme="majorHAnsi" w:eastAsiaTheme="majorEastAsia" w:hAnsiTheme="majorHAnsi" w:cstheme="majorBidi"/>
       <w:color w:val="2F5496" w:themeColor="accent1" w:themeShade="BF"/>
       <w:sz w:val="32"/>
       <w:szCs w:val="32"/>
@@ -4811,49 +4818,49 @@
     </w:pPr>
     <w:tblPr>
       <w:tblBorders>
-        <w:top w:val="single" w:color="auto" w:sz="4" w:space="0"/>
-        <w:left w:val="single" w:color="auto" w:sz="4" w:space="0"/>
-        <w:bottom w:val="single" w:color="auto" w:sz="4" w:space="0"/>
-        <w:right w:val="single" w:color="auto" w:sz="4" w:space="0"/>
-        <w:insideH w:val="single" w:color="auto" w:sz="4" w:space="0"/>
-        <w:insideV w:val="single" w:color="auto" w:sz="4" w:space="0"/>
+        <w:top w:val="single" w:sz="4" w:space="0" w:color="auto"/>
+        <w:left w:val="single" w:sz="4" w:space="0" w:color="auto"/>
+        <w:bottom w:val="single" w:sz="4" w:space="0" w:color="auto"/>
+        <w:right w:val="single" w:sz="4" w:space="0" w:color="auto"/>
+        <w:insideH w:val="single" w:sz="4" w:space="0" w:color="auto"/>
+        <w:insideV w:val="single" w:sz="4" w:space="0" w:color="auto"/>
       </w:tblBorders>
     </w:tblPr>
   </w:style>
-  <w:style w:type="character" w:styleId="Ttulo2Car" w:customStyle="1">
+  <w:style w:type="character" w:customStyle="1" w:styleId="Ttulo2Car">
     <w:name w:val="Título 2 Car"/>
     <w:basedOn w:val="Fuentedeprrafopredeter"/>
     <w:link w:val="Ttulo2"/>
     <w:uiPriority w:val="9"/>
     <w:rsid w:val="009E7C21"/>
     <w:rPr>
-      <w:rFonts w:asciiTheme="majorHAnsi" w:hAnsiTheme="majorHAnsi" w:eastAsiaTheme="majorEastAsia" w:cstheme="majorBidi"/>
+      <w:rFonts w:asciiTheme="majorHAnsi" w:eastAsiaTheme="majorEastAsia" w:hAnsiTheme="majorHAnsi" w:cstheme="majorBidi"/>
       <w:color w:val="2F5496" w:themeColor="accent1" w:themeShade="BF"/>
       <w:sz w:val="26"/>
       <w:szCs w:val="26"/>
     </w:rPr>
   </w:style>
-  <w:style w:type="character" w:styleId="Ttulo3Car" w:customStyle="1">
+  <w:style w:type="character" w:customStyle="1" w:styleId="Ttulo3Car">
     <w:name w:val="Título 3 Car"/>
     <w:basedOn w:val="Fuentedeprrafopredeter"/>
     <w:link w:val="Ttulo3"/>
     <w:uiPriority w:val="9"/>
     <w:rsid w:val="009E7C21"/>
     <w:rPr>
-      <w:rFonts w:asciiTheme="majorHAnsi" w:hAnsiTheme="majorHAnsi" w:eastAsiaTheme="majorEastAsia" w:cstheme="majorBidi"/>
+      <w:rFonts w:asciiTheme="majorHAnsi" w:eastAsiaTheme="majorEastAsia" w:hAnsiTheme="majorHAnsi" w:cstheme="majorBidi"/>
       <w:color w:val="1F3763" w:themeColor="accent1" w:themeShade="7F"/>
       <w:sz w:val="24"/>
       <w:szCs w:val="24"/>
     </w:rPr>
   </w:style>
-  <w:style w:type="character" w:styleId="Ttulo4Car" w:customStyle="1">
+  <w:style w:type="character" w:customStyle="1" w:styleId="Ttulo4Car">
     <w:name w:val="Título 4 Car"/>
     <w:basedOn w:val="Fuentedeprrafopredeter"/>
     <w:link w:val="Ttulo4"/>
     <w:uiPriority w:val="9"/>
     <w:rsid w:val="00AB5F6D"/>
     <w:rPr>
-      <w:rFonts w:asciiTheme="majorHAnsi" w:hAnsiTheme="majorHAnsi" w:eastAsiaTheme="majorEastAsia" w:cstheme="majorBidi"/>
+      <w:rFonts w:asciiTheme="majorHAnsi" w:eastAsiaTheme="majorEastAsia" w:hAnsiTheme="majorHAnsi" w:cstheme="majorBidi"/>
       <w:i/>
       <w:iCs/>
       <w:color w:val="2F5496" w:themeColor="accent1" w:themeShade="BF"/>
@@ -4913,7 +4920,7 @@
       <w:szCs w:val="20"/>
     </w:rPr>
   </w:style>
-  <w:style w:type="character" w:styleId="TextocomentarioCar" w:customStyle="1">
+  <w:style w:type="character" w:customStyle="1" w:styleId="TextocomentarioCar">
     <w:name w:val="Texto comentario Car"/>
     <w:basedOn w:val="Fuentedeprrafopredeter"/>
     <w:link w:val="Textocomentario"/>
@@ -4939,7 +4946,7 @@
       <w:bCs/>
     </w:rPr>
   </w:style>
-  <w:style w:type="character" w:styleId="AsuntodelcomentarioCar" w:customStyle="1">
+  <w:style w:type="character" w:customStyle="1" w:styleId="AsuntodelcomentarioCar">
     <w:name w:val="Asunto del comentario Car"/>
     <w:basedOn w:val="TextocomentarioCar"/>
     <w:link w:val="Asuntodelcomentario"/>
@@ -4966,14 +4973,14 @@
       <w:ind w:left="660"/>
     </w:pPr>
   </w:style>
-  <w:style w:type="character" w:styleId="Ttulo5Car" w:customStyle="1">
+  <w:style w:type="character" w:customStyle="1" w:styleId="Ttulo5Car">
     <w:name w:val="Título 5 Car"/>
     <w:basedOn w:val="Fuentedeprrafopredeter"/>
     <w:link w:val="Ttulo5"/>
     <w:uiPriority w:val="9"/>
     <w:rsid w:val="00894D7E"/>
     <w:rPr>
-      <w:rFonts w:asciiTheme="majorHAnsi" w:hAnsiTheme="majorHAnsi" w:eastAsiaTheme="majorEastAsia" w:cstheme="majorBidi"/>
+      <w:rFonts w:asciiTheme="majorHAnsi" w:eastAsiaTheme="majorEastAsia" w:hAnsiTheme="majorHAnsi" w:cstheme="majorBidi"/>
       <w:color w:val="2F5496" w:themeColor="accent1" w:themeShade="BF"/>
     </w:rPr>
   </w:style>
@@ -5005,7 +5012,7 @@
       <w:spacing w:after="0" w:line="240" w:lineRule="auto"/>
     </w:pPr>
   </w:style>
-  <w:style w:type="character" w:styleId="EncabezadoCar" w:customStyle="1">
+  <w:style w:type="character" w:customStyle="1" w:styleId="EncabezadoCar">
     <w:name w:val="Encabezado Car"/>
     <w:basedOn w:val="Fuentedeprrafopredeter"/>
     <w:link w:val="Encabezado"/>
@@ -5027,34 +5034,34 @@
       <w:spacing w:after="0" w:line="240" w:lineRule="auto"/>
     </w:pPr>
   </w:style>
-  <w:style w:type="character" w:styleId="PiedepginaCar" w:customStyle="1">
+  <w:style w:type="character" w:customStyle="1" w:styleId="PiedepginaCar">
     <w:name w:val="Pie de página Car"/>
     <w:basedOn w:val="Fuentedeprrafopredeter"/>
     <w:link w:val="Piedepgina"/>
     <w:uiPriority w:val="99"/>
     <w:rsid w:val="007554F2"/>
   </w:style>
-  <w:style w:type="numbering" w:styleId="MiEstilo" w:customStyle="1">
+  <w:style w:type="numbering" w:customStyle="1" w:styleId="MiEstilo">
     <w:name w:val="MiEstilo"/>
     <w:uiPriority w:val="99"/>
     <w:rsid w:val="00993CB5"/>
     <w:pPr>
       <w:numPr>
-        <w:numId w:val="6"/>
+        <w:numId w:val="9"/>
       </w:numPr>
     </w:pPr>
   </w:style>
-  <w:style w:type="numbering" w:styleId="Estilo1" w:customStyle="1">
+  <w:style w:type="numbering" w:customStyle="1" w:styleId="Estilo1">
     <w:name w:val="Estilo1"/>
     <w:uiPriority w:val="99"/>
     <w:rsid w:val="00993CB5"/>
     <w:pPr>
       <w:numPr>
-        <w:numId w:val="7"/>
+        <w:numId w:val="10"/>
       </w:numPr>
     </w:pPr>
   </w:style>
-  <w:style w:type="character" w:styleId="Ttulo6Car" w:customStyle="1">
+  <w:style w:type="character" w:customStyle="1" w:styleId="Ttulo6Car">
     <w:name w:val="Título 6 Car"/>
     <w:basedOn w:val="Fuentedeprrafopredeter"/>
     <w:link w:val="Ttulo6"/>
@@ -5062,11 +5069,11 @@
     <w:semiHidden/>
     <w:rsid w:val="00447B49"/>
     <w:rPr>
-      <w:rFonts w:asciiTheme="majorHAnsi" w:hAnsiTheme="majorHAnsi" w:eastAsiaTheme="majorEastAsia" w:cstheme="majorBidi"/>
+      <w:rFonts w:asciiTheme="majorHAnsi" w:eastAsiaTheme="majorEastAsia" w:hAnsiTheme="majorHAnsi" w:cstheme="majorBidi"/>
       <w:color w:val="1F3763" w:themeColor="accent1" w:themeShade="7F"/>
     </w:rPr>
   </w:style>
-  <w:style w:type="character" w:styleId="Ttulo7Car" w:customStyle="1">
+  <w:style w:type="character" w:customStyle="1" w:styleId="Ttulo7Car">
     <w:name w:val="Título 7 Car"/>
     <w:basedOn w:val="Fuentedeprrafopredeter"/>
     <w:link w:val="Ttulo7"/>
@@ -5074,13 +5081,13 @@
     <w:semiHidden/>
     <w:rsid w:val="00447B49"/>
     <w:rPr>
-      <w:rFonts w:asciiTheme="majorHAnsi" w:hAnsiTheme="majorHAnsi" w:eastAsiaTheme="majorEastAsia" w:cstheme="majorBidi"/>
+      <w:rFonts w:asciiTheme="majorHAnsi" w:eastAsiaTheme="majorEastAsia" w:hAnsiTheme="majorHAnsi" w:cstheme="majorBidi"/>
       <w:i/>
       <w:iCs/>
       <w:color w:val="1F3763" w:themeColor="accent1" w:themeShade="7F"/>
     </w:rPr>
   </w:style>
-  <w:style w:type="character" w:styleId="Ttulo8Car" w:customStyle="1">
+  <w:style w:type="character" w:customStyle="1" w:styleId="Ttulo8Car">
     <w:name w:val="Título 8 Car"/>
     <w:basedOn w:val="Fuentedeprrafopredeter"/>
     <w:link w:val="Ttulo8"/>
@@ -5088,13 +5095,13 @@
     <w:semiHidden/>
     <w:rsid w:val="00447B49"/>
     <w:rPr>
-      <w:rFonts w:asciiTheme="majorHAnsi" w:hAnsiTheme="majorHAnsi" w:eastAsiaTheme="majorEastAsia" w:cstheme="majorBidi"/>
+      <w:rFonts w:asciiTheme="majorHAnsi" w:eastAsiaTheme="majorEastAsia" w:hAnsiTheme="majorHAnsi" w:cstheme="majorBidi"/>
       <w:color w:val="272727" w:themeColor="text1" w:themeTint="D8"/>
       <w:sz w:val="21"/>
       <w:szCs w:val="21"/>
     </w:rPr>
   </w:style>
-  <w:style w:type="character" w:styleId="Ttulo9Car" w:customStyle="1">
+  <w:style w:type="character" w:customStyle="1" w:styleId="Ttulo9Car">
     <w:name w:val="Título 9 Car"/>
     <w:basedOn w:val="Fuentedeprrafopredeter"/>
     <w:link w:val="Ttulo9"/>
@@ -5102,7 +5109,7 @@
     <w:semiHidden/>
     <w:rsid w:val="00447B49"/>
     <w:rPr>
-      <w:rFonts w:asciiTheme="majorHAnsi" w:hAnsiTheme="majorHAnsi" w:eastAsiaTheme="majorEastAsia" w:cstheme="majorBidi"/>
+      <w:rFonts w:asciiTheme="majorHAnsi" w:eastAsiaTheme="majorEastAsia" w:hAnsiTheme="majorHAnsi" w:cstheme="majorBidi"/>
       <w:i/>
       <w:iCs/>
       <w:color w:val="272727" w:themeColor="text1" w:themeTint="D8"/>
@@ -5110,13 +5117,13 @@
       <w:szCs w:val="21"/>
     </w:rPr>
   </w:style>
-  <w:style w:type="numbering" w:styleId="MiEstiloLista" w:customStyle="1">
+  <w:style w:type="numbering" w:customStyle="1" w:styleId="MiEstiloLista">
     <w:name w:val="MiEstiloLista"/>
     <w:uiPriority w:val="99"/>
     <w:rsid w:val="00447B49"/>
     <w:pPr>
       <w:numPr>
-        <w:numId w:val="9"/>
+        <w:numId w:val="12"/>
       </w:numPr>
     </w:pPr>
   </w:style>
@@ -5145,7 +5152,7 @@
 </file>
 
 <file path=word/glossary/document.xml><?xml version="1.0" encoding="utf-8"?>
-<w:glossaryDocument xmlns:w14="http://schemas.microsoft.com/office/word/2010/wordml" xmlns:w="http://schemas.openxmlformats.org/wordprocessingml/2006/main">
+<w:glossaryDocument xmlns:wpc="http://schemas.microsoft.com/office/word/2010/wordprocessingCanvas" xmlns:cx="http://schemas.microsoft.com/office/drawing/2014/chartex" xmlns:cx1="http://schemas.microsoft.com/office/drawing/2015/9/8/chartex" xmlns:cx2="http://schemas.microsoft.com/office/drawing/2015/10/21/chartex" xmlns:cx3="http://schemas.microsoft.com/office/drawing/2016/5/9/chartex" xmlns:cx4="http://schemas.microsoft.com/office/drawing/2016/5/10/chartex" xmlns:cx5="http://schemas.microsoft.com/office/drawing/2016/5/11/chartex" xmlns:cx6="http://schemas.microsoft.com/office/drawing/2016/5/12/chartex" xmlns:cx7="http://schemas.microsoft.com/office/drawing/2016/5/13/chartex" xmlns:cx8="http://schemas.microsoft.com/office/drawing/2016/5/14/chartex" xmlns:mc="http://schemas.openxmlformats.org/markup-compatibility/2006" xmlns:aink="http://schemas.microsoft.com/office/drawing/2016/ink" xmlns:am3d="http://schemas.microsoft.com/office/drawing/2017/model3d" xmlns:o="urn:schemas-microsoft-com:office:office" xmlns:r="http://schemas.openxmlformats.org/officeDocument/2006/relationships" xmlns:m="http://schemas.openxmlformats.org/officeDocument/2006/math" xmlns:v="urn:schemas-microsoft-com:vml" xmlns:wp14="http://schemas.microsoft.com/office/word/2010/wordprocessingDrawing" xmlns:wp="http://schemas.openxmlformats.org/drawingml/2006/wordprocessingDrawing" xmlns:w10="urn:schemas-microsoft-com:office:word" xmlns:w="http://schemas.openxmlformats.org/wordprocessingml/2006/main" xmlns:w14="http://schemas.microsoft.com/office/word/2010/wordml" xmlns:w15="http://schemas.microsoft.com/office/word/2012/wordml" xmlns:w16cex="http://schemas.microsoft.com/office/word/2018/wordml/cex" xmlns:w16cid="http://schemas.microsoft.com/office/word/2016/wordml/cid" xmlns:w16="http://schemas.microsoft.com/office/word/2018/wordml" xmlns:w16sdtdh="http://schemas.microsoft.com/office/word/2020/wordml/sdtdatahash" xmlns:w16se="http://schemas.microsoft.com/office/word/2015/wordml/symex" xmlns:wpg="http://schemas.microsoft.com/office/word/2010/wordprocessingGroup" xmlns:wpi="http://schemas.microsoft.com/office/word/2010/wordprocessingInk" xmlns:wne="http://schemas.microsoft.com/office/word/2006/wordml" xmlns:wps="http://schemas.microsoft.com/office/word/2010/wordprocessingShape" mc:Ignorable="w14 w15 w16se w16cid w16 w16cex w16sdtdh wp14">
   <w:docParts>
     <w:docPart>
       <w:docPartPr>
@@ -5160,21 +5167,529 @@
         <w:behaviors>
           <w:behavior w:val="content"/>
         </w:behaviors>
-        <w:guid w:val="{1fcff2c0-8a4a-4067-94d1-d6af16f28c16}"/>
+        <w:guid w:val="{1FCFF2C0-8A4A-4067-94D1-D6AF16F28C16}"/>
       </w:docPartPr>
       <w:docPartBody>
-        <w:p>
-          <w:r>
-            <w:rPr>
-              <w:rStyle w:val="PlaceholderText"/>
-            </w:rPr>
-            <w:t/>
-          </w:r>
-        </w:p>
+        <w:p/>
       </w:docPartBody>
     </w:docPart>
   </w:docParts>
 </w:glossaryDocument>
+</file>
+
+<file path=word/glossary/fontTable.xml><?xml version="1.0" encoding="utf-8"?>
+<w:fonts xmlns:mc="http://schemas.openxmlformats.org/markup-compatibility/2006" xmlns:r="http://schemas.openxmlformats.org/officeDocument/2006/relationships" xmlns:w="http://schemas.openxmlformats.org/wordprocessingml/2006/main" xmlns:w14="http://schemas.microsoft.com/office/word/2010/wordml" xmlns:w15="http://schemas.microsoft.com/office/word/2012/wordml" xmlns:w16cex="http://schemas.microsoft.com/office/word/2018/wordml/cex" xmlns:w16cid="http://schemas.microsoft.com/office/word/2016/wordml/cid" xmlns:w16="http://schemas.microsoft.com/office/word/2018/wordml" xmlns:w16sdtdh="http://schemas.microsoft.com/office/word/2020/wordml/sdtdatahash" xmlns:w16se="http://schemas.microsoft.com/office/word/2015/wordml/symex" mc:Ignorable="w14 w15 w16se w16cid w16 w16cex w16sdtdh">
+  <w:font w:name="Symbol">
+    <w:panose1 w:val="05050102010706020507"/>
+    <w:charset w:val="02"/>
+    <w:family w:val="roman"/>
+    <w:pitch w:val="variable"/>
+    <w:sig w:usb0="00000000" w:usb1="10000000" w:usb2="00000000" w:usb3="00000000" w:csb0="80000000" w:csb1="00000000"/>
+  </w:font>
+  <w:font w:name="Times New Roman">
+    <w:panose1 w:val="02020603050405020304"/>
+    <w:charset w:val="00"/>
+    <w:family w:val="roman"/>
+    <w:pitch w:val="variable"/>
+    <w:sig w:usb0="E0002EFF" w:usb1="C000785B" w:usb2="00000009" w:usb3="00000000" w:csb0="000001FF" w:csb1="00000000"/>
+  </w:font>
+  <w:font w:name="Courier New">
+    <w:panose1 w:val="02070309020205020404"/>
+    <w:charset w:val="00"/>
+    <w:family w:val="modern"/>
+    <w:pitch w:val="fixed"/>
+    <w:sig w:usb0="E0002EFF" w:usb1="C0007843" w:usb2="00000009" w:usb3="00000000" w:csb0="000001FF" w:csb1="00000000"/>
+  </w:font>
+  <w:font w:name="Wingdings">
+    <w:panose1 w:val="05000000000000000000"/>
+    <w:charset w:val="02"/>
+    <w:family w:val="auto"/>
+    <w:pitch w:val="variable"/>
+    <w:sig w:usb0="00000000" w:usb1="10000000" w:usb2="00000000" w:usb3="00000000" w:csb0="80000000" w:csb1="00000000"/>
+  </w:font>
+  <w:font w:name="Calibri">
+    <w:panose1 w:val="020F0502020204030204"/>
+    <w:charset w:val="00"/>
+    <w:family w:val="swiss"/>
+    <w:pitch w:val="variable"/>
+    <w:sig w:usb0="E4002EFF" w:usb1="C200247B" w:usb2="00000009" w:usb3="00000000" w:csb0="000001FF" w:csb1="00000000"/>
+  </w:font>
+  <w:font w:name="Calibri Light">
+    <w:panose1 w:val="020F0302020204030204"/>
+    <w:charset w:val="00"/>
+    <w:family w:val="swiss"/>
+    <w:pitch w:val="variable"/>
+    <w:sig w:usb0="E4002EFF" w:usb1="C200247B" w:usb2="00000009" w:usb3="00000000" w:csb0="000001FF" w:csb1="00000000"/>
+  </w:font>
+</w:fonts>
+</file>
+
+<file path=word/glossary/settings.xml><?xml version="1.0" encoding="utf-8"?>
+<w:settings xmlns:mc="http://schemas.openxmlformats.org/markup-compatibility/2006" xmlns:o="urn:schemas-microsoft-com:office:office" xmlns:r="http://schemas.openxmlformats.org/officeDocument/2006/relationships" xmlns:m="http://schemas.openxmlformats.org/officeDocument/2006/math" xmlns:v="urn:schemas-microsoft-com:vml" xmlns:w10="urn:schemas-microsoft-com:office:word" xmlns:w="http://schemas.openxmlformats.org/wordprocessingml/2006/main" xmlns:w14="http://schemas.microsoft.com/office/word/2010/wordml" xmlns:w15="http://schemas.microsoft.com/office/word/2012/wordml" xmlns:w16cex="http://schemas.microsoft.com/office/word/2018/wordml/cex" xmlns:w16cid="http://schemas.microsoft.com/office/word/2016/wordml/cid" xmlns:w16="http://schemas.microsoft.com/office/word/2018/wordml" xmlns:w16sdtdh="http://schemas.microsoft.com/office/word/2020/wordml/sdtdatahash" xmlns:w16se="http://schemas.microsoft.com/office/word/2015/wordml/symex" xmlns:sl="http://schemas.openxmlformats.org/schemaLibrary/2006/main" mc:Ignorable="w14 w15 w16se w16cid w16 w16cex w16sdtdh">
+  <w:defaultTabStop w:val="708"/>
+  <w:hyphenationZone w:val="425"/>
+  <w:characterSpacingControl w:val="doNotCompress"/>
+  <w:compat>
+    <w:useFELayout/>
+    <w:compatSetting w:name="compatibilityMode" w:uri="http://schemas.microsoft.com/office/word" w:val="12"/>
+    <w:compatSetting w:name="useWord2013TrackBottomHyphenation" w:uri="http://schemas.microsoft.com/office/word" w:val="1"/>
+  </w:compat>
+  <w:rsids>
+    <w:rsidRoot w:val="0063772B"/>
+    <w:rsid w:val="001B019F"/>
+    <w:rsid w:val="0063772B"/>
+  </w:rsids>
+  <m:mathPr>
+    <m:mathFont m:val="Cambria Math"/>
+    <m:brkBin m:val="before"/>
+    <m:brkBinSub m:val="--"/>
+    <m:smallFrac m:val="0"/>
+    <m:dispDef/>
+    <m:lMargin m:val="0"/>
+    <m:rMargin m:val="0"/>
+    <m:defJc m:val="centerGroup"/>
+    <m:wrapIndent m:val="1440"/>
+    <m:intLim m:val="subSup"/>
+    <m:naryLim m:val="undOvr"/>
+  </m:mathPr>
+  <w:themeFontLang w:val="es-ES"/>
+  <w:clrSchemeMapping w:bg1="light1" w:t1="dark1" w:bg2="light2" w:t2="dark2" w:accent1="accent1" w:accent2="accent2" w:accent3="accent3" w:accent4="accent4" w:accent5="accent5" w:accent6="accent6" w:hyperlink="hyperlink" w:followedHyperlink="followedHyperlink"/>
+  <w:decimalSymbol w:val=","/>
+  <w:listSeparator w:val=";"/>
+</w:settings>
+</file>
+
+<file path=word/glossary/styles.xml><?xml version="1.0" encoding="utf-8"?>
+<w:styles xmlns:mc="http://schemas.openxmlformats.org/markup-compatibility/2006" xmlns:r="http://schemas.openxmlformats.org/officeDocument/2006/relationships" xmlns:w="http://schemas.openxmlformats.org/wordprocessingml/2006/main" xmlns:w14="http://schemas.microsoft.com/office/word/2010/wordml" xmlns:w15="http://schemas.microsoft.com/office/word/2012/wordml" xmlns:w16cex="http://schemas.microsoft.com/office/word/2018/wordml/cex" xmlns:w16cid="http://schemas.microsoft.com/office/word/2016/wordml/cid" xmlns:w16="http://schemas.microsoft.com/office/word/2018/wordml" xmlns:w16sdtdh="http://schemas.microsoft.com/office/word/2020/wordml/sdtdatahash" xmlns:w16se="http://schemas.microsoft.com/office/word/2015/wordml/symex" mc:Ignorable="w14 w15 w16se w16cid w16 w16cex w16sdtdh">
+  <w:docDefaults>
+    <w:rPrDefault>
+      <w:rPr>
+        <w:rFonts w:asciiTheme="minorHAnsi" w:eastAsiaTheme="minorEastAsia" w:hAnsiTheme="minorHAnsi" w:cstheme="minorBidi"/>
+        <w:sz w:val="22"/>
+        <w:szCs w:val="22"/>
+        <w:lang w:val="es-ES" w:eastAsia="es-ES" w:bidi="ar-SA"/>
+      </w:rPr>
+    </w:rPrDefault>
+    <w:pPrDefault>
+      <w:pPr>
+        <w:spacing w:after="160" w:line="259" w:lineRule="auto"/>
+      </w:pPr>
+    </w:pPrDefault>
+  </w:docDefaults>
+  <w:latentStyles w:defLockedState="0" w:defUIPriority="99" w:defSemiHidden="0" w:defUnhideWhenUsed="0" w:defQFormat="0" w:count="376">
+    <w:lsdException w:name="Normal" w:uiPriority="0" w:qFormat="1"/>
+    <w:lsdException w:name="heading 1" w:uiPriority="9" w:qFormat="1"/>
+    <w:lsdException w:name="heading 2" w:semiHidden="1" w:uiPriority="9" w:unhideWhenUsed="1" w:qFormat="1"/>
+    <w:lsdException w:name="heading 3" w:semiHidden="1" w:uiPriority="9" w:unhideWhenUsed="1" w:qFormat="1"/>
+    <w:lsdException w:name="heading 4" w:semiHidden="1" w:uiPriority="9" w:unhideWhenUsed="1" w:qFormat="1"/>
+    <w:lsdException w:name="heading 5" w:semiHidden="1" w:uiPriority="9" w:unhideWhenUsed="1" w:qFormat="1"/>
+    <w:lsdException w:name="heading 6" w:semiHidden="1" w:uiPriority="9" w:unhideWhenUsed="1" w:qFormat="1"/>
+    <w:lsdException w:name="heading 7" w:semiHidden="1" w:uiPriority="9" w:unhideWhenUsed="1" w:qFormat="1"/>
+    <w:lsdException w:name="heading 8" w:semiHidden="1" w:uiPriority="9" w:unhideWhenUsed="1" w:qFormat="1"/>
+    <w:lsdException w:name="heading 9" w:semiHidden="1" w:uiPriority="9" w:unhideWhenUsed="1" w:qFormat="1"/>
+    <w:lsdException w:name="index 1" w:semiHidden="1" w:unhideWhenUsed="1"/>
+    <w:lsdException w:name="index 2" w:semiHidden="1" w:unhideWhenUsed="1"/>
+    <w:lsdException w:name="index 3" w:semiHidden="1" w:unhideWhenUsed="1"/>
+    <w:lsdException w:name="index 4" w:semiHidden="1" w:unhideWhenUsed="1"/>
+    <w:lsdException w:name="index 5" w:semiHidden="1" w:unhideWhenUsed="1"/>
+    <w:lsdException w:name="index 6" w:semiHidden="1" w:unhideWhenUsed="1"/>
+    <w:lsdException w:name="index 7" w:semiHidden="1" w:unhideWhenUsed="1"/>
+    <w:lsdException w:name="index 8" w:semiHidden="1" w:unhideWhenUsed="1"/>
+    <w:lsdException w:name="index 9" w:semiHidden="1" w:unhideWhenUsed="1"/>
+    <w:lsdException w:name="toc 1" w:semiHidden="1" w:uiPriority="39" w:unhideWhenUsed="1"/>
+    <w:lsdException w:name="toc 2" w:semiHidden="1" w:uiPriority="39" w:unhideWhenUsed="1"/>
+    <w:lsdException w:name="toc 3" w:semiHidden="1" w:uiPriority="39" w:unhideWhenUsed="1"/>
+    <w:lsdException w:name="toc 4" w:semiHidden="1" w:uiPriority="39" w:unhideWhenUsed="1"/>
+    <w:lsdException w:name="toc 5" w:semiHidden="1" w:uiPriority="39" w:unhideWhenUsed="1"/>
+    <w:lsdException w:name="toc 6" w:semiHidden="1" w:uiPriority="39" w:unhideWhenUsed="1"/>
+    <w:lsdException w:name="toc 7" w:semiHidden="1" w:uiPriority="39" w:unhideWhenUsed="1"/>
+    <w:lsdException w:name="toc 8" w:semiHidden="1" w:uiPriority="39" w:unhideWhenUsed="1"/>
+    <w:lsdException w:name="toc 9" w:semiHidden="1" w:uiPriority="39" w:unhideWhenUsed="1"/>
+    <w:lsdException w:name="Normal Indent" w:semiHidden="1" w:unhideWhenUsed="1"/>
+    <w:lsdException w:name="footnote text" w:semiHidden="1" w:unhideWhenUsed="1"/>
+    <w:lsdException w:name="annotation text" w:semiHidden="1" w:unhideWhenUsed="1"/>
+    <w:lsdException w:name="header" w:semiHidden="1" w:unhideWhenUsed="1"/>
+    <w:lsdException w:name="footer" w:semiHidden="1" w:unhideWhenUsed="1"/>
+    <w:lsdException w:name="index heading" w:semiHidden="1" w:unhideWhenUsed="1"/>
+    <w:lsdException w:name="caption" w:semiHidden="1" w:uiPriority="35" w:unhideWhenUsed="1" w:qFormat="1"/>
+    <w:lsdException w:name="table of figures" w:semiHidden="1" w:unhideWhenUsed="1"/>
+    <w:lsdException w:name="envelope address" w:semiHidden="1" w:unhideWhenUsed="1"/>
+    <w:lsdException w:name="envelope return" w:semiHidden="1" w:unhideWhenUsed="1"/>
+    <w:lsdException w:name="footnote reference" w:semiHidden="1" w:unhideWhenUsed="1"/>
+    <w:lsdException w:name="annotation reference" w:semiHidden="1" w:unhideWhenUsed="1"/>
+    <w:lsdException w:name="line number" w:semiHidden="1" w:unhideWhenUsed="1"/>
+    <w:lsdException w:name="page number" w:semiHidden="1" w:unhideWhenUsed="1"/>
+    <w:lsdException w:name="endnote reference" w:semiHidden="1" w:unhideWhenUsed="1"/>
+    <w:lsdException w:name="endnote text" w:semiHidden="1" w:unhideWhenUsed="1"/>
+    <w:lsdException w:name="table of authorities" w:semiHidden="1" w:unhideWhenUsed="1"/>
+    <w:lsdException w:name="macro" w:semiHidden="1" w:unhideWhenUsed="1"/>
+    <w:lsdException w:name="toa heading" w:semiHidden="1" w:unhideWhenUsed="1"/>
+    <w:lsdException w:name="List" w:semiHidden="1" w:unhideWhenUsed="1"/>
+    <w:lsdException w:name="List Bullet" w:semiHidden="1" w:unhideWhenUsed="1"/>
+    <w:lsdException w:name="List Number" w:semiHidden="1" w:unhideWhenUsed="1"/>
+    <w:lsdException w:name="List 2" w:semiHidden="1" w:unhideWhenUsed="1"/>
+    <w:lsdException w:name="List 3" w:semiHidden="1" w:unhideWhenUsed="1"/>
+    <w:lsdException w:name="List 4" w:semiHidden="1" w:unhideWhenUsed="1"/>
+    <w:lsdException w:name="List 5" w:semiHidden="1" w:unhideWhenUsed="1"/>
+    <w:lsdException w:name="List Bullet 2" w:semiHidden="1" w:unhideWhenUsed="1"/>
+    <w:lsdException w:name="List Bullet 3" w:semiHidden="1" w:unhideWhenUsed="1"/>
+    <w:lsdException w:name="List Bullet 4" w:semiHidden="1" w:unhideWhenUsed="1"/>
+    <w:lsdException w:name="List Bullet 5" w:semiHidden="1" w:unhideWhenUsed="1"/>
+    <w:lsdException w:name="List Number 2" w:semiHidden="1" w:unhideWhenUsed="1"/>
+    <w:lsdException w:name="List Number 3" w:semiHidden="1" w:unhideWhenUsed="1"/>
+    <w:lsdException w:name="List Number 4" w:semiHidden="1" w:unhideWhenUsed="1"/>
+    <w:lsdException w:name="List Number 5" w:semiHidden="1" w:unhideWhenUsed="1"/>
+    <w:lsdException w:name="Title" w:uiPriority="10" w:qFormat="1"/>
+    <w:lsdException w:name="Closing" w:semiHidden="1" w:unhideWhenUsed="1"/>
+    <w:lsdException w:name="Signature" w:semiHidden="1" w:unhideWhenUsed="1"/>
+    <w:lsdException w:name="Default Paragraph Font" w:semiHidden="1" w:uiPriority="1" w:unhideWhenUsed="1"/>
+    <w:lsdException w:name="Body Text" w:semiHidden="1" w:unhideWhenUsed="1"/>
+    <w:lsdException w:name="Body Text Indent" w:semiHidden="1" w:unhideWhenUsed="1"/>
+    <w:lsdException w:name="List Continue" w:semiHidden="1" w:unhideWhenUsed="1"/>
+    <w:lsdException w:name="List Continue 2" w:semiHidden="1" w:unhideWhenUsed="1"/>
+    <w:lsdException w:name="List Continue 3" w:semiHidden="1" w:unhideWhenUsed="1"/>
+    <w:lsdException w:name="List Continue 4" w:semiHidden="1" w:unhideWhenUsed="1"/>
+    <w:lsdException w:name="List Continue 5" w:semiHidden="1" w:unhideWhenUsed="1"/>
+    <w:lsdException w:name="Message Header" w:semiHidden="1" w:unhideWhenUsed="1"/>
+    <w:lsdException w:name="Subtitle" w:uiPriority="11" w:qFormat="1"/>
+    <w:lsdException w:name="Salutation" w:semiHidden="1" w:unhideWhenUsed="1"/>
+    <w:lsdException w:name="Date" w:semiHidden="1" w:unhideWhenUsed="1"/>
+    <w:lsdException w:name="Body Text First Indent" w:semiHidden="1" w:unhideWhenUsed="1"/>
+    <w:lsdException w:name="Body Text First Indent 2" w:semiHidden="1" w:unhideWhenUsed="1"/>
+    <w:lsdException w:name="Note Heading" w:semiHidden="1" w:unhideWhenUsed="1"/>
+    <w:lsdException w:name="Body Text 2" w:semiHidden="1" w:unhideWhenUsed="1"/>
+    <w:lsdException w:name="Body Text 3" w:semiHidden="1" w:unhideWhenUsed="1"/>
+    <w:lsdException w:name="Body Text Indent 2" w:semiHidden="1" w:unhideWhenUsed="1"/>
+    <w:lsdException w:name="Body Text Indent 3" w:semiHidden="1" w:unhideWhenUsed="1"/>
+    <w:lsdException w:name="Block Text" w:semiHidden="1" w:unhideWhenUsed="1"/>
+    <w:lsdException w:name="Hyperlink" w:semiHidden="1" w:unhideWhenUsed="1"/>
+    <w:lsdException w:name="FollowedHyperlink" w:semiHidden="1" w:unhideWhenUsed="1"/>
+    <w:lsdException w:name="Strong" w:uiPriority="22" w:qFormat="1"/>
+    <w:lsdException w:name="Emphasis" w:uiPriority="20" w:qFormat="1"/>
+    <w:lsdException w:name="Document Map" w:semiHidden="1" w:unhideWhenUsed="1"/>
+    <w:lsdException w:name="Plain Text" w:semiHidden="1" w:unhideWhenUsed="1"/>
+    <w:lsdException w:name="E-mail Signature" w:semiHidden="1" w:unhideWhenUsed="1"/>
+    <w:lsdException w:name="HTML Top of Form" w:semiHidden="1" w:unhideWhenUsed="1"/>
+    <w:lsdException w:name="HTML Bottom of Form" w:semiHidden="1" w:unhideWhenUsed="1"/>
+    <w:lsdException w:name="Normal (Web)" w:semiHidden="1" w:unhideWhenUsed="1"/>
+    <w:lsdException w:name="HTML Acronym" w:semiHidden="1" w:unhideWhenUsed="1"/>
+    <w:lsdException w:name="HTML Address" w:semiHidden="1" w:unhideWhenUsed="1"/>
+    <w:lsdException w:name="HTML Cite" w:semiHidden="1" w:unhideWhenUsed="1"/>
+    <w:lsdException w:name="HTML Code" w:semiHidden="1" w:unhideWhenUsed="1"/>
+    <w:lsdException w:name="HTML Definition" w:semiHidden="1" w:unhideWhenUsed="1"/>
+    <w:lsdException w:name="HTML Keyboard" w:semiHidden="1" w:unhideWhenUsed="1"/>
+    <w:lsdException w:name="HTML Preformatted" w:semiHidden="1" w:unhideWhenUsed="1"/>
+    <w:lsdException w:name="HTML Sample" w:semiHidden="1" w:unhideWhenUsed="1"/>
+    <w:lsdException w:name="HTML Typewriter" w:semiHidden="1" w:unhideWhenUsed="1"/>
+    <w:lsdException w:name="HTML Variable" w:semiHidden="1" w:unhideWhenUsed="1"/>
+    <w:lsdException w:name="Normal Table" w:semiHidden="1" w:unhideWhenUsed="1"/>
+    <w:lsdException w:name="annotation subject" w:semiHidden="1" w:unhideWhenUsed="1"/>
+    <w:lsdException w:name="No List" w:semiHidden="1" w:unhideWhenUsed="1"/>
+    <w:lsdException w:name="Outline List 1" w:semiHidden="1" w:unhideWhenUsed="1"/>
+    <w:lsdException w:name="Outline List 2" w:semiHidden="1" w:unhideWhenUsed="1"/>
+    <w:lsdException w:name="Outline List 3" w:semiHidden="1" w:unhideWhenUsed="1"/>
+    <w:lsdException w:name="Table Simple 1" w:semiHidden="1" w:unhideWhenUsed="1"/>
+    <w:lsdException w:name="Table Simple 2" w:semiHidden="1" w:unhideWhenUsed="1"/>
+    <w:lsdException w:name="Table Simple 3" w:semiHidden="1" w:unhideWhenUsed="1"/>
+    <w:lsdException w:name="Table Classic 1" w:semiHidden="1" w:unhideWhenUsed="1"/>
+    <w:lsdException w:name="Table Classic 2" w:semiHidden="1" w:unhideWhenUsed="1"/>
+    <w:lsdException w:name="Table Classic 3" w:semiHidden="1" w:unhideWhenUsed="1"/>
+    <w:lsdException w:name="Table Classic 4" w:semiHidden="1" w:unhideWhenUsed="1"/>
+    <w:lsdException w:name="Table Colorful 1" w:semiHidden="1" w:unhideWhenUsed="1"/>
+    <w:lsdException w:name="Table Colorful 2" w:semiHidden="1" w:unhideWhenUsed="1"/>
+    <w:lsdException w:name="Table Colorful 3" w:semiHidden="1" w:unhideWhenUsed="1"/>
+    <w:lsdException w:name="Table Columns 1" w:semiHidden="1" w:unhideWhenUsed="1"/>
+    <w:lsdException w:name="Table Columns 2" w:semiHidden="1" w:unhideWhenUsed="1"/>
+    <w:lsdException w:name="Table Columns 3" w:semiHidden="1" w:unhideWhenUsed="1"/>
+    <w:lsdException w:name="Table Columns 4" w:semiHidden="1" w:unhideWhenUsed="1"/>
+    <w:lsdException w:name="Table Columns 5" w:semiHidden="1" w:unhideWhenUsed="1"/>
+    <w:lsdException w:name="Table Grid 1" w:semiHidden="1" w:unhideWhenUsed="1"/>
+    <w:lsdException w:name="Table Grid 2" w:semiHidden="1" w:unhideWhenUsed="1"/>
+    <w:lsdException w:name="Table Grid 3" w:semiHidden="1" w:unhideWhenUsed="1"/>
+    <w:lsdException w:name="Table Grid 4" w:semiHidden="1" w:unhideWhenUsed="1"/>
+    <w:lsdException w:name="Table Grid 5" w:semiHidden="1" w:unhideWhenUsed="1"/>
+    <w:lsdException w:name="Table Grid 6" w:semiHidden="1" w:unhideWhenUsed="1"/>
+    <w:lsdException w:name="Table Grid 7" w:semiHidden="1" w:unhideWhenUsed="1"/>
+    <w:lsdException w:name="Table Grid 8" w:semiHidden="1" w:unhideWhenUsed="1"/>
+    <w:lsdException w:name="Table List 1" w:semiHidden="1" w:unhideWhenUsed="1"/>
+    <w:lsdException w:name="Table List 2" w:semiHidden="1" w:unhideWhenUsed="1"/>
+    <w:lsdException w:name="Table List 3" w:semiHidden="1" w:unhideWhenUsed="1"/>
+    <w:lsdException w:name="Table List 4" w:semiHidden="1" w:unhideWhenUsed="1"/>
+    <w:lsdException w:name="Table List 5" w:semiHidden="1" w:unhideWhenUsed="1"/>
+    <w:lsdException w:name="Table List 6" w:semiHidden="1" w:unhideWhenUsed="1"/>
+    <w:lsdException w:name="Table List 7" w:semiHidden="1" w:unhideWhenUsed="1"/>
+    <w:lsdException w:name="Table List 8" w:semiHidden="1" w:unhideWhenUsed="1"/>
+    <w:lsdException w:name="Table 3D effects 1" w:semiHidden="1" w:unhideWhenUsed="1"/>
+    <w:lsdException w:name="Table 3D effects 2" w:semiHidden="1" w:unhideWhenUsed="1"/>
+    <w:lsdException w:name="Table 3D effects 3" w:semiHidden="1" w:unhideWhenUsed="1"/>
+    <w:lsdException w:name="Table Contemporary" w:semiHidden="1" w:unhideWhenUsed="1"/>
+    <w:lsdException w:name="Table Elegant" w:semiHidden="1" w:unhideWhenUsed="1"/>
+    <w:lsdException w:name="Table Professional" w:semiHidden="1" w:unhideWhenUsed="1"/>
+    <w:lsdException w:name="Table Subtle 1" w:semiHidden="1" w:unhideWhenUsed="1"/>
+    <w:lsdException w:name="Table Subtle 2" w:semiHidden="1" w:unhideWhenUsed="1"/>
+    <w:lsdException w:name="Table Web 1" w:semiHidden="1" w:unhideWhenUsed="1"/>
+    <w:lsdException w:name="Table Web 2" w:semiHidden="1" w:unhideWhenUsed="1"/>
+    <w:lsdException w:name="Table Web 3" w:semiHidden="1" w:unhideWhenUsed="1"/>
+    <w:lsdException w:name="Balloon Text" w:semiHidden="1" w:unhideWhenUsed="1"/>
+    <w:lsdException w:name="Table Grid" w:uiPriority="39"/>
+    <w:lsdException w:name="Table Theme" w:semiHidden="1" w:unhideWhenUsed="1"/>
+    <w:lsdException w:name="Placeholder Text" w:semiHidden="1"/>
+    <w:lsdException w:name="No Spacing" w:uiPriority="1" w:qFormat="1"/>
+    <w:lsdException w:name="Light Shading" w:uiPriority="60"/>
+    <w:lsdException w:name="Light List" w:uiPriority="61"/>
+    <w:lsdException w:name="Light Grid" w:uiPriority="62"/>
+    <w:lsdException w:name="Medium Shading 1" w:uiPriority="63"/>
+    <w:lsdException w:name="Medium Shading 2" w:uiPriority="64"/>
+    <w:lsdException w:name="Medium List 1" w:uiPriority="65"/>
+    <w:lsdException w:name="Medium List 2" w:uiPriority="66"/>
+    <w:lsdException w:name="Medium Grid 1" w:uiPriority="67"/>
+    <w:lsdException w:name="Medium Grid 2" w:uiPriority="68"/>
+    <w:lsdException w:name="Medium Grid 3" w:uiPriority="69"/>
+    <w:lsdException w:name="Dark List" w:uiPriority="70"/>
+    <w:lsdException w:name="Colorful Shading" w:uiPriority="71"/>
+    <w:lsdException w:name="Colorful List" w:uiPriority="72"/>
+    <w:lsdException w:name="Colorful Grid" w:uiPriority="73"/>
+    <w:lsdException w:name="Light Shading Accent 1" w:uiPriority="60"/>
+    <w:lsdException w:name="Light List Accent 1" w:uiPriority="61"/>
+    <w:lsdException w:name="Light Grid Accent 1" w:uiPriority="62"/>
+    <w:lsdException w:name="Medium Shading 1 Accent 1" w:uiPriority="63"/>
+    <w:lsdException w:name="Medium Shading 2 Accent 1" w:uiPriority="64"/>
+    <w:lsdException w:name="Medium List 1 Accent 1" w:uiPriority="65"/>
+    <w:lsdException w:name="Revision" w:semiHidden="1"/>
+    <w:lsdException w:name="List Paragraph" w:uiPriority="34" w:qFormat="1"/>
+    <w:lsdException w:name="Quote" w:uiPriority="29" w:qFormat="1"/>
+    <w:lsdException w:name="Intense Quote" w:uiPriority="30" w:qFormat="1"/>
+    <w:lsdException w:name="Medium List 2 Accent 1" w:uiPriority="66"/>
+    <w:lsdException w:name="Medium Grid 1 Accent 1" w:uiPriority="67"/>
+    <w:lsdException w:name="Medium Grid 2 Accent 1" w:uiPriority="68"/>
+    <w:lsdException w:name="Medium Grid 3 Accent 1" w:uiPriority="69"/>
+    <w:lsdException w:name="Dark List Accent 1" w:uiPriority="70"/>
+    <w:lsdException w:name="Colorful Shading Accent 1" w:uiPriority="71"/>
+    <w:lsdException w:name="Colorful List Accent 1" w:uiPriority="72"/>
+    <w:lsdException w:name="Colorful Grid Accent 1" w:uiPriority="73"/>
+    <w:lsdException w:name="Light Shading Accent 2" w:uiPriority="60"/>
+    <w:lsdException w:name="Light List Accent 2" w:uiPriority="61"/>
+    <w:lsdException w:name="Light Grid Accent 2" w:uiPriority="62"/>
+    <w:lsdException w:name="Medium Shading 1 Accent 2" w:uiPriority="63"/>
+    <w:lsdException w:name="Medium Shading 2 Accent 2" w:uiPriority="64"/>
+    <w:lsdException w:name="Medium List 1 Accent 2" w:uiPriority="65"/>
+    <w:lsdException w:name="Medium List 2 Accent 2" w:uiPriority="66"/>
+    <w:lsdException w:name="Medium Grid 1 Accent 2" w:uiPriority="67"/>
+    <w:lsdException w:name="Medium Grid 2 Accent 2" w:uiPriority="68"/>
+    <w:lsdException w:name="Medium Grid 3 Accent 2" w:uiPriority="69"/>
+    <w:lsdException w:name="Dark List Accent 2" w:uiPriority="70"/>
+    <w:lsdException w:name="Colorful Shading Accent 2" w:uiPriority="71"/>
+    <w:lsdException w:name="Colorful List Accent 2" w:uiPriority="72"/>
+    <w:lsdException w:name="Colorful Grid Accent 2" w:uiPriority="73"/>
+    <w:lsdException w:name="Light Shading Accent 3" w:uiPriority="60"/>
+    <w:lsdException w:name="Light List Accent 3" w:uiPriority="61"/>
+    <w:lsdException w:name="Light Grid Accent 3" w:uiPriority="62"/>
+    <w:lsdException w:name="Medium Shading 1 Accent 3" w:uiPriority="63"/>
+    <w:lsdException w:name="Medium Shading 2 Accent 3" w:uiPriority="64"/>
+    <w:lsdException w:name="Medium List 1 Accent 3" w:uiPriority="65"/>
+    <w:lsdException w:name="Medium List 2 Accent 3" w:uiPriority="66"/>
+    <w:lsdException w:name="Medium Grid 1 Accent 3" w:uiPriority="67"/>
+    <w:lsdException w:name="Medium Grid 2 Accent 3" w:uiPriority="68"/>
+    <w:lsdException w:name="Medium Grid 3 Accent 3" w:uiPriority="69"/>
+    <w:lsdException w:name="Dark List Accent 3" w:uiPriority="70"/>
+    <w:lsdException w:name="Colorful Shading Accent 3" w:uiPriority="71"/>
+    <w:lsdException w:name="Colorful List Accent 3" w:uiPriority="72"/>
+    <w:lsdException w:name="Colorful Grid Accent 3" w:uiPriority="73"/>
+    <w:lsdException w:name="Light Shading Accent 4" w:uiPriority="60"/>
+    <w:lsdException w:name="Light List Accent 4" w:uiPriority="61"/>
+    <w:lsdException w:name="Light Grid Accent 4" w:uiPriority="62"/>
+    <w:lsdException w:name="Medium Shading 1 Accent 4" w:uiPriority="63"/>
+    <w:lsdException w:name="Medium Shading 2 Accent 4" w:uiPriority="64"/>
+    <w:lsdException w:name="Medium List 1 Accent 4" w:uiPriority="65"/>
+    <w:lsdException w:name="Medium List 2 Accent 4" w:uiPriority="66"/>
+    <w:lsdException w:name="Medium Grid 1 Accent 4" w:uiPriority="67"/>
+    <w:lsdException w:name="Medium Grid 2 Accent 4" w:uiPriority="68"/>
+    <w:lsdException w:name="Medium Grid 3 Accent 4" w:uiPriority="69"/>
+    <w:lsdException w:name="Dark List Accent 4" w:uiPriority="70"/>
+    <w:lsdException w:name="Colorful Shading Accent 4" w:uiPriority="71"/>
+    <w:lsdException w:name="Colorful List Accent 4" w:uiPriority="72"/>
+    <w:lsdException w:name="Colorful Grid Accent 4" w:uiPriority="73"/>
+    <w:lsdException w:name="Light Shading Accent 5" w:uiPriority="60"/>
+    <w:lsdException w:name="Light List Accent 5" w:uiPriority="61"/>
+    <w:lsdException w:name="Light Grid Accent 5" w:uiPriority="62"/>
+    <w:lsdException w:name="Medium Shading 1 Accent 5" w:uiPriority="63"/>
+    <w:lsdException w:name="Medium Shading 2 Accent 5" w:uiPriority="64"/>
+    <w:lsdException w:name="Medium List 1 Accent 5" w:uiPriority="65"/>
+    <w:lsdException w:name="Medium List 2 Accent 5" w:uiPriority="66"/>
+    <w:lsdException w:name="Medium Grid 1 Accent 5" w:uiPriority="67"/>
+    <w:lsdException w:name="Medium Grid 2 Accent 5" w:uiPriority="68"/>
+    <w:lsdException w:name="Medium Grid 3 Accent 5" w:uiPriority="69"/>
+    <w:lsdException w:name="Dark List Accent 5" w:uiPriority="70"/>
+    <w:lsdException w:name="Colorful Shading Accent 5" w:uiPriority="71"/>
+    <w:lsdException w:name="Colorful List Accent 5" w:uiPriority="72"/>
+    <w:lsdException w:name="Colorful Grid Accent 5" w:uiPriority="73"/>
+    <w:lsdException w:name="Light Shading Accent 6" w:uiPriority="60"/>
+    <w:lsdException w:name="Light List Accent 6" w:uiPriority="61"/>
+    <w:lsdException w:name="Light Grid Accent 6" w:uiPriority="62"/>
+    <w:lsdException w:name="Medium Shading 1 Accent 6" w:uiPriority="63"/>
+    <w:lsdException w:name="Medium Shading 2 Accent 6" w:uiPriority="64"/>
+    <w:lsdException w:name="Medium List 1 Accent 6" w:uiPriority="65"/>
+    <w:lsdException w:name="Medium List 2 Accent 6" w:uiPriority="66"/>
+    <w:lsdException w:name="Medium Grid 1 Accent 6" w:uiPriority="67"/>
+    <w:lsdException w:name="Medium Grid 2 Accent 6" w:uiPriority="68"/>
+    <w:lsdException w:name="Medium Grid 3 Accent 6" w:uiPriority="69"/>
+    <w:lsdException w:name="Dark List Accent 6" w:uiPriority="70"/>
+    <w:lsdException w:name="Colorful Shading Accent 6" w:uiPriority="71"/>
+    <w:lsdException w:name="Colorful List Accent 6" w:uiPriority="72"/>
+    <w:lsdException w:name="Colorful Grid Accent 6" w:uiPriority="73"/>
+    <w:lsdException w:name="Subtle Emphasis" w:uiPriority="19" w:qFormat="1"/>
+    <w:lsdException w:name="Intense Emphasis" w:uiPriority="21" w:qFormat="1"/>
+    <w:lsdException w:name="Subtle Reference" w:uiPriority="31" w:qFormat="1"/>
+    <w:lsdException w:name="Intense Reference" w:uiPriority="32" w:qFormat="1"/>
+    <w:lsdException w:name="Book Title" w:uiPriority="33" w:qFormat="1"/>
+    <w:lsdException w:name="Bibliography" w:semiHidden="1" w:uiPriority="37" w:unhideWhenUsed="1"/>
+    <w:lsdException w:name="TOC Heading" w:semiHidden="1" w:uiPriority="39" w:unhideWhenUsed="1" w:qFormat="1"/>
+    <w:lsdException w:name="Plain Table 1" w:uiPriority="41"/>
+    <w:lsdException w:name="Plain Table 2" w:uiPriority="42"/>
+    <w:lsdException w:name="Plain Table 3" w:uiPriority="43"/>
+    <w:lsdException w:name="Plain Table 4" w:uiPriority="44"/>
+    <w:lsdException w:name="Plain Table 5" w:uiPriority="45"/>
+    <w:lsdException w:name="Grid Table Light" w:uiPriority="40"/>
+    <w:lsdException w:name="Grid Table 1 Light" w:uiPriority="46"/>
+    <w:lsdException w:name="Grid Table 2" w:uiPriority="47"/>
+    <w:lsdException w:name="Grid Table 3" w:uiPriority="48"/>
+    <w:lsdException w:name="Grid Table 4" w:uiPriority="49"/>
+    <w:lsdException w:name="Grid Table 5 Dark" w:uiPriority="50"/>
+    <w:lsdException w:name="Grid Table 6 Colorful" w:uiPriority="51"/>
+    <w:lsdException w:name="Grid Table 7 Colorful" w:uiPriority="52"/>
+    <w:lsdException w:name="Grid Table 1 Light Accent 1" w:uiPriority="46"/>
+    <w:lsdException w:name="Grid Table 2 Accent 1" w:uiPriority="47"/>
+    <w:lsdException w:name="Grid Table 3 Accent 1" w:uiPriority="48"/>
+    <w:lsdException w:name="Grid Table 4 Accent 1" w:uiPriority="49"/>
+    <w:lsdException w:name="Grid Table 5 Dark Accent 1" w:uiPriority="50"/>
+    <w:lsdException w:name="Grid Table 6 Colorful Accent 1" w:uiPriority="51"/>
+    <w:lsdException w:name="Grid Table 7 Colorful Accent 1" w:uiPriority="52"/>
+    <w:lsdException w:name="Grid Table 1 Light Accent 2" w:uiPriority="46"/>
+    <w:lsdException w:name="Grid Table 2 Accent 2" w:uiPriority="47"/>
+    <w:lsdException w:name="Grid Table 3 Accent 2" w:uiPriority="48"/>
+    <w:lsdException w:name="Grid Table 4 Accent 2" w:uiPriority="49"/>
+    <w:lsdException w:name="Grid Table 5 Dark Accent 2" w:uiPriority="50"/>
+    <w:lsdException w:name="Grid Table 6 Colorful Accent 2" w:uiPriority="51"/>
+    <w:lsdException w:name="Grid Table 7 Colorful Accent 2" w:uiPriority="52"/>
+    <w:lsdException w:name="Grid Table 1 Light Accent 3" w:uiPriority="46"/>
+    <w:lsdException w:name="Grid Table 2 Accent 3" w:uiPriority="47"/>
+    <w:lsdException w:name="Grid Table 3 Accent 3" w:uiPriority="48"/>
+    <w:lsdException w:name="Grid Table 4 Accent 3" w:uiPriority="49"/>
+    <w:lsdException w:name="Grid Table 5 Dark Accent 3" w:uiPriority="50"/>
+    <w:lsdException w:name="Grid Table 6 Colorful Accent 3" w:uiPriority="51"/>
+    <w:lsdException w:name="Grid Table 7 Colorful Accent 3" w:uiPriority="52"/>
+    <w:lsdException w:name="Grid Table 1 Light Accent 4" w:uiPriority="46"/>
+    <w:lsdException w:name="Grid Table 2 Accent 4" w:uiPriority="47"/>
+    <w:lsdException w:name="Grid Table 3 Accent 4" w:uiPriority="48"/>
+    <w:lsdException w:name="Grid Table 4 Accent 4" w:uiPriority="49"/>
+    <w:lsdException w:name="Grid Table 5 Dark Accent 4" w:uiPriority="50"/>
+    <w:lsdException w:name="Grid Table 6 Colorful Accent 4" w:uiPriority="51"/>
+    <w:lsdException w:name="Grid Table 7 Colorful Accent 4" w:uiPriority="52"/>
+    <w:lsdException w:name="Grid Table 1 Light Accent 5" w:uiPriority="46"/>
+    <w:lsdException w:name="Grid Table 2 Accent 5" w:uiPriority="47"/>
+    <w:lsdException w:name="Grid Table 3 Accent 5" w:uiPriority="48"/>
+    <w:lsdException w:name="Grid Table 4 Accent 5" w:uiPriority="49"/>
+    <w:lsdException w:name="Grid Table 5 Dark Accent 5" w:uiPriority="50"/>
+    <w:lsdException w:name="Grid Table 6 Colorful Accent 5" w:uiPriority="51"/>
+    <w:lsdException w:name="Grid Table 7 Colorful Accent 5" w:uiPriority="52"/>
+    <w:lsdException w:name="Grid Table 1 Light Accent 6" w:uiPriority="46"/>
+    <w:lsdException w:name="Grid Table 2 Accent 6" w:uiPriority="47"/>
+    <w:lsdException w:name="Grid Table 3 Accent 6" w:uiPriority="48"/>
+    <w:lsdException w:name="Grid Table 4 Accent 6" w:uiPriority="49"/>
+    <w:lsdException w:name="Grid Table 5 Dark Accent 6" w:uiPriority="50"/>
+    <w:lsdException w:name="Grid Table 6 Colorful Accent 6" w:uiPriority="51"/>
+    <w:lsdException w:name="Grid Table 7 Colorful Accent 6" w:uiPriority="52"/>
+    <w:lsdException w:name="List Table 1 Light" w:uiPriority="46"/>
+    <w:lsdException w:name="List Table 2" w:uiPriority="47"/>
+    <w:lsdException w:name="List Table 3" w:uiPriority="48"/>
+    <w:lsdException w:name="List Table 4" w:uiPriority="49"/>
+    <w:lsdException w:name="List Table 5 Dark" w:uiPriority="50"/>
+    <w:lsdException w:name="List Table 6 Colorful" w:uiPriority="51"/>
+    <w:lsdException w:name="List Table 7 Colorful" w:uiPriority="52"/>
+    <w:lsdException w:name="List Table 1 Light Accent 1" w:uiPriority="46"/>
+    <w:lsdException w:name="List Table 2 Accent 1" w:uiPriority="47"/>
+    <w:lsdException w:name="List Table 3 Accent 1" w:uiPriority="48"/>
+    <w:lsdException w:name="List Table 4 Accent 1" w:uiPriority="49"/>
+    <w:lsdException w:name="List Table 5 Dark Accent 1" w:uiPriority="50"/>
+    <w:lsdException w:name="List Table 6 Colorful Accent 1" w:uiPriority="51"/>
+    <w:lsdException w:name="List Table 7 Colorful Accent 1" w:uiPriority="52"/>
+    <w:lsdException w:name="List Table 1 Light Accent 2" w:uiPriority="46"/>
+    <w:lsdException w:name="List Table 2 Accent 2" w:uiPriority="47"/>
+    <w:lsdException w:name="List Table 3 Accent 2" w:uiPriority="48"/>
+    <w:lsdException w:name="List Table 4 Accent 2" w:uiPriority="49"/>
+    <w:lsdException w:name="List Table 5 Dark Accent 2" w:uiPriority="50"/>
+    <w:lsdException w:name="List Table 6 Colorful Accent 2" w:uiPriority="51"/>
+    <w:lsdException w:name="List Table 7 Colorful Accent 2" w:uiPriority="52"/>
+    <w:lsdException w:name="List Table 1 Light Accent 3" w:uiPriority="46"/>
+    <w:lsdException w:name="List Table 2 Accent 3" w:uiPriority="47"/>
+    <w:lsdException w:name="List Table 3 Accent 3" w:uiPriority="48"/>
+    <w:lsdException w:name="List Table 4 Accent 3" w:uiPriority="49"/>
+    <w:lsdException w:name="List Table 5 Dark Accent 3" w:uiPriority="50"/>
+    <w:lsdException w:name="List Table 6 Colorful Accent 3" w:uiPriority="51"/>
+    <w:lsdException w:name="List Table 7 Colorful Accent 3" w:uiPriority="52"/>
+    <w:lsdException w:name="List Table 1 Light Accent 4" w:uiPriority="46"/>
+    <w:lsdException w:name="List Table 2 Accent 4" w:uiPriority="47"/>
+    <w:lsdException w:name="List Table 3 Accent 4" w:uiPriority="48"/>
+    <w:lsdException w:name="List Table 4 Accent 4" w:uiPriority="49"/>
+    <w:lsdException w:name="List Table 5 Dark Accent 4" w:uiPriority="50"/>
+    <w:lsdException w:name="List Table 6 Colorful Accent 4" w:uiPriority="51"/>
+    <w:lsdException w:name="List Table 7 Colorful Accent 4" w:uiPriority="52"/>
+    <w:lsdException w:name="List Table 1 Light Accent 5" w:uiPriority="46"/>
+    <w:lsdException w:name="List Table 2 Accent 5" w:uiPriority="47"/>
+    <w:lsdException w:name="List Table 3 Accent 5" w:uiPriority="48"/>
+    <w:lsdException w:name="List Table 4 Accent 5" w:uiPriority="49"/>
+    <w:lsdException w:name="List Table 5 Dark Accent 5" w:uiPriority="50"/>
+    <w:lsdException w:name="List Table 6 Colorful Accent 5" w:uiPriority="51"/>
+    <w:lsdException w:name="List Table 7 Colorful Accent 5" w:uiPriority="52"/>
+    <w:lsdException w:name="List Table 1 Light Accent 6" w:uiPriority="46"/>
+    <w:lsdException w:name="List Table 2 Accent 6" w:uiPriority="47"/>
+    <w:lsdException w:name="List Table 3 Accent 6" w:uiPriority="48"/>
+    <w:lsdException w:name="List Table 4 Accent 6" w:uiPriority="49"/>
+    <w:lsdException w:name="List Table 5 Dark Accent 6" w:uiPriority="50"/>
+    <w:lsdException w:name="List Table 6 Colorful Accent 6" w:uiPriority="51"/>
+    <w:lsdException w:name="List Table 7 Colorful Accent 6" w:uiPriority="52"/>
+    <w:lsdException w:name="Mention" w:semiHidden="1" w:unhideWhenUsed="1"/>
+    <w:lsdException w:name="Smart Hyperlink" w:semiHidden="1" w:unhideWhenUsed="1"/>
+    <w:lsdException w:name="Hashtag" w:semiHidden="1" w:unhideWhenUsed="1"/>
+    <w:lsdException w:name="Unresolved Mention" w:semiHidden="1" w:unhideWhenUsed="1"/>
+    <w:lsdException w:name="Smart Link" w:semiHidden="1" w:unhideWhenUsed="1"/>
+  </w:latentStyles>
+  <w:style w:type="paragraph" w:default="1" w:styleId="Normal">
+    <w:name w:val="Normal"/>
+    <w:qFormat/>
+  </w:style>
+  <w:style w:type="character" w:default="1" w:styleId="Fuentedeprrafopredeter">
+    <w:name w:val="Default Paragraph Font"/>
+    <w:uiPriority w:val="1"/>
+    <w:semiHidden/>
+    <w:unhideWhenUsed/>
+  </w:style>
+  <w:style w:type="table" w:default="1" w:styleId="Tablanormal">
+    <w:name w:val="Normal Table"/>
+    <w:uiPriority w:val="99"/>
+    <w:semiHidden/>
+    <w:unhideWhenUsed/>
+    <w:tblPr>
+      <w:tblInd w:w="0" w:type="dxa"/>
+      <w:tblCellMar>
+        <w:top w:w="0" w:type="dxa"/>
+        <w:left w:w="108" w:type="dxa"/>
+        <w:bottom w:w="0" w:type="dxa"/>
+        <w:right w:w="108" w:type="dxa"/>
+      </w:tblCellMar>
+    </w:tblPr>
+  </w:style>
+  <w:style w:type="numbering" w:default="1" w:styleId="Sinlista">
+    <w:name w:val="No List"/>
+    <w:uiPriority w:val="99"/>
+    <w:semiHidden/>
+    <w:unhideWhenUsed/>
+  </w:style>
+</w:styles>
+</file>
+
+<file path=word/glossary/webSettings.xml><?xml version="1.0" encoding="utf-8"?>
+<w:webSettings xmlns:mc="http://schemas.openxmlformats.org/markup-compatibility/2006" xmlns:r="http://schemas.openxmlformats.org/officeDocument/2006/relationships" xmlns:w="http://schemas.openxmlformats.org/wordprocessingml/2006/main" xmlns:w14="http://schemas.microsoft.com/office/word/2010/wordml" xmlns:w15="http://schemas.microsoft.com/office/word/2012/wordml" xmlns:w16cex="http://schemas.microsoft.com/office/word/2018/wordml/cex" xmlns:w16cid="http://schemas.microsoft.com/office/word/2016/wordml/cid" xmlns:w16="http://schemas.microsoft.com/office/word/2018/wordml" xmlns:w16sdtdh="http://schemas.microsoft.com/office/word/2020/wordml/sdtdatahash" xmlns:w16se="http://schemas.microsoft.com/office/word/2015/wordml/symex" mc:Ignorable="w14 w15 w16se w16cid w16 w16cex w16sdtdh"/>
 </file>
 
 <file path=word/theme/theme1.xml><?xml version="1.0" encoding="utf-8"?>
@@ -5473,10 +5988,30 @@
 </file>
 
 <file path=customXml/item1.xml><?xml version="1.0" encoding="utf-8"?>
+<p:properties xmlns:p="http://schemas.microsoft.com/office/2006/metadata/properties" xmlns:xsi="http://www.w3.org/2001/XMLSchema-instance" xmlns:pc="http://schemas.microsoft.com/office/infopath/2007/PartnerControls">
+  <documentManagement>
+    <TaxCatchAll xmlns="c3614af2-e635-4072-be10-70b8c906c008" xsi:nil="true"/>
+    <lcf76f155ced4ddcb4097134ff3c332f xmlns="8fcaa2d4-51b8-4b8f-b7bc-98cf4b2177e8">
+      <Terms xmlns="http://schemas.microsoft.com/office/infopath/2007/PartnerControls"/>
+    </lcf76f155ced4ddcb4097134ff3c332f>
+  </documentManagement>
+</p:properties>
+</file>
+
+<file path=customXml/item2.xml><?xml version="1.0" encoding="utf-8"?>
+<?mso-contentType ?>
+<FormTemplates xmlns="http://schemas.microsoft.com/sharepoint/v3/contenttype/forms">
+  <Display>DocumentLibraryForm</Display>
+  <Edit>DocumentLibraryForm</Edit>
+  <New>DocumentLibraryForm</New>
+</FormTemplates>
+</file>
+
+<file path=customXml/item3.xml><?xml version="1.0" encoding="utf-8"?>
 <b:Sources xmlns:b="http://schemas.openxmlformats.org/officeDocument/2006/bibliography" xmlns="http://schemas.openxmlformats.org/officeDocument/2006/bibliography" SelectedStyle="\APASixthEditionOfficeOnline.xsl" StyleName="APA" Version="6"/>
 </file>
 
-<file path=customXml/item2.xml><?xml version="1.0" encoding="utf-8"?>
+<file path=customXml/item4.xml><?xml version="1.0" encoding="utf-8"?>
 <ct:contentTypeSchema xmlns:ct="http://schemas.microsoft.com/office/2006/metadata/contentType" xmlns:ma="http://schemas.microsoft.com/office/2006/metadata/properties/metaAttributes" ct:_="" ma:_="" ma:contentTypeName="Documento" ma:contentTypeID="0x010100C62BA20E8D966040A082E36E8561CD84" ma:contentTypeVersion="16" ma:contentTypeDescription="Crear nuevo documento." ma:contentTypeScope="" ma:versionID="77f031515d3d6aa4a272761676301d24">
   <xsd:schema xmlns:xsd="http://www.w3.org/2001/XMLSchema" xmlns:xs="http://www.w3.org/2001/XMLSchema" xmlns:p="http://schemas.microsoft.com/office/2006/metadata/properties" xmlns:ns2="8fcaa2d4-51b8-4b8f-b7bc-98cf4b2177e8" xmlns:ns3="c3614af2-e635-4072-be10-70b8c906c008" targetNamespace="http://schemas.microsoft.com/office/2006/metadata/properties" ma:root="true" ma:fieldsID="5ccf140876ae2b01cdb9492acee26f31" ns2:_="" ns3:_="">
     <xsd:import namespace="8fcaa2d4-51b8-4b8f-b7bc-98cf4b2177e8"/>
@@ -5719,27 +6254,26 @@
 </ct:contentTypeSchema>
 </file>
 
-<file path=customXml/item3.xml><?xml version="1.0" encoding="utf-8"?>
-<?mso-contentType ?>
-<FormTemplates xmlns="http://schemas.microsoft.com/sharepoint/v3/contenttype/forms">
-  <Display>DocumentLibraryForm</Display>
-  <Edit>DocumentLibraryForm</Edit>
-  <New>DocumentLibraryForm</New>
-</FormTemplates>
+<file path=customXml/itemProps1.xml><?xml version="1.0" encoding="utf-8"?>
+<ds:datastoreItem xmlns:ds="http://schemas.openxmlformats.org/officeDocument/2006/customXml" ds:itemID="{88A6ECAC-0B71-40C3-919D-6A07C4453A27}">
+  <ds:schemaRefs>
+    <ds:schemaRef ds:uri="http://schemas.microsoft.com/office/2006/metadata/properties"/>
+    <ds:schemaRef ds:uri="http://schemas.microsoft.com/office/infopath/2007/PartnerControls"/>
+    <ds:schemaRef ds:uri="c3614af2-e635-4072-be10-70b8c906c008"/>
+    <ds:schemaRef ds:uri="8fcaa2d4-51b8-4b8f-b7bc-98cf4b2177e8"/>
+  </ds:schemaRefs>
+</ds:datastoreItem>
 </file>
 
-<file path=customXml/item4.xml><?xml version="1.0" encoding="utf-8"?>
-<p:properties xmlns:p="http://schemas.microsoft.com/office/2006/metadata/properties" xmlns:xsi="http://www.w3.org/2001/XMLSchema-instance" xmlns:pc="http://schemas.microsoft.com/office/infopath/2007/PartnerControls">
-  <documentManagement>
-    <TaxCatchAll xmlns="c3614af2-e635-4072-be10-70b8c906c008" xsi:nil="true"/>
-    <lcf76f155ced4ddcb4097134ff3c332f xmlns="8fcaa2d4-51b8-4b8f-b7bc-98cf4b2177e8">
-      <Terms xmlns="http://schemas.microsoft.com/office/infopath/2007/PartnerControls"/>
-    </lcf76f155ced4ddcb4097134ff3c332f>
-  </documentManagement>
-</p:properties>
+<file path=customXml/itemProps2.xml><?xml version="1.0" encoding="utf-8"?>
+<ds:datastoreItem xmlns:ds="http://schemas.openxmlformats.org/officeDocument/2006/customXml" ds:itemID="{7ACF66F9-DA77-4432-A9F8-7B88E125BEC2}">
+  <ds:schemaRefs>
+    <ds:schemaRef ds:uri="http://schemas.microsoft.com/sharepoint/v3/contenttype/forms"/>
+  </ds:schemaRefs>
+</ds:datastoreItem>
 </file>
 
-<file path=customXml/itemProps1.xml><?xml version="1.0" encoding="utf-8"?>
+<file path=customXml/itemProps3.xml><?xml version="1.0" encoding="utf-8"?>
 <ds:datastoreItem xmlns:ds="http://schemas.openxmlformats.org/officeDocument/2006/customXml" ds:itemID="{0C031396-AFEC-4AD9-A87F-290EDFB2B80E}">
   <ds:schemaRefs>
     <ds:schemaRef ds:uri="http://schemas.openxmlformats.org/officeDocument/2006/bibliography"/>
@@ -5747,14 +6281,21 @@
 </ds:datastoreItem>
 </file>
 
-<file path=customXml/itemProps2.xml><?xml version="1.0" encoding="utf-8"?>
-<ds:datastoreItem xmlns:ds="http://schemas.openxmlformats.org/officeDocument/2006/customXml" ds:itemID="{53247D0B-7D92-45C7-A6F8-1FEF48082B0C}"/>
-</file>
-
-<file path=customXml/itemProps3.xml><?xml version="1.0" encoding="utf-8"?>
-<ds:datastoreItem xmlns:ds="http://schemas.openxmlformats.org/officeDocument/2006/customXml" ds:itemID="{7ACF66F9-DA77-4432-A9F8-7B88E125BEC2}"/>
-</file>
-
 <file path=customXml/itemProps4.xml><?xml version="1.0" encoding="utf-8"?>
-<ds:datastoreItem xmlns:ds="http://schemas.openxmlformats.org/officeDocument/2006/customXml" ds:itemID="{88A6ECAC-0B71-40C3-919D-6A07C4453A27}"/>
+<ds:datastoreItem xmlns:ds="http://schemas.openxmlformats.org/officeDocument/2006/customXml" ds:itemID="{53247D0B-7D92-45C7-A6F8-1FEF48082B0C}">
+  <ds:schemaRefs>
+    <ds:schemaRef ds:uri="http://schemas.microsoft.com/office/2006/metadata/contentType"/>
+    <ds:schemaRef ds:uri="http://schemas.microsoft.com/office/2006/metadata/properties/metaAttributes"/>
+    <ds:schemaRef ds:uri="http://www.w3.org/2001/XMLSchema"/>
+    <ds:schemaRef ds:uri="http://schemas.microsoft.com/office/2006/metadata/properties"/>
+    <ds:schemaRef ds:uri="8fcaa2d4-51b8-4b8f-b7bc-98cf4b2177e8"/>
+    <ds:schemaRef ds:uri="c3614af2-e635-4072-be10-70b8c906c008"/>
+    <ds:schemaRef ds:uri="http://schemas.microsoft.com/office/2006/documentManagement/types"/>
+    <ds:schemaRef ds:uri="http://schemas.microsoft.com/office/infopath/2007/PartnerControls"/>
+    <ds:schemaRef ds:uri="http://schemas.openxmlformats.org/package/2006/metadata/core-properties"/>
+    <ds:schemaRef ds:uri="http://purl.org/dc/elements/1.1/"/>
+    <ds:schemaRef ds:uri="http://purl.org/dc/terms/"/>
+    <ds:schemaRef ds:uri="http://schemas.microsoft.com/internal/obd"/>
+  </ds:schemaRefs>
+</ds:datastoreItem>
 </file>
</xml_diff>

<commit_message>
[MOD] logica final completa, revision de codigo y memoria
</commit_message>
<xml_diff>
--- a/La Galería.docx
+++ b/La Galería.docx
@@ -147,10 +147,7 @@
         <w:jc w:val="right"/>
       </w:pPr>
       <w:r>
-        <w:t>PABLO GARCÍA LUCAS / PABLO VARELA TOVAR / GONZALO CAMPOS VICENTE</w:t>
-      </w:r>
-      <w:r>
-        <w:t xml:space="preserve"> </w:t>
+        <w:t xml:space="preserve">PABLO GARCÍA LUCAS / PABLO VARELA TOVAR </w:t>
       </w:r>
     </w:p>
     <w:p>
@@ -1423,7 +1420,13 @@
         </w:numPr>
       </w:pPr>
       <w:r>
-        <w:t xml:space="preserve">Inicio: Opción en la que, cuando el usuario pulse en ella, podrá ver información como a que nos dedicamos, de donde surgió la idea o </w:t>
+        <w:t>Inicio: Opción en la que, cuando el usuario pulse en ella, podrá ver información como a que nos dedi</w:t>
+      </w:r>
+      <w:r>
+        <w:t>camos, de donde surgió la idea y</w:t>
+      </w:r>
+      <w:r>
+        <w:t xml:space="preserve"> </w:t>
       </w:r>
       <w:r>
         <w:t>donde estamos ubicados.</w:t>
@@ -1440,6 +1443,9 @@
       <w:r>
         <w:t>Solicitar un producto: Esta opción se divide en dos mediante un desplegable, “Solicitar un Cóctel” o “Personalizar tu Cóctel”</w:t>
       </w:r>
+      <w:r>
+        <w:t>, para poder solicitar o personalizar un coctel el usuario tiene que estar registrado previamente.</w:t>
+      </w:r>
     </w:p>
     <w:p>
       <w:pPr>
@@ -1469,15 +1475,15 @@
       <w:pPr>
         <w:pStyle w:val="Prrafodelista"/>
         <w:numPr>
-          <w:ilvl w:val="1"/>
+          <w:ilvl w:val="0"/>
           <w:numId w:val="2"/>
         </w:numPr>
       </w:pPr>
       <w:r>
-        <w:t>Por último, ambas opciones acabaran indicando la ubicación a la que deberá de ser enviada siempre y cuando el usuario este registrado ya en la página con un usuario y cont</w:t>
-      </w:r>
-      <w:r>
-        <w:t>raseña (en caso de que no antes de enviar al usuario a la opción de seleccionar el lugar a enviar, este será reenviado a la opción de “Inicio de Sesión”).</w:t>
+        <w:t>Dudas: Opción en la que se podrán ver las respuestas a posibles dudas que el usuario tenga acerca de la aplicación</w:t>
+      </w:r>
+      <w:r>
+        <w:t>.</w:t>
       </w:r>
     </w:p>
     <w:p>
@@ -1489,22 +1495,13 @@
         </w:numPr>
       </w:pPr>
       <w:r>
-        <w:t>Dudas: Opción en la que se podrán ver las respuestas a posibles dudas que el usuario tenga acerca de la aplicación</w:t>
-      </w:r>
-      <w:r>
-        <w:t>.</w:t>
-      </w:r>
-    </w:p>
-    <w:p>
-      <w:pPr>
-        <w:pStyle w:val="Prrafodelista"/>
-        <w:numPr>
-          <w:ilvl w:val="0"/>
-          <w:numId w:val="2"/>
-        </w:numPr>
-      </w:pPr>
-      <w:r>
-        <w:t>Inicio de Sesión: Opción para que el usuario pueda registrarse en nuestra aplicación mediante un usuario y contraseña.</w:t>
+        <w:t>Registro</w:t>
+      </w:r>
+      <w:r>
+        <w:t>: Opción para que el usuario pueda registrarse en nuestra aplicación m</w:t>
+      </w:r>
+      <w:r>
+        <w:t>ediante un usuario y contraseña, sin un registro previo el usuario no podrá realizar ningún pedido de nuestra gama de cócteles.</w:t>
       </w:r>
     </w:p>
     <w:p>
@@ -1515,7 +1512,16 @@
         <w:t xml:space="preserve">, </w:t>
       </w:r>
       <w:r>
-        <w:t>una vez solicitado un coctel se generara una factura en PDF en la cual constaran los datos del pedido realizado</w:t>
+        <w:t>una vez solicitado un coctel se generara una factura en</w:t>
+      </w:r>
+      <w:r>
+        <w:t xml:space="preserve"> un documento</w:t>
+      </w:r>
+      <w:r>
+        <w:t xml:space="preserve"> PDF en la cual constaran los datos del pedido realizado</w:t>
+      </w:r>
+      <w:r>
+        <w:t xml:space="preserve"> (coste de cada producto y coste total).</w:t>
       </w:r>
     </w:p>
     <w:p/>
@@ -1532,7 +1538,6 @@
     <w:p/>
     <w:p>
       <w:r>
-        <w:lastRenderedPageBreak/>
         <w:t>Nuestra aplicación web podría ser utilizada para jóvenes fiesteros a los cuales les gusta hacer previas en sus casas y les gust</w:t>
       </w:r>
       <w:r>
@@ -1561,6 +1566,7 @@
       <w:r>
         <w:t xml:space="preserve">En el apartado del </w:t>
       </w:r>
+      <w:proofErr w:type="spellStart"/>
       <w:r>
         <w:rPr>
           <w:b/>
@@ -1568,21 +1574,35 @@
         </w:rPr>
         <w:t>Backend</w:t>
       </w:r>
+      <w:proofErr w:type="spellEnd"/>
       <w:r>
         <w:t>:</w:t>
       </w:r>
     </w:p>
     <w:p>
       <w:r>
-        <w:t>Spring: Para el funcionamiento de la parte backend de nuestra aplicación</w:t>
+        <w:t xml:space="preserve">Spring: Para el funcionamiento de la parte </w:t>
+      </w:r>
+      <w:proofErr w:type="spellStart"/>
+      <w:r>
+        <w:t>backend</w:t>
+      </w:r>
+      <w:proofErr w:type="spellEnd"/>
+      <w:r>
+        <w:t xml:space="preserve"> de nuestra aplicación</w:t>
       </w:r>
       <w:r>
         <w:t>.</w:t>
       </w:r>
     </w:p>
     <w:p>
-      <w:r>
-        <w:t>Rest: Para los controladores a los cuales realizaremos las llamadas.</w:t>
+      <w:proofErr w:type="spellStart"/>
+      <w:r>
+        <w:t>Rest</w:t>
+      </w:r>
+      <w:proofErr w:type="spellEnd"/>
+      <w:r>
+        <w:t>: Para los controladores a los cuales realizaremos las llamadas.</w:t>
       </w:r>
     </w:p>
     <w:p>
@@ -1593,17 +1613,41 @@
     <w:p/>
     <w:p>
       <w:r>
-        <w:t>En el apartado del Frontend:</w:t>
-      </w:r>
-    </w:p>
-    <w:p>
-      <w:r>
-        <w:t>VUE: Para trabajar toda la parte frontend.</w:t>
-      </w:r>
-    </w:p>
-    <w:p>
-      <w:r>
-        <w:t>VUE Router: Para todos los enlaces a las distintas páginas de la aplicación.</w:t>
+        <w:t xml:space="preserve">En el apartado del </w:t>
+      </w:r>
+      <w:proofErr w:type="spellStart"/>
+      <w:r>
+        <w:t>Frontend</w:t>
+      </w:r>
+      <w:proofErr w:type="spellEnd"/>
+      <w:r>
+        <w:t>:</w:t>
+      </w:r>
+    </w:p>
+    <w:p>
+      <w:r>
+        <w:t xml:space="preserve">VUE: Para trabajar toda la parte </w:t>
+      </w:r>
+      <w:proofErr w:type="spellStart"/>
+      <w:r>
+        <w:t>frontend</w:t>
+      </w:r>
+      <w:proofErr w:type="spellEnd"/>
+      <w:r>
+        <w:t>.</w:t>
+      </w:r>
+    </w:p>
+    <w:p>
+      <w:r>
+        <w:t xml:space="preserve">VUE </w:t>
+      </w:r>
+      <w:proofErr w:type="spellStart"/>
+      <w:r>
+        <w:t>Router</w:t>
+      </w:r>
+      <w:proofErr w:type="spellEnd"/>
+      <w:r>
+        <w:t>: Para todos los enlaces a las distintas páginas de la aplicación.</w:t>
       </w:r>
     </w:p>
     <w:p>
@@ -1612,12 +1656,22 @@
       </w:r>
     </w:p>
     <w:p>
-      <w:r>
-        <w:t>Bootstrap: Para el slider (principalmente) y más estilos de la página</w:t>
-      </w:r>
-      <w:r>
-        <w:t>, principalmente el responsive</w:t>
-      </w:r>
+      <w:proofErr w:type="spellStart"/>
+      <w:r>
+        <w:t>Bootstrap</w:t>
+      </w:r>
+      <w:proofErr w:type="spellEnd"/>
+      <w:r>
+        <w:t>: Para el slider (principalmente) y más estilos de la página</w:t>
+      </w:r>
+      <w:r>
+        <w:t xml:space="preserve">, principalmente el </w:t>
+      </w:r>
+      <w:proofErr w:type="spellStart"/>
+      <w:r>
+        <w:t>responsive</w:t>
+      </w:r>
+      <w:proofErr w:type="spellEnd"/>
       <w:r>
         <w:t>.</w:t>
       </w:r>
@@ -1672,7 +1726,7 @@
                     <a:blip r:embed="rId11" cstate="print">
                       <a:extLst>
                         <a:ext uri="{28A0092B-C50C-407E-A947-70E740481C1C}">
-                          <a14:useLocalDpi xmlns:a14="http://schemas.microsoft.com/office/drawing/2010/main" xmlns:wps="http://schemas.microsoft.com/office/word/2010/wordprocessingShape" xmlns:wpi="http://schemas.microsoft.com/office/word/2010/wordprocessingInk" xmlns:wpg="http://schemas.microsoft.com/office/word/2010/wordprocessingGroup" xmlns:w16se="http://schemas.microsoft.com/office/word/2015/wordml/symex" xmlns:w16sdtdh="http://schemas.microsoft.com/office/word/2020/wordml/sdtdatahash" xmlns:w16="http://schemas.microsoft.com/office/word/2018/wordml" xmlns:w16cid="http://schemas.microsoft.com/office/word/2016/wordml/cid" xmlns:w16cex="http://schemas.microsoft.com/office/word/2018/wordml/cex" xmlns:w15="http://schemas.microsoft.com/office/word/2012/wordml" xmlns:w14="http://schemas.microsoft.com/office/word/2010/wordml" xmlns:w="http://schemas.openxmlformats.org/wordprocessingml/2006/main" xmlns:w10="urn:schemas-microsoft-com:office:word" xmlns:wp14="http://schemas.microsoft.com/office/word/2010/wordprocessingDrawing" xmlns:v="urn:schemas-microsoft-com:vml" xmlns:o="urn:schemas-microsoft-com:office:office" xmlns:am3d="http://schemas.microsoft.com/office/drawing/2017/model3d" xmlns:aink="http://schemas.microsoft.com/office/drawing/2016/ink" xmlns:mc="http://schemas.openxmlformats.org/markup-compatibility/2006" xmlns:cx8="http://schemas.microsoft.com/office/drawing/2016/5/14/chartex" xmlns:cx7="http://schemas.microsoft.com/office/drawing/2016/5/13/chartex" xmlns:cx6="http://schemas.microsoft.com/office/drawing/2016/5/12/chartex" xmlns:cx5="http://schemas.microsoft.com/office/drawing/2016/5/11/chartex" xmlns:cx4="http://schemas.microsoft.com/office/drawing/2016/5/10/chartex" xmlns:cx3="http://schemas.microsoft.com/office/drawing/2016/5/9/chartex" xmlns:cx2="http://schemas.microsoft.com/office/drawing/2015/10/21/chartex" xmlns:cx1="http://schemas.microsoft.com/office/drawing/2015/9/8/chartex" xmlns:cx="http://schemas.microsoft.com/office/drawing/2014/chartex" xmlns:wpc="http://schemas.microsoft.com/office/word/2010/wordprocessingCanvas" xmlns="" val="0"/>
+                          <a14:useLocalDpi xmlns="" xmlns:wpc="http://schemas.microsoft.com/office/word/2010/wordprocessingCanvas" xmlns:cx="http://schemas.microsoft.com/office/drawing/2014/chartex" xmlns:cx1="http://schemas.microsoft.com/office/drawing/2015/9/8/chartex" xmlns:cx2="http://schemas.microsoft.com/office/drawing/2015/10/21/chartex" xmlns:cx3="http://schemas.microsoft.com/office/drawing/2016/5/9/chartex" xmlns:cx4="http://schemas.microsoft.com/office/drawing/2016/5/10/chartex" xmlns:cx5="http://schemas.microsoft.com/office/drawing/2016/5/11/chartex" xmlns:cx6="http://schemas.microsoft.com/office/drawing/2016/5/12/chartex" xmlns:cx7="http://schemas.microsoft.com/office/drawing/2016/5/13/chartex" xmlns:cx8="http://schemas.microsoft.com/office/drawing/2016/5/14/chartex" xmlns:mc="http://schemas.openxmlformats.org/markup-compatibility/2006" xmlns:aink="http://schemas.microsoft.com/office/drawing/2016/ink" xmlns:am3d="http://schemas.microsoft.com/office/drawing/2017/model3d" xmlns:o="urn:schemas-microsoft-com:office:office" xmlns:v="urn:schemas-microsoft-com:vml" xmlns:wp14="http://schemas.microsoft.com/office/word/2010/wordprocessingDrawing" xmlns:w10="urn:schemas-microsoft-com:office:word" xmlns:w="http://schemas.openxmlformats.org/wordprocessingml/2006/main" xmlns:w14="http://schemas.microsoft.com/office/word/2010/wordml" xmlns:w15="http://schemas.microsoft.com/office/word/2012/wordml" xmlns:w16cex="http://schemas.microsoft.com/office/word/2018/wordml/cex" xmlns:w16cid="http://schemas.microsoft.com/office/word/2016/wordml/cid" xmlns:w16="http://schemas.microsoft.com/office/word/2018/wordml" xmlns:w16sdtdh="http://schemas.microsoft.com/office/word/2020/wordml/sdtdatahash" xmlns:w16se="http://schemas.microsoft.com/office/word/2015/wordml/symex" xmlns:wpg="http://schemas.microsoft.com/office/word/2010/wordprocessingGroup" xmlns:wpi="http://schemas.microsoft.com/office/word/2010/wordprocessingInk" xmlns:wps="http://schemas.microsoft.com/office/word/2010/wordprocessingShape" xmlns:a14="http://schemas.microsoft.com/office/drawing/2010/main" val="0"/>
                         </a:ext>
                       </a:extLst>
                     </a:blip>
@@ -1743,7 +1797,7 @@
                     <a:blip r:embed="rId12" cstate="print">
                       <a:extLst>
                         <a:ext uri="{28A0092B-C50C-407E-A947-70E740481C1C}">
-                          <a14:useLocalDpi xmlns:a14="http://schemas.microsoft.com/office/drawing/2010/main" xmlns:wps="http://schemas.microsoft.com/office/word/2010/wordprocessingShape" xmlns:wpi="http://schemas.microsoft.com/office/word/2010/wordprocessingInk" xmlns:wpg="http://schemas.microsoft.com/office/word/2010/wordprocessingGroup" xmlns:w16se="http://schemas.microsoft.com/office/word/2015/wordml/symex" xmlns:w16sdtdh="http://schemas.microsoft.com/office/word/2020/wordml/sdtdatahash" xmlns:w16="http://schemas.microsoft.com/office/word/2018/wordml" xmlns:w16cid="http://schemas.microsoft.com/office/word/2016/wordml/cid" xmlns:w16cex="http://schemas.microsoft.com/office/word/2018/wordml/cex" xmlns:w15="http://schemas.microsoft.com/office/word/2012/wordml" xmlns:w14="http://schemas.microsoft.com/office/word/2010/wordml" xmlns:w="http://schemas.openxmlformats.org/wordprocessingml/2006/main" xmlns:w10="urn:schemas-microsoft-com:office:word" xmlns:wp14="http://schemas.microsoft.com/office/word/2010/wordprocessingDrawing" xmlns:v="urn:schemas-microsoft-com:vml" xmlns:o="urn:schemas-microsoft-com:office:office" xmlns:am3d="http://schemas.microsoft.com/office/drawing/2017/model3d" xmlns:aink="http://schemas.microsoft.com/office/drawing/2016/ink" xmlns:mc="http://schemas.openxmlformats.org/markup-compatibility/2006" xmlns:cx8="http://schemas.microsoft.com/office/drawing/2016/5/14/chartex" xmlns:cx7="http://schemas.microsoft.com/office/drawing/2016/5/13/chartex" xmlns:cx6="http://schemas.microsoft.com/office/drawing/2016/5/12/chartex" xmlns:cx5="http://schemas.microsoft.com/office/drawing/2016/5/11/chartex" xmlns:cx4="http://schemas.microsoft.com/office/drawing/2016/5/10/chartex" xmlns:cx3="http://schemas.microsoft.com/office/drawing/2016/5/9/chartex" xmlns:cx2="http://schemas.microsoft.com/office/drawing/2015/10/21/chartex" xmlns:cx1="http://schemas.microsoft.com/office/drawing/2015/9/8/chartex" xmlns:cx="http://schemas.microsoft.com/office/drawing/2014/chartex" xmlns:wpc="http://schemas.microsoft.com/office/word/2010/wordprocessingCanvas" xmlns="" val="0"/>
+                          <a14:useLocalDpi xmlns="" xmlns:wpc="http://schemas.microsoft.com/office/word/2010/wordprocessingCanvas" xmlns:cx="http://schemas.microsoft.com/office/drawing/2014/chartex" xmlns:cx1="http://schemas.microsoft.com/office/drawing/2015/9/8/chartex" xmlns:cx2="http://schemas.microsoft.com/office/drawing/2015/10/21/chartex" xmlns:cx3="http://schemas.microsoft.com/office/drawing/2016/5/9/chartex" xmlns:cx4="http://schemas.microsoft.com/office/drawing/2016/5/10/chartex" xmlns:cx5="http://schemas.microsoft.com/office/drawing/2016/5/11/chartex" xmlns:cx6="http://schemas.microsoft.com/office/drawing/2016/5/12/chartex" xmlns:cx7="http://schemas.microsoft.com/office/drawing/2016/5/13/chartex" xmlns:cx8="http://schemas.microsoft.com/office/drawing/2016/5/14/chartex" xmlns:mc="http://schemas.openxmlformats.org/markup-compatibility/2006" xmlns:aink="http://schemas.microsoft.com/office/drawing/2016/ink" xmlns:am3d="http://schemas.microsoft.com/office/drawing/2017/model3d" xmlns:o="urn:schemas-microsoft-com:office:office" xmlns:v="urn:schemas-microsoft-com:vml" xmlns:wp14="http://schemas.microsoft.com/office/word/2010/wordprocessingDrawing" xmlns:w10="urn:schemas-microsoft-com:office:word" xmlns:w="http://schemas.openxmlformats.org/wordprocessingml/2006/main" xmlns:w14="http://schemas.microsoft.com/office/word/2010/wordml" xmlns:w15="http://schemas.microsoft.com/office/word/2012/wordml" xmlns:w16cex="http://schemas.microsoft.com/office/word/2018/wordml/cex" xmlns:w16cid="http://schemas.microsoft.com/office/word/2016/wordml/cid" xmlns:w16="http://schemas.microsoft.com/office/word/2018/wordml" xmlns:w16sdtdh="http://schemas.microsoft.com/office/word/2020/wordml/sdtdatahash" xmlns:w16se="http://schemas.microsoft.com/office/word/2015/wordml/symex" xmlns:wpg="http://schemas.microsoft.com/office/word/2010/wordprocessingGroup" xmlns:wpi="http://schemas.microsoft.com/office/word/2010/wordprocessingInk" xmlns:wps="http://schemas.microsoft.com/office/word/2010/wordprocessingShape" xmlns:a14="http://schemas.microsoft.com/office/drawing/2010/main" val="0"/>
                         </a:ext>
                       </a:extLst>
                     </a:blip>
@@ -1804,7 +1858,7 @@
                     <a:blip r:embed="rId13" cstate="print">
                       <a:extLst>
                         <a:ext uri="{28A0092B-C50C-407E-A947-70E740481C1C}">
-                          <a14:useLocalDpi xmlns:a14="http://schemas.microsoft.com/office/drawing/2010/main" xmlns:wps="http://schemas.microsoft.com/office/word/2010/wordprocessingShape" xmlns:wpi="http://schemas.microsoft.com/office/word/2010/wordprocessingInk" xmlns:wpg="http://schemas.microsoft.com/office/word/2010/wordprocessingGroup" xmlns:w16se="http://schemas.microsoft.com/office/word/2015/wordml/symex" xmlns:w16sdtdh="http://schemas.microsoft.com/office/word/2020/wordml/sdtdatahash" xmlns:w16="http://schemas.microsoft.com/office/word/2018/wordml" xmlns:w16cid="http://schemas.microsoft.com/office/word/2016/wordml/cid" xmlns:w16cex="http://schemas.microsoft.com/office/word/2018/wordml/cex" xmlns:w15="http://schemas.microsoft.com/office/word/2012/wordml" xmlns:w14="http://schemas.microsoft.com/office/word/2010/wordml" xmlns:w="http://schemas.openxmlformats.org/wordprocessingml/2006/main" xmlns:w10="urn:schemas-microsoft-com:office:word" xmlns:wp14="http://schemas.microsoft.com/office/word/2010/wordprocessingDrawing" xmlns:v="urn:schemas-microsoft-com:vml" xmlns:o="urn:schemas-microsoft-com:office:office" xmlns:am3d="http://schemas.microsoft.com/office/drawing/2017/model3d" xmlns:aink="http://schemas.microsoft.com/office/drawing/2016/ink" xmlns:mc="http://schemas.openxmlformats.org/markup-compatibility/2006" xmlns:cx8="http://schemas.microsoft.com/office/drawing/2016/5/14/chartex" xmlns:cx7="http://schemas.microsoft.com/office/drawing/2016/5/13/chartex" xmlns:cx6="http://schemas.microsoft.com/office/drawing/2016/5/12/chartex" xmlns:cx5="http://schemas.microsoft.com/office/drawing/2016/5/11/chartex" xmlns:cx4="http://schemas.microsoft.com/office/drawing/2016/5/10/chartex" xmlns:cx3="http://schemas.microsoft.com/office/drawing/2016/5/9/chartex" xmlns:cx2="http://schemas.microsoft.com/office/drawing/2015/10/21/chartex" xmlns:cx1="http://schemas.microsoft.com/office/drawing/2015/9/8/chartex" xmlns:cx="http://schemas.microsoft.com/office/drawing/2014/chartex" xmlns:wpc="http://schemas.microsoft.com/office/word/2010/wordprocessingCanvas" xmlns="" val="0"/>
+                          <a14:useLocalDpi xmlns="" xmlns:wpc="http://schemas.microsoft.com/office/word/2010/wordprocessingCanvas" xmlns:cx="http://schemas.microsoft.com/office/drawing/2014/chartex" xmlns:cx1="http://schemas.microsoft.com/office/drawing/2015/9/8/chartex" xmlns:cx2="http://schemas.microsoft.com/office/drawing/2015/10/21/chartex" xmlns:cx3="http://schemas.microsoft.com/office/drawing/2016/5/9/chartex" xmlns:cx4="http://schemas.microsoft.com/office/drawing/2016/5/10/chartex" xmlns:cx5="http://schemas.microsoft.com/office/drawing/2016/5/11/chartex" xmlns:cx6="http://schemas.microsoft.com/office/drawing/2016/5/12/chartex" xmlns:cx7="http://schemas.microsoft.com/office/drawing/2016/5/13/chartex" xmlns:cx8="http://schemas.microsoft.com/office/drawing/2016/5/14/chartex" xmlns:mc="http://schemas.openxmlformats.org/markup-compatibility/2006" xmlns:aink="http://schemas.microsoft.com/office/drawing/2016/ink" xmlns:am3d="http://schemas.microsoft.com/office/drawing/2017/model3d" xmlns:o="urn:schemas-microsoft-com:office:office" xmlns:v="urn:schemas-microsoft-com:vml" xmlns:wp14="http://schemas.microsoft.com/office/word/2010/wordprocessingDrawing" xmlns:w10="urn:schemas-microsoft-com:office:word" xmlns:w="http://schemas.openxmlformats.org/wordprocessingml/2006/main" xmlns:w14="http://schemas.microsoft.com/office/word/2010/wordml" xmlns:w15="http://schemas.microsoft.com/office/word/2012/wordml" xmlns:w16cex="http://schemas.microsoft.com/office/word/2018/wordml/cex" xmlns:w16cid="http://schemas.microsoft.com/office/word/2016/wordml/cid" xmlns:w16="http://schemas.microsoft.com/office/word/2018/wordml" xmlns:w16sdtdh="http://schemas.microsoft.com/office/word/2020/wordml/sdtdatahash" xmlns:w16se="http://schemas.microsoft.com/office/word/2015/wordml/symex" xmlns:wpg="http://schemas.microsoft.com/office/word/2010/wordprocessingGroup" xmlns:wpi="http://schemas.microsoft.com/office/word/2010/wordprocessingInk" xmlns:wps="http://schemas.microsoft.com/office/word/2010/wordprocessingShape" xmlns:a14="http://schemas.microsoft.com/office/drawing/2010/main" val="0"/>
                         </a:ext>
                       </a:extLst>
                     </a:blip>
@@ -1859,7 +1913,15 @@
     <w:p>
       <w:r>
         <w:lastRenderedPageBreak/>
-        <w:t>Estructura Proyecto parte Backend:</w:t>
+        <w:t xml:space="preserve">Estructura Proyecto parte </w:t>
+      </w:r>
+      <w:proofErr w:type="spellStart"/>
+      <w:r>
+        <w:t>Backend</w:t>
+      </w:r>
+      <w:proofErr w:type="spellEnd"/>
+      <w:r>
+        <w:t>:</w:t>
       </w:r>
     </w:p>
     <w:p>
@@ -1887,7 +1949,7 @@
                     <a:blip r:embed="rId14" cstate="print">
                       <a:extLst>
                         <a:ext uri="{28A0092B-C50C-407E-A947-70E740481C1C}">
-                          <a14:useLocalDpi xmlns:a14="http://schemas.microsoft.com/office/drawing/2010/main" xmlns:wps="http://schemas.microsoft.com/office/word/2010/wordprocessingShape" xmlns:wpi="http://schemas.microsoft.com/office/word/2010/wordprocessingInk" xmlns:wpg="http://schemas.microsoft.com/office/word/2010/wordprocessingGroup" xmlns:w16se="http://schemas.microsoft.com/office/word/2015/wordml/symex" xmlns:w16sdtdh="http://schemas.microsoft.com/office/word/2020/wordml/sdtdatahash" xmlns:w16="http://schemas.microsoft.com/office/word/2018/wordml" xmlns:w16cid="http://schemas.microsoft.com/office/word/2016/wordml/cid" xmlns:w16cex="http://schemas.microsoft.com/office/word/2018/wordml/cex" xmlns:w15="http://schemas.microsoft.com/office/word/2012/wordml" xmlns:w14="http://schemas.microsoft.com/office/word/2010/wordml" xmlns:w="http://schemas.openxmlformats.org/wordprocessingml/2006/main" xmlns:w10="urn:schemas-microsoft-com:office:word" xmlns:wp14="http://schemas.microsoft.com/office/word/2010/wordprocessingDrawing" xmlns:v="urn:schemas-microsoft-com:vml" xmlns:o="urn:schemas-microsoft-com:office:office" xmlns:am3d="http://schemas.microsoft.com/office/drawing/2017/model3d" xmlns:aink="http://schemas.microsoft.com/office/drawing/2016/ink" xmlns:mc="http://schemas.openxmlformats.org/markup-compatibility/2006" xmlns:cx8="http://schemas.microsoft.com/office/drawing/2016/5/14/chartex" xmlns:cx7="http://schemas.microsoft.com/office/drawing/2016/5/13/chartex" xmlns:cx6="http://schemas.microsoft.com/office/drawing/2016/5/12/chartex" xmlns:cx5="http://schemas.microsoft.com/office/drawing/2016/5/11/chartex" xmlns:cx4="http://schemas.microsoft.com/office/drawing/2016/5/10/chartex" xmlns:cx3="http://schemas.microsoft.com/office/drawing/2016/5/9/chartex" xmlns:cx2="http://schemas.microsoft.com/office/drawing/2015/10/21/chartex" xmlns:cx1="http://schemas.microsoft.com/office/drawing/2015/9/8/chartex" xmlns:cx="http://schemas.microsoft.com/office/drawing/2014/chartex" xmlns:wpc="http://schemas.microsoft.com/office/word/2010/wordprocessingCanvas" xmlns="" val="0"/>
+                          <a14:useLocalDpi xmlns="" xmlns:wpc="http://schemas.microsoft.com/office/word/2010/wordprocessingCanvas" xmlns:cx="http://schemas.microsoft.com/office/drawing/2014/chartex" xmlns:cx1="http://schemas.microsoft.com/office/drawing/2015/9/8/chartex" xmlns:cx2="http://schemas.microsoft.com/office/drawing/2015/10/21/chartex" xmlns:cx3="http://schemas.microsoft.com/office/drawing/2016/5/9/chartex" xmlns:cx4="http://schemas.microsoft.com/office/drawing/2016/5/10/chartex" xmlns:cx5="http://schemas.microsoft.com/office/drawing/2016/5/11/chartex" xmlns:cx6="http://schemas.microsoft.com/office/drawing/2016/5/12/chartex" xmlns:cx7="http://schemas.microsoft.com/office/drawing/2016/5/13/chartex" xmlns:cx8="http://schemas.microsoft.com/office/drawing/2016/5/14/chartex" xmlns:mc="http://schemas.openxmlformats.org/markup-compatibility/2006" xmlns:aink="http://schemas.microsoft.com/office/drawing/2016/ink" xmlns:am3d="http://schemas.microsoft.com/office/drawing/2017/model3d" xmlns:o="urn:schemas-microsoft-com:office:office" xmlns:v="urn:schemas-microsoft-com:vml" xmlns:wp14="http://schemas.microsoft.com/office/word/2010/wordprocessingDrawing" xmlns:w10="urn:schemas-microsoft-com:office:word" xmlns:w="http://schemas.openxmlformats.org/wordprocessingml/2006/main" xmlns:w14="http://schemas.microsoft.com/office/word/2010/wordml" xmlns:w15="http://schemas.microsoft.com/office/word/2012/wordml" xmlns:w16cex="http://schemas.microsoft.com/office/word/2018/wordml/cex" xmlns:w16cid="http://schemas.microsoft.com/office/word/2016/wordml/cid" xmlns:w16="http://schemas.microsoft.com/office/word/2018/wordml" xmlns:w16sdtdh="http://schemas.microsoft.com/office/word/2020/wordml/sdtdatahash" xmlns:w16se="http://schemas.microsoft.com/office/word/2015/wordml/symex" xmlns:wpg="http://schemas.microsoft.com/office/word/2010/wordprocessingGroup" xmlns:wpi="http://schemas.microsoft.com/office/word/2010/wordprocessingInk" xmlns:wps="http://schemas.microsoft.com/office/word/2010/wordprocessingShape" xmlns:a14="http://schemas.microsoft.com/office/drawing/2010/main" val="0"/>
                         </a:ext>
                       </a:extLst>
                     </a:blip>
@@ -1914,7 +1976,15 @@
     <w:p/>
     <w:p>
       <w:r>
-        <w:t>Estructura Proyecto parte Frontend:</w:t>
+        <w:t xml:space="preserve">Estructura Proyecto parte </w:t>
+      </w:r>
+      <w:proofErr w:type="spellStart"/>
+      <w:r>
+        <w:t>Frontend</w:t>
+      </w:r>
+      <w:proofErr w:type="spellEnd"/>
+      <w:r>
+        <w:t>:</w:t>
       </w:r>
     </w:p>
     <w:p>
@@ -1943,7 +2013,7 @@
                     <a:blip r:embed="rId15" cstate="print">
                       <a:extLst>
                         <a:ext uri="{28A0092B-C50C-407E-A947-70E740481C1C}">
-                          <a14:useLocalDpi xmlns:a14="http://schemas.microsoft.com/office/drawing/2010/main" xmlns:wps="http://schemas.microsoft.com/office/word/2010/wordprocessingShape" xmlns:wpi="http://schemas.microsoft.com/office/word/2010/wordprocessingInk" xmlns:wpg="http://schemas.microsoft.com/office/word/2010/wordprocessingGroup" xmlns:w16se="http://schemas.microsoft.com/office/word/2015/wordml/symex" xmlns:w16sdtdh="http://schemas.microsoft.com/office/word/2020/wordml/sdtdatahash" xmlns:w16="http://schemas.microsoft.com/office/word/2018/wordml" xmlns:w16cid="http://schemas.microsoft.com/office/word/2016/wordml/cid" xmlns:w16cex="http://schemas.microsoft.com/office/word/2018/wordml/cex" xmlns:w15="http://schemas.microsoft.com/office/word/2012/wordml" xmlns:w14="http://schemas.microsoft.com/office/word/2010/wordml" xmlns:w="http://schemas.openxmlformats.org/wordprocessingml/2006/main" xmlns:w10="urn:schemas-microsoft-com:office:word" xmlns:wp14="http://schemas.microsoft.com/office/word/2010/wordprocessingDrawing" xmlns:v="urn:schemas-microsoft-com:vml" xmlns:o="urn:schemas-microsoft-com:office:office" xmlns:am3d="http://schemas.microsoft.com/office/drawing/2017/model3d" xmlns:aink="http://schemas.microsoft.com/office/drawing/2016/ink" xmlns:mc="http://schemas.openxmlformats.org/markup-compatibility/2006" xmlns:cx8="http://schemas.microsoft.com/office/drawing/2016/5/14/chartex" xmlns:cx7="http://schemas.microsoft.com/office/drawing/2016/5/13/chartex" xmlns:cx6="http://schemas.microsoft.com/office/drawing/2016/5/12/chartex" xmlns:cx5="http://schemas.microsoft.com/office/drawing/2016/5/11/chartex" xmlns:cx4="http://schemas.microsoft.com/office/drawing/2016/5/10/chartex" xmlns:cx3="http://schemas.microsoft.com/office/drawing/2016/5/9/chartex" xmlns:cx2="http://schemas.microsoft.com/office/drawing/2015/10/21/chartex" xmlns:cx1="http://schemas.microsoft.com/office/drawing/2015/9/8/chartex" xmlns:cx="http://schemas.microsoft.com/office/drawing/2014/chartex" xmlns:wpc="http://schemas.microsoft.com/office/word/2010/wordprocessingCanvas" xmlns="" val="0"/>
+                          <a14:useLocalDpi xmlns="" xmlns:wpc="http://schemas.microsoft.com/office/word/2010/wordprocessingCanvas" xmlns:cx="http://schemas.microsoft.com/office/drawing/2014/chartex" xmlns:cx1="http://schemas.microsoft.com/office/drawing/2015/9/8/chartex" xmlns:cx2="http://schemas.microsoft.com/office/drawing/2015/10/21/chartex" xmlns:cx3="http://schemas.microsoft.com/office/drawing/2016/5/9/chartex" xmlns:cx4="http://schemas.microsoft.com/office/drawing/2016/5/10/chartex" xmlns:cx5="http://schemas.microsoft.com/office/drawing/2016/5/11/chartex" xmlns:cx6="http://schemas.microsoft.com/office/drawing/2016/5/12/chartex" xmlns:cx7="http://schemas.microsoft.com/office/drawing/2016/5/13/chartex" xmlns:cx8="http://schemas.microsoft.com/office/drawing/2016/5/14/chartex" xmlns:mc="http://schemas.openxmlformats.org/markup-compatibility/2006" xmlns:aink="http://schemas.microsoft.com/office/drawing/2016/ink" xmlns:am3d="http://schemas.microsoft.com/office/drawing/2017/model3d" xmlns:o="urn:schemas-microsoft-com:office:office" xmlns:v="urn:schemas-microsoft-com:vml" xmlns:wp14="http://schemas.microsoft.com/office/word/2010/wordprocessingDrawing" xmlns:w10="urn:schemas-microsoft-com:office:word" xmlns:w="http://schemas.openxmlformats.org/wordprocessingml/2006/main" xmlns:w14="http://schemas.microsoft.com/office/word/2010/wordml" xmlns:w15="http://schemas.microsoft.com/office/word/2012/wordml" xmlns:w16cex="http://schemas.microsoft.com/office/word/2018/wordml/cex" xmlns:w16cid="http://schemas.microsoft.com/office/word/2016/wordml/cid" xmlns:w16="http://schemas.microsoft.com/office/word/2018/wordml" xmlns:w16sdtdh="http://schemas.microsoft.com/office/word/2020/wordml/sdtdatahash" xmlns:w16se="http://schemas.microsoft.com/office/word/2015/wordml/symex" xmlns:wpg="http://schemas.microsoft.com/office/word/2010/wordprocessingGroup" xmlns:wpi="http://schemas.microsoft.com/office/word/2010/wordprocessingInk" xmlns:wps="http://schemas.microsoft.com/office/word/2010/wordprocessingShape" xmlns:a14="http://schemas.microsoft.com/office/drawing/2010/main" val="0"/>
                         </a:ext>
                       </a:extLst>
                     </a:blip>
@@ -1987,14 +2057,43 @@
           <w:numId w:val="1"/>
         </w:numPr>
       </w:pPr>
-      <w:r>
-        <w:t>JsPDF: Es un módulo basado en Javascript, principalmente utilizado para generar archivos PDF desde el lado cliente.</w:t>
-      </w:r>
-      <w:r>
-        <w:t xml:space="preserve"> Hemos escogido este módulo para poder generar los PDFs ya que nos </w:t>
-      </w:r>
-      <w:r>
-        <w:t>cuenta con gran cantidad de métodos para trabajar y personalizar los PDFs que queramos generar.</w:t>
+      <w:proofErr w:type="spellStart"/>
+      <w:r>
+        <w:t>JsPDF</w:t>
+      </w:r>
+      <w:proofErr w:type="spellEnd"/>
+      <w:r>
+        <w:t xml:space="preserve">: Es un módulo basado en </w:t>
+      </w:r>
+      <w:proofErr w:type="spellStart"/>
+      <w:r>
+        <w:t>Javascript</w:t>
+      </w:r>
+      <w:proofErr w:type="spellEnd"/>
+      <w:r>
+        <w:t>, principalmente utilizado para generar archivos PDF desde el lado cliente.</w:t>
+      </w:r>
+      <w:r>
+        <w:t xml:space="preserve"> Hemos escogido este módulo para poder generar los </w:t>
+      </w:r>
+      <w:proofErr w:type="spellStart"/>
+      <w:r>
+        <w:t>PDFs</w:t>
+      </w:r>
+      <w:proofErr w:type="spellEnd"/>
+      <w:r>
+        <w:t xml:space="preserve"> ya que nos </w:t>
+      </w:r>
+      <w:r>
+        <w:t xml:space="preserve">cuenta con gran cantidad de métodos para trabajar y personalizar los </w:t>
+      </w:r>
+      <w:proofErr w:type="spellStart"/>
+      <w:r>
+        <w:t>PDFs</w:t>
+      </w:r>
+      <w:proofErr w:type="spellEnd"/>
+      <w:r>
+        <w:t xml:space="preserve"> que queramos generar.</w:t>
       </w:r>
     </w:p>
     <w:p>
@@ -2006,7 +2105,23 @@
         </w:numPr>
       </w:pPr>
       <w:r>
-        <w:t xml:space="preserve">Font Awesome: Es un conjunto de herramientas de fuentes e iconos basados en CSS y Less. </w:t>
+        <w:t xml:space="preserve">Font </w:t>
+      </w:r>
+      <w:proofErr w:type="spellStart"/>
+      <w:r>
+        <w:t>Awesome</w:t>
+      </w:r>
+      <w:proofErr w:type="spellEnd"/>
+      <w:r>
+        <w:t xml:space="preserve">: Es un conjunto de herramientas de fuentes e iconos basados en CSS y </w:t>
+      </w:r>
+      <w:proofErr w:type="spellStart"/>
+      <w:r>
+        <w:t>Less</w:t>
+      </w:r>
+      <w:proofErr w:type="spellEnd"/>
+      <w:r>
+        <w:t xml:space="preserve">. </w:t>
       </w:r>
       <w:r>
         <w:t>Hemos decidido usar estas herramientas para que nos facilite al momento de colocar los iconos de las redes sociales de nuestra aplicación.</w:t>
@@ -2042,7 +2157,31 @@
         </w:numPr>
       </w:pPr>
       <w:r>
-        <w:t>Iniciar la bdd siendo el usuario "root" y con la contraseña "PracticaRoot"</w:t>
+        <w:t xml:space="preserve">Iniciar la </w:t>
+      </w:r>
+      <w:proofErr w:type="spellStart"/>
+      <w:r>
+        <w:t>bdd</w:t>
+      </w:r>
+      <w:proofErr w:type="spellEnd"/>
+      <w:r>
+        <w:t xml:space="preserve"> siendo el usuario "</w:t>
+      </w:r>
+      <w:proofErr w:type="spellStart"/>
+      <w:r>
+        <w:t>root</w:t>
+      </w:r>
+      <w:proofErr w:type="spellEnd"/>
+      <w:r>
+        <w:t>" y con la contraseña "</w:t>
+      </w:r>
+      <w:proofErr w:type="spellStart"/>
+      <w:r>
+        <w:t>PracticaRoot</w:t>
+      </w:r>
+      <w:proofErr w:type="spellEnd"/>
+      <w:r>
+        <w:t>"</w:t>
       </w:r>
     </w:p>
     <w:p>
@@ -2069,7 +2208,31 @@
         </w:numPr>
       </w:pPr>
       <w:r>
-        <w:t>Y arrancar el proyecto de VUE con npm run serve.</w:t>
+        <w:t xml:space="preserve">Y arrancar el proyecto de VUE con </w:t>
+      </w:r>
+      <w:proofErr w:type="spellStart"/>
+      <w:r>
+        <w:t>npm</w:t>
+      </w:r>
+      <w:proofErr w:type="spellEnd"/>
+      <w:r>
+        <w:t xml:space="preserve"> </w:t>
+      </w:r>
+      <w:proofErr w:type="spellStart"/>
+      <w:r>
+        <w:t>run</w:t>
+      </w:r>
+      <w:proofErr w:type="spellEnd"/>
+      <w:r>
+        <w:t xml:space="preserve"> </w:t>
+      </w:r>
+      <w:proofErr w:type="spellStart"/>
+      <w:r>
+        <w:t>serve</w:t>
+      </w:r>
+      <w:proofErr w:type="spellEnd"/>
+      <w:r>
+        <w:t>.</w:t>
       </w:r>
     </w:p>
     <w:p/>
@@ -2129,9 +2292,6 @@
             <w:rFonts w:asciiTheme="majorHAnsi" w:eastAsiaTheme="majorEastAsia" w:hAnsiTheme="majorHAnsi" w:cstheme="majorBidi"/>
           </w:rPr>
           <w:id w:val="1806425445"/>
-          <w:placeholder>
-            <w:docPart w:val="DefaultPlaceholder_1081868574"/>
-          </w:placeholder>
         </w:sdtPr>
         <w:sdtContent>
           <w:p>
@@ -2179,7 +2339,7 @@
                             <w:sz w:val="32"/>
                             <w:szCs w:val="32"/>
                           </w:rPr>
-                          <w:t>3</w:t>
+                          <w:t>6</w:t>
                         </w:r>
                         <w:r>
                           <w:rPr>
@@ -4689,303 +4849,6 @@
 </w:styles>
 </file>
 
-<file path=word/glossary/document.xml><?xml version="1.0" encoding="utf-8"?>
-<w:glossaryDocument xmlns:ve="http://schemas.openxmlformats.org/markup-compatibility/2006" xmlns:o="urn:schemas-microsoft-com:office:office" xmlns:r="http://schemas.openxmlformats.org/officeDocument/2006/relationships" xmlns:m="http://schemas.openxmlformats.org/officeDocument/2006/math" xmlns:v="urn:schemas-microsoft-com:vml" xmlns:wp="http://schemas.openxmlformats.org/drawingml/2006/wordprocessingDrawing" xmlns:w10="urn:schemas-microsoft-com:office:word" xmlns:w="http://schemas.openxmlformats.org/wordprocessingml/2006/main" xmlns:wne="http://schemas.microsoft.com/office/word/2006/wordml">
-  <w:docParts/>
-</w:glossaryDocument>
-</file>
-
-<file path=word/glossary/fontTable.xml><?xml version="1.0" encoding="utf-8"?>
-<w:fonts xmlns:r="http://schemas.openxmlformats.org/officeDocument/2006/relationships" xmlns:w="http://schemas.openxmlformats.org/wordprocessingml/2006/main">
-  <w:font w:name="Symbol">
-    <w:panose1 w:val="05050102010706020507"/>
-    <w:charset w:val="02"/>
-    <w:family w:val="roman"/>
-    <w:pitch w:val="variable"/>
-    <w:sig w:usb0="00000000" w:usb1="10000000" w:usb2="00000000" w:usb3="00000000" w:csb0="80000000" w:csb1="00000000"/>
-  </w:font>
-  <w:font w:name="Times New Roman">
-    <w:panose1 w:val="02020603050405020304"/>
-    <w:charset w:val="00"/>
-    <w:family w:val="roman"/>
-    <w:pitch w:val="variable"/>
-    <w:sig w:usb0="E0002EFF" w:usb1="C000785B" w:usb2="00000009" w:usb3="00000000" w:csb0="000001FF" w:csb1="00000000"/>
-  </w:font>
-  <w:font w:name="Courier New">
-    <w:panose1 w:val="02070309020205020404"/>
-    <w:charset w:val="00"/>
-    <w:family w:val="modern"/>
-    <w:pitch w:val="fixed"/>
-    <w:sig w:usb0="E0002EFF" w:usb1="C0007843" w:usb2="00000009" w:usb3="00000000" w:csb0="000001FF" w:csb1="00000000"/>
-  </w:font>
-  <w:font w:name="Wingdings">
-    <w:panose1 w:val="05000000000000000000"/>
-    <w:charset w:val="02"/>
-    <w:family w:val="auto"/>
-    <w:pitch w:val="variable"/>
-    <w:sig w:usb0="00000000" w:usb1="10000000" w:usb2="00000000" w:usb3="00000000" w:csb0="80000000" w:csb1="00000000"/>
-  </w:font>
-  <w:font w:name="Calibri">
-    <w:panose1 w:val="020F0502020204030204"/>
-    <w:charset w:val="00"/>
-    <w:family w:val="swiss"/>
-    <w:pitch w:val="variable"/>
-    <w:sig w:usb0="E4002EFF" w:usb1="C000247B" w:usb2="00000009" w:usb3="00000000" w:csb0="000001FF" w:csb1="00000000"/>
-  </w:font>
-  <w:font w:name="Calibri Light">
-    <w:panose1 w:val="020F0302020204030204"/>
-    <w:charset w:val="00"/>
-    <w:family w:val="swiss"/>
-    <w:pitch w:val="variable"/>
-    <w:sig w:usb0="E4002EFF" w:usb1="C000247B" w:usb2="00000009" w:usb3="00000000" w:csb0="000001FF" w:csb1="00000000"/>
-  </w:font>
-  <w:font w:name="Tahoma">
-    <w:panose1 w:val="020B0604030504040204"/>
-    <w:charset w:val="00"/>
-    <w:family w:val="swiss"/>
-    <w:pitch w:val="variable"/>
-    <w:sig w:usb0="E1002EFF" w:usb1="C000605B" w:usb2="00000029" w:usb3="00000000" w:csb0="000101FF" w:csb1="00000000"/>
-  </w:font>
-  <w:font w:name="Cambria">
-    <w:panose1 w:val="02040503050406030204"/>
-    <w:charset w:val="00"/>
-    <w:family w:val="roman"/>
-    <w:pitch w:val="variable"/>
-    <w:sig w:usb0="E00006FF" w:usb1="420024FF" w:usb2="02000000" w:usb3="00000000" w:csb0="0000019F" w:csb1="00000000"/>
-  </w:font>
-</w:fonts>
-</file>
-
-<file path=word/glossary/settings.xml><?xml version="1.0" encoding="utf-8"?>
-<w:settings xmlns:o="urn:schemas-microsoft-com:office:office" xmlns:r="http://schemas.openxmlformats.org/officeDocument/2006/relationships" xmlns:m="http://schemas.openxmlformats.org/officeDocument/2006/math" xmlns:v="urn:schemas-microsoft-com:vml" xmlns:w10="urn:schemas-microsoft-com:office:word" xmlns:w="http://schemas.openxmlformats.org/wordprocessingml/2006/main" xmlns:sl="http://schemas.openxmlformats.org/schemaLibrary/2006/main">
-  <w:defaultTabStop w:val="708"/>
-  <w:hyphenationZone w:val="425"/>
-  <w:characterSpacingControl w:val="doNotCompress"/>
-  <w:compat>
-    <w:useFELayout/>
-  </w:compat>
-  <w:rsids>
-    <w:rsidRoot w:val="0063772B"/>
-    <w:rsid w:val="001B019F"/>
-    <w:rsid w:val="0063772B"/>
-    <w:rsid w:val="007A389F"/>
-  </w:rsids>
-  <m:mathPr>
-    <m:mathFont m:val="Cambria Math"/>
-    <m:brkBin m:val="before"/>
-    <m:brkBinSub m:val="--"/>
-    <m:smallFrac m:val="off"/>
-    <m:dispDef/>
-    <m:lMargin m:val="0"/>
-    <m:rMargin m:val="0"/>
-    <m:defJc m:val="centerGroup"/>
-    <m:wrapIndent m:val="1440"/>
-    <m:intLim m:val="subSup"/>
-    <m:naryLim m:val="undOvr"/>
-  </m:mathPr>
-  <w:themeFontLang w:val="es-ES"/>
-  <w:clrSchemeMapping w:bg1="light1" w:t1="dark1" w:bg2="light2" w:t2="dark2" w:accent1="accent1" w:accent2="accent2" w:accent3="accent3" w:accent4="accent4" w:accent5="accent5" w:accent6="accent6" w:hyperlink="hyperlink" w:followedHyperlink="followedHyperlink"/>
-  <w:decimalSymbol w:val=","/>
-  <w:listSeparator w:val=";"/>
-</w:settings>
-</file>
-
-<file path=word/glossary/styles.xml><?xml version="1.0" encoding="utf-8"?>
-<w:styles xmlns:r="http://schemas.openxmlformats.org/officeDocument/2006/relationships" xmlns:w="http://schemas.openxmlformats.org/wordprocessingml/2006/main">
-  <w:docDefaults>
-    <w:rPrDefault>
-      <w:rPr>
-        <w:rFonts w:asciiTheme="minorHAnsi" w:eastAsiaTheme="minorEastAsia" w:hAnsiTheme="minorHAnsi" w:cstheme="minorBidi"/>
-        <w:sz w:val="22"/>
-        <w:szCs w:val="22"/>
-        <w:lang w:val="es-ES" w:eastAsia="es-ES" w:bidi="ar-SA"/>
-      </w:rPr>
-    </w:rPrDefault>
-    <w:pPrDefault>
-      <w:pPr>
-        <w:spacing w:after="160" w:line="259" w:lineRule="auto"/>
-      </w:pPr>
-    </w:pPrDefault>
-  </w:docDefaults>
-  <w:latentStyles w:defLockedState="0" w:defUIPriority="99" w:defSemiHidden="1" w:defUnhideWhenUsed="1" w:defQFormat="0" w:count="267">
-    <w:lsdException w:name="Normal" w:semiHidden="0" w:uiPriority="0" w:unhideWhenUsed="0" w:qFormat="1"/>
-    <w:lsdException w:name="heading 1" w:semiHidden="0" w:uiPriority="9" w:unhideWhenUsed="0" w:qFormat="1"/>
-    <w:lsdException w:name="heading 2" w:uiPriority="9" w:qFormat="1"/>
-    <w:lsdException w:name="heading 3" w:uiPriority="9" w:qFormat="1"/>
-    <w:lsdException w:name="heading 4" w:uiPriority="9" w:qFormat="1"/>
-    <w:lsdException w:name="heading 5" w:uiPriority="9" w:qFormat="1"/>
-    <w:lsdException w:name="heading 6" w:uiPriority="9" w:qFormat="1"/>
-    <w:lsdException w:name="heading 7" w:uiPriority="9" w:qFormat="1"/>
-    <w:lsdException w:name="heading 8" w:uiPriority="9" w:qFormat="1"/>
-    <w:lsdException w:name="heading 9" w:uiPriority="9" w:qFormat="1"/>
-    <w:lsdException w:name="toc 1" w:uiPriority="39"/>
-    <w:lsdException w:name="toc 2" w:uiPriority="39"/>
-    <w:lsdException w:name="toc 3" w:uiPriority="39"/>
-    <w:lsdException w:name="toc 4" w:uiPriority="39"/>
-    <w:lsdException w:name="toc 5" w:uiPriority="39"/>
-    <w:lsdException w:name="toc 6" w:uiPriority="39"/>
-    <w:lsdException w:name="toc 7" w:uiPriority="39"/>
-    <w:lsdException w:name="toc 8" w:uiPriority="39"/>
-    <w:lsdException w:name="toc 9" w:uiPriority="39"/>
-    <w:lsdException w:name="caption" w:uiPriority="35" w:qFormat="1"/>
-    <w:lsdException w:name="Title" w:semiHidden="0" w:uiPriority="10" w:unhideWhenUsed="0" w:qFormat="1"/>
-    <w:lsdException w:name="Default Paragraph Font" w:uiPriority="1"/>
-    <w:lsdException w:name="Subtitle" w:semiHidden="0" w:uiPriority="11" w:unhideWhenUsed="0" w:qFormat="1"/>
-    <w:lsdException w:name="Strong" w:semiHidden="0" w:uiPriority="22" w:unhideWhenUsed="0" w:qFormat="1"/>
-    <w:lsdException w:name="Emphasis" w:semiHidden="0" w:uiPriority="20" w:unhideWhenUsed="0" w:qFormat="1"/>
-    <w:lsdException w:name="Table Grid" w:semiHidden="0" w:uiPriority="39" w:unhideWhenUsed="0"/>
-    <w:lsdException w:name="Placeholder Text" w:unhideWhenUsed="0"/>
-    <w:lsdException w:name="No Spacing" w:semiHidden="0" w:uiPriority="1" w:unhideWhenUsed="0" w:qFormat="1"/>
-    <w:lsdException w:name="Light Shading" w:semiHidden="0" w:uiPriority="60" w:unhideWhenUsed="0"/>
-    <w:lsdException w:name="Light List" w:semiHidden="0" w:uiPriority="61" w:unhideWhenUsed="0"/>
-    <w:lsdException w:name="Light Grid" w:semiHidden="0" w:uiPriority="62" w:unhideWhenUsed="0"/>
-    <w:lsdException w:name="Medium Shading 1" w:semiHidden="0" w:uiPriority="63" w:unhideWhenUsed="0"/>
-    <w:lsdException w:name="Medium Shading 2" w:semiHidden="0" w:uiPriority="64" w:unhideWhenUsed="0"/>
-    <w:lsdException w:name="Medium List 1" w:semiHidden="0" w:uiPriority="65" w:unhideWhenUsed="0"/>
-    <w:lsdException w:name="Medium List 2" w:semiHidden="0" w:uiPriority="66" w:unhideWhenUsed="0"/>
-    <w:lsdException w:name="Medium Grid 1" w:semiHidden="0" w:uiPriority="67" w:unhideWhenUsed="0"/>
-    <w:lsdException w:name="Medium Grid 2" w:semiHidden="0" w:uiPriority="68" w:unhideWhenUsed="0"/>
-    <w:lsdException w:name="Medium Grid 3" w:semiHidden="0" w:uiPriority="69" w:unhideWhenUsed="0"/>
-    <w:lsdException w:name="Dark List" w:semiHidden="0" w:uiPriority="70" w:unhideWhenUsed="0"/>
-    <w:lsdException w:name="Colorful Shading" w:semiHidden="0" w:uiPriority="71" w:unhideWhenUsed="0"/>
-    <w:lsdException w:name="Colorful List" w:semiHidden="0" w:uiPriority="72" w:unhideWhenUsed="0"/>
-    <w:lsdException w:name="Colorful Grid" w:semiHidden="0" w:uiPriority="73" w:unhideWhenUsed="0"/>
-    <w:lsdException w:name="Light Shading Accent 1" w:semiHidden="0" w:uiPriority="60" w:unhideWhenUsed="0"/>
-    <w:lsdException w:name="Light List Accent 1" w:semiHidden="0" w:uiPriority="61" w:unhideWhenUsed="0"/>
-    <w:lsdException w:name="Light Grid Accent 1" w:semiHidden="0" w:uiPriority="62" w:unhideWhenUsed="0"/>
-    <w:lsdException w:name="Medium Shading 1 Accent 1" w:semiHidden="0" w:uiPriority="63" w:unhideWhenUsed="0"/>
-    <w:lsdException w:name="Medium Shading 2 Accent 1" w:semiHidden="0" w:uiPriority="64" w:unhideWhenUsed="0"/>
-    <w:lsdException w:name="Medium List 1 Accent 1" w:semiHidden="0" w:uiPriority="65" w:unhideWhenUsed="0"/>
-    <w:lsdException w:name="Revision" w:unhideWhenUsed="0"/>
-    <w:lsdException w:name="List Paragraph" w:semiHidden="0" w:uiPriority="34" w:unhideWhenUsed="0" w:qFormat="1"/>
-    <w:lsdException w:name="Quote" w:semiHidden="0" w:uiPriority="29" w:unhideWhenUsed="0" w:qFormat="1"/>
-    <w:lsdException w:name="Intense Quote" w:semiHidden="0" w:uiPriority="30" w:unhideWhenUsed="0" w:qFormat="1"/>
-    <w:lsdException w:name="Medium List 2 Accent 1" w:semiHidden="0" w:uiPriority="66" w:unhideWhenUsed="0"/>
-    <w:lsdException w:name="Medium Grid 1 Accent 1" w:semiHidden="0" w:uiPriority="67" w:unhideWhenUsed="0"/>
-    <w:lsdException w:name="Medium Grid 2 Accent 1" w:semiHidden="0" w:uiPriority="68" w:unhideWhenUsed="0"/>
-    <w:lsdException w:name="Medium Grid 3 Accent 1" w:semiHidden="0" w:uiPriority="69" w:unhideWhenUsed="0"/>
-    <w:lsdException w:name="Dark List Accent 1" w:semiHidden="0" w:uiPriority="70" w:unhideWhenUsed="0"/>
-    <w:lsdException w:name="Colorful Shading Accent 1" w:semiHidden="0" w:uiPriority="71" w:unhideWhenUsed="0"/>
-    <w:lsdException w:name="Colorful List Accent 1" w:semiHidden="0" w:uiPriority="72" w:unhideWhenUsed="0"/>
-    <w:lsdException w:name="Colorful Grid Accent 1" w:semiHidden="0" w:uiPriority="73" w:unhideWhenUsed="0"/>
-    <w:lsdException w:name="Light Shading Accent 2" w:semiHidden="0" w:uiPriority="60" w:unhideWhenUsed="0"/>
-    <w:lsdException w:name="Light List Accent 2" w:semiHidden="0" w:uiPriority="61" w:unhideWhenUsed="0"/>
-    <w:lsdException w:name="Light Grid Accent 2" w:semiHidden="0" w:uiPriority="62" w:unhideWhenUsed="0"/>
-    <w:lsdException w:name="Medium Shading 1 Accent 2" w:semiHidden="0" w:uiPriority="63" w:unhideWhenUsed="0"/>
-    <w:lsdException w:name="Medium Shading 2 Accent 2" w:semiHidden="0" w:uiPriority="64" w:unhideWhenUsed="0"/>
-    <w:lsdException w:name="Medium List 1 Accent 2" w:semiHidden="0" w:uiPriority="65" w:unhideWhenUsed="0"/>
-    <w:lsdException w:name="Medium List 2 Accent 2" w:semiHidden="0" w:uiPriority="66" w:unhideWhenUsed="0"/>
-    <w:lsdException w:name="Medium Grid 1 Accent 2" w:semiHidden="0" w:uiPriority="67" w:unhideWhenUsed="0"/>
-    <w:lsdException w:name="Medium Grid 2 Accent 2" w:semiHidden="0" w:uiPriority="68" w:unhideWhenUsed="0"/>
-    <w:lsdException w:name="Medium Grid 3 Accent 2" w:semiHidden="0" w:uiPriority="69" w:unhideWhenUsed="0"/>
-    <w:lsdException w:name="Dark List Accent 2" w:semiHidden="0" w:uiPriority="70" w:unhideWhenUsed="0"/>
-    <w:lsdException w:name="Colorful Shading Accent 2" w:semiHidden="0" w:uiPriority="71" w:unhideWhenUsed="0"/>
-    <w:lsdException w:name="Colorful List Accent 2" w:semiHidden="0" w:uiPriority="72" w:unhideWhenUsed="0"/>
-    <w:lsdException w:name="Colorful Grid Accent 2" w:semiHidden="0" w:uiPriority="73" w:unhideWhenUsed="0"/>
-    <w:lsdException w:name="Light Shading Accent 3" w:semiHidden="0" w:uiPriority="60" w:unhideWhenUsed="0"/>
-    <w:lsdException w:name="Light List Accent 3" w:semiHidden="0" w:uiPriority="61" w:unhideWhenUsed="0"/>
-    <w:lsdException w:name="Light Grid Accent 3" w:semiHidden="0" w:uiPriority="62" w:unhideWhenUsed="0"/>
-    <w:lsdException w:name="Medium Shading 1 Accent 3" w:semiHidden="0" w:uiPriority="63" w:unhideWhenUsed="0"/>
-    <w:lsdException w:name="Medium Shading 2 Accent 3" w:semiHidden="0" w:uiPriority="64" w:unhideWhenUsed="0"/>
-    <w:lsdException w:name="Medium List 1 Accent 3" w:semiHidden="0" w:uiPriority="65" w:unhideWhenUsed="0"/>
-    <w:lsdException w:name="Medium List 2 Accent 3" w:semiHidden="0" w:uiPriority="66" w:unhideWhenUsed="0"/>
-    <w:lsdException w:name="Medium Grid 1 Accent 3" w:semiHidden="0" w:uiPriority="67" w:unhideWhenUsed="0"/>
-    <w:lsdException w:name="Medium Grid 2 Accent 3" w:semiHidden="0" w:uiPriority="68" w:unhideWhenUsed="0"/>
-    <w:lsdException w:name="Medium Grid 3 Accent 3" w:semiHidden="0" w:uiPriority="69" w:unhideWhenUsed="0"/>
-    <w:lsdException w:name="Dark List Accent 3" w:semiHidden="0" w:uiPriority="70" w:unhideWhenUsed="0"/>
-    <w:lsdException w:name="Colorful Shading Accent 3" w:semiHidden="0" w:uiPriority="71" w:unhideWhenUsed="0"/>
-    <w:lsdException w:name="Colorful List Accent 3" w:semiHidden="0" w:uiPriority="72" w:unhideWhenUsed="0"/>
-    <w:lsdException w:name="Colorful Grid Accent 3" w:semiHidden="0" w:uiPriority="73" w:unhideWhenUsed="0"/>
-    <w:lsdException w:name="Light Shading Accent 4" w:semiHidden="0" w:uiPriority="60" w:unhideWhenUsed="0"/>
-    <w:lsdException w:name="Light List Accent 4" w:semiHidden="0" w:uiPriority="61" w:unhideWhenUsed="0"/>
-    <w:lsdException w:name="Light Grid Accent 4" w:semiHidden="0" w:uiPriority="62" w:unhideWhenUsed="0"/>
-    <w:lsdException w:name="Medium Shading 1 Accent 4" w:semiHidden="0" w:uiPriority="63" w:unhideWhenUsed="0"/>
-    <w:lsdException w:name="Medium Shading 2 Accent 4" w:semiHidden="0" w:uiPriority="64" w:unhideWhenUsed="0"/>
-    <w:lsdException w:name="Medium List 1 Accent 4" w:semiHidden="0" w:uiPriority="65" w:unhideWhenUsed="0"/>
-    <w:lsdException w:name="Medium List 2 Accent 4" w:semiHidden="0" w:uiPriority="66" w:unhideWhenUsed="0"/>
-    <w:lsdException w:name="Medium Grid 1 Accent 4" w:semiHidden="0" w:uiPriority="67" w:unhideWhenUsed="0"/>
-    <w:lsdException w:name="Medium Grid 2 Accent 4" w:semiHidden="0" w:uiPriority="68" w:unhideWhenUsed="0"/>
-    <w:lsdException w:name="Medium Grid 3 Accent 4" w:semiHidden="0" w:uiPriority="69" w:unhideWhenUsed="0"/>
-    <w:lsdException w:name="Dark List Accent 4" w:semiHidden="0" w:uiPriority="70" w:unhideWhenUsed="0"/>
-    <w:lsdException w:name="Colorful Shading Accent 4" w:semiHidden="0" w:uiPriority="71" w:unhideWhenUsed="0"/>
-    <w:lsdException w:name="Colorful List Accent 4" w:semiHidden="0" w:uiPriority="72" w:unhideWhenUsed="0"/>
-    <w:lsdException w:name="Colorful Grid Accent 4" w:semiHidden="0" w:uiPriority="73" w:unhideWhenUsed="0"/>
-    <w:lsdException w:name="Light Shading Accent 5" w:semiHidden="0" w:uiPriority="60" w:unhideWhenUsed="0"/>
-    <w:lsdException w:name="Light List Accent 5" w:semiHidden="0" w:uiPriority="61" w:unhideWhenUsed="0"/>
-    <w:lsdException w:name="Light Grid Accent 5" w:semiHidden="0" w:uiPriority="62" w:unhideWhenUsed="0"/>
-    <w:lsdException w:name="Medium Shading 1 Accent 5" w:semiHidden="0" w:uiPriority="63" w:unhideWhenUsed="0"/>
-    <w:lsdException w:name="Medium Shading 2 Accent 5" w:semiHidden="0" w:uiPriority="64" w:unhideWhenUsed="0"/>
-    <w:lsdException w:name="Medium List 1 Accent 5" w:semiHidden="0" w:uiPriority="65" w:unhideWhenUsed="0"/>
-    <w:lsdException w:name="Medium List 2 Accent 5" w:semiHidden="0" w:uiPriority="66" w:unhideWhenUsed="0"/>
-    <w:lsdException w:name="Medium Grid 1 Accent 5" w:semiHidden="0" w:uiPriority="67" w:unhideWhenUsed="0"/>
-    <w:lsdException w:name="Medium Grid 2 Accent 5" w:semiHidden="0" w:uiPriority="68" w:unhideWhenUsed="0"/>
-    <w:lsdException w:name="Medium Grid 3 Accent 5" w:semiHidden="0" w:uiPriority="69" w:unhideWhenUsed="0"/>
-    <w:lsdException w:name="Dark List Accent 5" w:semiHidden="0" w:uiPriority="70" w:unhideWhenUsed="0"/>
-    <w:lsdException w:name="Colorful Shading Accent 5" w:semiHidden="0" w:uiPriority="71" w:unhideWhenUsed="0"/>
-    <w:lsdException w:name="Colorful List Accent 5" w:semiHidden="0" w:uiPriority="72" w:unhideWhenUsed="0"/>
-    <w:lsdException w:name="Colorful Grid Accent 5" w:semiHidden="0" w:uiPriority="73" w:unhideWhenUsed="0"/>
-    <w:lsdException w:name="Light Shading Accent 6" w:semiHidden="0" w:uiPriority="60" w:unhideWhenUsed="0"/>
-    <w:lsdException w:name="Light List Accent 6" w:semiHidden="0" w:uiPriority="61" w:unhideWhenUsed="0"/>
-    <w:lsdException w:name="Light Grid Accent 6" w:semiHidden="0" w:uiPriority="62" w:unhideWhenUsed="0"/>
-    <w:lsdException w:name="Medium Shading 1 Accent 6" w:semiHidden="0" w:uiPriority="63" w:unhideWhenUsed="0"/>
-    <w:lsdException w:name="Medium Shading 2 Accent 6" w:semiHidden="0" w:uiPriority="64" w:unhideWhenUsed="0"/>
-    <w:lsdException w:name="Medium List 1 Accent 6" w:semiHidden="0" w:uiPriority="65" w:unhideWhenUsed="0"/>
-    <w:lsdException w:name="Medium List 2 Accent 6" w:semiHidden="0" w:uiPriority="66" w:unhideWhenUsed="0"/>
-    <w:lsdException w:name="Medium Grid 1 Accent 6" w:semiHidden="0" w:uiPriority="67" w:unhideWhenUsed="0"/>
-    <w:lsdException w:name="Medium Grid 2 Accent 6" w:semiHidden="0" w:uiPriority="68" w:unhideWhenUsed="0"/>
-    <w:lsdException w:name="Medium Grid 3 Accent 6" w:semiHidden="0" w:uiPriority="69" w:unhideWhenUsed="0"/>
-    <w:lsdException w:name="Dark List Accent 6" w:semiHidden="0" w:uiPriority="70" w:unhideWhenUsed="0"/>
-    <w:lsdException w:name="Colorful Shading Accent 6" w:semiHidden="0" w:uiPriority="71" w:unhideWhenUsed="0"/>
-    <w:lsdException w:name="Colorful List Accent 6" w:semiHidden="0" w:uiPriority="72" w:unhideWhenUsed="0"/>
-    <w:lsdException w:name="Colorful Grid Accent 6" w:semiHidden="0" w:uiPriority="73" w:unhideWhenUsed="0"/>
-    <w:lsdException w:name="Subtle Emphasis" w:semiHidden="0" w:uiPriority="19" w:unhideWhenUsed="0" w:qFormat="1"/>
-    <w:lsdException w:name="Intense Emphasis" w:semiHidden="0" w:uiPriority="21" w:unhideWhenUsed="0" w:qFormat="1"/>
-    <w:lsdException w:name="Subtle Reference" w:semiHidden="0" w:uiPriority="31" w:unhideWhenUsed="0" w:qFormat="1"/>
-    <w:lsdException w:name="Intense Reference" w:semiHidden="0" w:uiPriority="32" w:unhideWhenUsed="0" w:qFormat="1"/>
-    <w:lsdException w:name="Book Title" w:semiHidden="0" w:uiPriority="33" w:unhideWhenUsed="0" w:qFormat="1"/>
-    <w:lsdException w:name="Bibliography" w:uiPriority="37"/>
-    <w:lsdException w:name="TOC Heading" w:uiPriority="39" w:qFormat="1"/>
-  </w:latentStyles>
-  <w:style w:type="paragraph" w:default="1" w:styleId="Normal">
-    <w:name w:val="Normal"/>
-    <w:qFormat/>
-    <w:rsid w:val="007A389F"/>
-  </w:style>
-  <w:style w:type="character" w:default="1" w:styleId="Fuentedeprrafopredeter">
-    <w:name w:val="Default Paragraph Font"/>
-    <w:uiPriority w:val="1"/>
-    <w:semiHidden/>
-    <w:unhideWhenUsed/>
-  </w:style>
-  <w:style w:type="table" w:default="1" w:styleId="Tablanormal">
-    <w:name w:val="Normal Table"/>
-    <w:uiPriority w:val="99"/>
-    <w:semiHidden/>
-    <w:unhideWhenUsed/>
-    <w:qFormat/>
-    <w:tblPr>
-      <w:tblInd w:w="0" w:type="dxa"/>
-      <w:tblCellMar>
-        <w:top w:w="0" w:type="dxa"/>
-        <w:left w:w="108" w:type="dxa"/>
-        <w:bottom w:w="0" w:type="dxa"/>
-        <w:right w:w="108" w:type="dxa"/>
-      </w:tblCellMar>
-    </w:tblPr>
-  </w:style>
-  <w:style w:type="numbering" w:default="1" w:styleId="Sinlista">
-    <w:name w:val="No List"/>
-    <w:uiPriority w:val="99"/>
-    <w:semiHidden/>
-    <w:unhideWhenUsed/>
-  </w:style>
-</w:styles>
-</file>
-
-<file path=word/glossary/webSettings.xml><?xml version="1.0" encoding="utf-8"?>
-<w:webSettings xmlns:r="http://schemas.openxmlformats.org/officeDocument/2006/relationships" xmlns:w="http://schemas.openxmlformats.org/wordprocessingml/2006/main"/>
-</file>
-
 <file path=word/theme/theme1.xml><?xml version="1.0" encoding="utf-8"?>
 <a:theme xmlns:a="http://schemas.openxmlformats.org/drawingml/2006/main" name="Tema de Office">
   <a:themeElements>
@@ -5275,33 +5138,13 @@
   <a:extraClrSchemeLst/>
   <a:extLst>
     <a:ext uri="{05A4C25C-085E-4340-85A3-A5531E510DB2}">
-      <thm15:themeFamily xmlns:thm15="http://schemas.microsoft.com/office/thememl/2012/main" xmlns="" name="Office Theme" id="{62F939B6-93AF-4DB8-9C6B-D6C7DFDC589F}" vid="{4A3C46E8-61CC-4603-A589-7422A47A8E4A}"/>
+      <thm15:themeFamily xmlns="" xmlns:thm15="http://schemas.microsoft.com/office/thememl/2012/main" name="Office Theme" id="{62F939B6-93AF-4DB8-9C6B-D6C7DFDC589F}" vid="{4A3C46E8-61CC-4603-A589-7422A47A8E4A}"/>
     </a:ext>
   </a:extLst>
 </a:theme>
 </file>
 
 <file path=customXml/item1.xml><?xml version="1.0" encoding="utf-8"?>
-<?mso-contentType ?>
-<FormTemplates xmlns="http://schemas.microsoft.com/sharepoint/v3/contenttype/forms">
-  <Display>DocumentLibraryForm</Display>
-  <Edit>DocumentLibraryForm</Edit>
-  <New>DocumentLibraryForm</New>
-</FormTemplates>
-</file>
-
-<file path=customXml/item2.xml><?xml version="1.0" encoding="utf-8"?>
-<p:properties xmlns:p="http://schemas.microsoft.com/office/2006/metadata/properties" xmlns:xsi="http://www.w3.org/2001/XMLSchema-instance" xmlns:pc="http://schemas.microsoft.com/office/infopath/2007/PartnerControls">
-  <documentManagement>
-    <TaxCatchAll xmlns="c3614af2-e635-4072-be10-70b8c906c008" xsi:nil="true"/>
-    <lcf76f155ced4ddcb4097134ff3c332f xmlns="8fcaa2d4-51b8-4b8f-b7bc-98cf4b2177e8">
-      <Terms xmlns="http://schemas.microsoft.com/office/infopath/2007/PartnerControls"/>
-    </lcf76f155ced4ddcb4097134ff3c332f>
-  </documentManagement>
-</p:properties>
-</file>
-
-<file path=customXml/item3.xml><?xml version="1.0" encoding="utf-8"?>
 <ct:contentTypeSchema xmlns:ct="http://schemas.microsoft.com/office/2006/metadata/contentType" xmlns:ma="http://schemas.microsoft.com/office/2006/metadata/properties/metaAttributes" ct:_="" ma:_="" ma:contentTypeName="Documento" ma:contentTypeID="0x010100C62BA20E8D966040A082E36E8561CD84" ma:contentTypeVersion="16" ma:contentTypeDescription="Crear nuevo documento." ma:contentTypeScope="" ma:versionID="77f031515d3d6aa4a272761676301d24">
   <xsd:schema xmlns:xsd="http://www.w3.org/2001/XMLSchema" xmlns:xs="http://www.w3.org/2001/XMLSchema" xmlns:p="http://schemas.microsoft.com/office/2006/metadata/properties" xmlns:ns2="8fcaa2d4-51b8-4b8f-b7bc-98cf4b2177e8" xmlns:ns3="c3614af2-e635-4072-be10-70b8c906c008" targetNamespace="http://schemas.microsoft.com/office/2006/metadata/properties" ma:root="true" ma:fieldsID="5ccf140876ae2b01cdb9492acee26f31" ns2:_="" ns3:_="">
     <xsd:import namespace="8fcaa2d4-51b8-4b8f-b7bc-98cf4b2177e8"/>
@@ -5544,30 +5387,31 @@
 </ct:contentTypeSchema>
 </file>
 
+<file path=customXml/item2.xml><?xml version="1.0" encoding="utf-8"?>
+<p:properties xmlns:p="http://schemas.microsoft.com/office/2006/metadata/properties" xmlns:xsi="http://www.w3.org/2001/XMLSchema-instance" xmlns:pc="http://schemas.microsoft.com/office/infopath/2007/PartnerControls">
+  <documentManagement>
+    <TaxCatchAll xmlns="c3614af2-e635-4072-be10-70b8c906c008" xsi:nil="true"/>
+    <lcf76f155ced4ddcb4097134ff3c332f xmlns="8fcaa2d4-51b8-4b8f-b7bc-98cf4b2177e8">
+      <Terms xmlns="http://schemas.microsoft.com/office/infopath/2007/PartnerControls"/>
+    </lcf76f155ced4ddcb4097134ff3c332f>
+  </documentManagement>
+</p:properties>
+</file>
+
+<file path=customXml/item3.xml><?xml version="1.0" encoding="utf-8"?>
+<?mso-contentType ?>
+<FormTemplates xmlns="http://schemas.microsoft.com/sharepoint/v3/contenttype/forms">
+  <Display>DocumentLibraryForm</Display>
+  <Edit>DocumentLibraryForm</Edit>
+  <New>DocumentLibraryForm</New>
+</FormTemplates>
+</file>
+
 <file path=customXml/item4.xml><?xml version="1.0" encoding="utf-8"?>
 <b:Sources xmlns:b="http://schemas.openxmlformats.org/officeDocument/2006/bibliography" xmlns="http://schemas.openxmlformats.org/officeDocument/2006/bibliography" SelectedStyle="\APASixthEditionOfficeOnline.xsl" StyleName="APA" Version="6"/>
 </file>
 
 <file path=customXml/itemProps1.xml><?xml version="1.0" encoding="utf-8"?>
-<ds:datastoreItem xmlns:ds="http://schemas.openxmlformats.org/officeDocument/2006/customXml" ds:itemID="{7ACF66F9-DA77-4432-A9F8-7B88E125BEC2}">
-  <ds:schemaRefs>
-    <ds:schemaRef ds:uri="http://schemas.microsoft.com/sharepoint/v3/contenttype/forms"/>
-  </ds:schemaRefs>
-</ds:datastoreItem>
-</file>
-
-<file path=customXml/itemProps2.xml><?xml version="1.0" encoding="utf-8"?>
-<ds:datastoreItem xmlns:ds="http://schemas.openxmlformats.org/officeDocument/2006/customXml" ds:itemID="{88A6ECAC-0B71-40C3-919D-6A07C4453A27}">
-  <ds:schemaRefs>
-    <ds:schemaRef ds:uri="http://schemas.microsoft.com/office/2006/metadata/properties"/>
-    <ds:schemaRef ds:uri="http://schemas.microsoft.com/office/infopath/2007/PartnerControls"/>
-    <ds:schemaRef ds:uri="c3614af2-e635-4072-be10-70b8c906c008"/>
-    <ds:schemaRef ds:uri="8fcaa2d4-51b8-4b8f-b7bc-98cf4b2177e8"/>
-  </ds:schemaRefs>
-</ds:datastoreItem>
-</file>
-
-<file path=customXml/itemProps3.xml><?xml version="1.0" encoding="utf-8"?>
 <ds:datastoreItem xmlns:ds="http://schemas.openxmlformats.org/officeDocument/2006/customXml" ds:itemID="{53247D0B-7D92-45C7-A6F8-1FEF48082B0C}">
   <ds:schemaRefs>
     <ds:schemaRef ds:uri="http://schemas.microsoft.com/office/2006/metadata/contentType"/>
@@ -5586,8 +5430,27 @@
 </ds:datastoreItem>
 </file>
 
+<file path=customXml/itemProps2.xml><?xml version="1.0" encoding="utf-8"?>
+<ds:datastoreItem xmlns:ds="http://schemas.openxmlformats.org/officeDocument/2006/customXml" ds:itemID="{88A6ECAC-0B71-40C3-919D-6A07C4453A27}">
+  <ds:schemaRefs>
+    <ds:schemaRef ds:uri="http://schemas.microsoft.com/office/2006/metadata/properties"/>
+    <ds:schemaRef ds:uri="http://schemas.microsoft.com/office/infopath/2007/PartnerControls"/>
+    <ds:schemaRef ds:uri="c3614af2-e635-4072-be10-70b8c906c008"/>
+    <ds:schemaRef ds:uri="8fcaa2d4-51b8-4b8f-b7bc-98cf4b2177e8"/>
+  </ds:schemaRefs>
+</ds:datastoreItem>
+</file>
+
+<file path=customXml/itemProps3.xml><?xml version="1.0" encoding="utf-8"?>
+<ds:datastoreItem xmlns:ds="http://schemas.openxmlformats.org/officeDocument/2006/customXml" ds:itemID="{7ACF66F9-DA77-4432-A9F8-7B88E125BEC2}">
+  <ds:schemaRefs>
+    <ds:schemaRef ds:uri="http://schemas.microsoft.com/sharepoint/v3/contenttype/forms"/>
+  </ds:schemaRefs>
+</ds:datastoreItem>
+</file>
+
 <file path=customXml/itemProps4.xml><?xml version="1.0" encoding="utf-8"?>
-<ds:datastoreItem xmlns:ds="http://schemas.openxmlformats.org/officeDocument/2006/customXml" ds:itemID="{E40E3402-0375-4E3A-8B04-CE8716077A39}">
+<ds:datastoreItem xmlns:ds="http://schemas.openxmlformats.org/officeDocument/2006/customXml" ds:itemID="{BB687389-4A04-4D07-A95A-39004D259EF4}">
   <ds:schemaRefs>
     <ds:schemaRef ds:uri="http://schemas.openxmlformats.org/officeDocument/2006/bibliography"/>
   </ds:schemaRefs>

</xml_diff>